<commit_message>
add validation for name and email
</commit_message>
<xml_diff>
--- a/Template.docx
+++ b/Template.docx
@@ -3,13 +3,6 @@
 <w:document xmlns:wpc="http://schemas.microsoft.com/office/word/2010/wordprocessingCanvas" xmlns:mc="http://schemas.openxmlformats.org/markup-compatibility/2006" xmlns:o="urn:schemas-microsoft-com:office:office" xmlns:r="http://schemas.openxmlformats.org/officeDocument/2006/relationships" xmlns:m="http://schemas.openxmlformats.org/officeDocument/2006/math" xmlns:v="urn:schemas-microsoft-com:vml" xmlns:wp14="http://schemas.microsoft.com/office/word/2010/wordprocessingDrawing" xmlns:wp="http://schemas.openxmlformats.org/drawingml/2006/wordprocessingDrawing" xmlns:w10="urn:schemas-microsoft-com:office:word" xmlns:w="http://schemas.openxmlformats.org/wordprocessingml/2006/main" xmlns:w14="http://schemas.microsoft.com/office/word/2010/wordml" xmlns:w15="http://schemas.microsoft.com/office/word/2012/wordml" xmlns:wpg="http://schemas.microsoft.com/office/word/2010/wordprocessingGroup" xmlns:wpi="http://schemas.microsoft.com/office/word/2010/wordprocessingInk" xmlns:wne="http://schemas.microsoft.com/office/word/2006/wordml" xmlns:wps="http://schemas.microsoft.com/office/word/2010/wordprocessingShape" mc:Ignorable="w14 w15 wp14">
   <w:body>
     <w:p>
-      <w:pPr>
-        <w:rPr>
-          <w:rFonts w:ascii="Calibri" w:hAnsi="Calibri"/>
-          <w:color w:val="808080"/>
-          <w:sz w:val="16"/>
-        </w:rPr>
-      </w:pPr>
       <w:r>
         <w:rPr>
           <w:rFonts w:ascii="Calibri" w:hAnsi="Calibri"/>
@@ -362,7 +355,34 @@
           <w:sz w:val="16"/>
         </w:rPr>
         <w:br/>
-        <w:t>attachment</w:t>
+        <w:t xml:space="preserve">attachments may be reproduced in any form or by any means </w:t>
+      </w:r>
+      <w:r>
+        <w:rPr>
+          <w:rFonts w:ascii="Calibri" w:hAnsi="Calibri"/>
+          <w:color w:val="808080"/>
+          <w:sz w:val="16"/>
+        </w:rPr>
+        <w:br/>
+        <w:t xml:space="preserve">without prior written permission. If you are not the intended recipient, </w:t>
+      </w:r>
+      <w:r>
+        <w:rPr>
+          <w:rFonts w:ascii="Calibri" w:hAnsi="Calibri"/>
+          <w:color w:val="808080"/>
+          <w:sz w:val="16"/>
+        </w:rPr>
+        <w:br/>
+        <w:t xml:space="preserve">do not read, use, disseminate, distribute or copy this email or its </w:t>
+      </w:r>
+      <w:r>
+        <w:rPr>
+          <w:rFonts w:ascii="Calibri" w:hAnsi="Calibri"/>
+          <w:color w:val="808080"/>
+          <w:sz w:val="16"/>
+        </w:rPr>
+        <w:br/>
+        <w:t>attachments. Instead, inform us immediately by return e</w:t>
       </w:r>
       <w:bookmarkStart w:id="0" w:name="_GoBack"/>
       <w:bookmarkEnd w:id="0"/>
@@ -372,7 +392,7 @@
           <w:color w:val="808080"/>
           <w:sz w:val="16"/>
         </w:rPr>
-        <w:t xml:space="preserve">s may be reproduced in any form or by any means </w:t>
+        <w:t xml:space="preserve">mail, </w:t>
       </w:r>
       <w:r>
         <w:rPr>
@@ -381,45 +401,9 @@
           <w:sz w:val="16"/>
         </w:rPr>
         <w:br/>
-        <w:t xml:space="preserve">without prior written permission. If you are not the intended recipient, </w:t>
-      </w:r>
-      <w:r>
-        <w:rPr>
-          <w:rFonts w:ascii="Calibri" w:hAnsi="Calibri"/>
-          <w:color w:val="808080"/>
-          <w:sz w:val="16"/>
-        </w:rPr>
-        <w:br/>
-        <w:t xml:space="preserve">do not read, use, disseminate, distribute or copy this email or its </w:t>
-      </w:r>
-      <w:r>
-        <w:rPr>
-          <w:rFonts w:ascii="Calibri" w:hAnsi="Calibri"/>
-          <w:color w:val="808080"/>
-          <w:sz w:val="16"/>
-        </w:rPr>
-        <w:br/>
-        <w:t xml:space="preserve">attachments. Instead, inform us immediately by return email, </w:t>
-      </w:r>
-      <w:r>
-        <w:rPr>
-          <w:rFonts w:ascii="Calibri" w:hAnsi="Calibri"/>
-          <w:color w:val="808080"/>
-          <w:sz w:val="16"/>
-        </w:rPr>
-        <w:br/>
-        <w:t xml:space="preserve">facsimile or telephone (call collect) and delete this email. </w:t>
-      </w:r>
-      <w:r>
-        <w:rPr>
-          <w:rFonts w:ascii="Calibri" w:hAnsi="Calibri"/>
-          <w:color w:val="808080"/>
-          <w:sz w:val="16"/>
-        </w:rPr>
-        <w:br/>
+        <w:t>facsimile or telephone (call collect) and delete this email.</w:t>
       </w:r>
     </w:p>
-    <w:p/>
     <w:sectPr>
       <w:pgSz w:w="12240" w:h="15840"/>
       <w:pgMar w:top="1440" w:right="1440" w:bottom="1440" w:left="1440" w:header="720" w:footer="720" w:gutter="0"/>

</xml_diff>

<commit_message>
add: key word replace
</commit_message>
<xml_diff>
--- a/Template.docx
+++ b/Template.docx
@@ -3,6 +3,14 @@
 <w:document xmlns:wpc="http://schemas.microsoft.com/office/word/2010/wordprocessingCanvas" xmlns:mc="http://schemas.openxmlformats.org/markup-compatibility/2006" xmlns:o="urn:schemas-microsoft-com:office:office" xmlns:r="http://schemas.openxmlformats.org/officeDocument/2006/relationships" xmlns:m="http://schemas.openxmlformats.org/officeDocument/2006/math" xmlns:v="urn:schemas-microsoft-com:vml" xmlns:wp14="http://schemas.microsoft.com/office/word/2010/wordprocessingDrawing" xmlns:wp="http://schemas.openxmlformats.org/drawingml/2006/wordprocessingDrawing" xmlns:w10="urn:schemas-microsoft-com:office:word" xmlns:w="http://schemas.openxmlformats.org/wordprocessingml/2006/main" xmlns:w14="http://schemas.microsoft.com/office/word/2010/wordml" xmlns:w15="http://schemas.microsoft.com/office/word/2012/wordml" xmlns:wpg="http://schemas.microsoft.com/office/word/2010/wordprocessingGroup" xmlns:wpi="http://schemas.microsoft.com/office/word/2010/wordprocessingInk" xmlns:wne="http://schemas.microsoft.com/office/word/2006/wordml" xmlns:wps="http://schemas.microsoft.com/office/word/2010/wordprocessingShape" mc:Ignorable="w14 w15 wp14">
   <w:body>
     <w:p>
+      <w:pPr>
+        <w:rPr>
+          <w:rFonts w:ascii="Calibri" w:hAnsi="Calibri"/>
+          <w:b/>
+          <w:color w:val="000000"/>
+          <w:sz w:val="20"/>
+        </w:rPr>
+      </w:pPr>
       <w:r>
         <w:rPr>
           <w:rFonts w:ascii="Calibri" w:hAnsi="Calibri"/>
@@ -263,6 +271,17 @@
         </w:rPr>
         <w:t>.co.nz</w:t>
       </w:r>
+    </w:p>
+    <w:p>
+      <w:r>
+        <w:rPr>
+          <w:rFonts w:ascii="Calibri" w:hAnsi="Calibri"/>
+          <w:b/>
+          <w:color w:val="000000"/>
+          <w:sz w:val="20"/>
+        </w:rPr>
+        <w:t>Mail: [email]</w:t>
+      </w:r>
       <w:r>
         <w:rPr>
           <w:rFonts w:ascii="Calibri" w:hAnsi="Calibri"/>
@@ -281,7 +300,20 @@
             <w:sz w:val="20"/>
             <w:u w:val="none"/>
           </w:rPr>
-          <w:t xml:space="preserve">Follow us on </w:t>
+          <w:t>Follow us on</w:t>
+        </w:r>
+        <w:bookmarkStart w:id="0" w:name="_GoBack"/>
+        <w:bookmarkEnd w:id="0"/>
+        <w:r>
+          <w:rPr>
+            <w:rStyle w:val="Hyperlink"/>
+            <w:rFonts w:ascii="Calibri" w:hAnsi="Calibri"/>
+            <w:b/>
+            <w:color w:val="000000"/>
+            <w:sz w:val="20"/>
+            <w:u w:val="none"/>
+          </w:rPr>
+          <w:t xml:space="preserve"> </w:t>
         </w:r>
         <w:r>
           <w:rPr>
@@ -382,17 +414,7 @@
           <w:sz w:val="16"/>
         </w:rPr>
         <w:br/>
-        <w:t>attachments. Instead, inform us immediately by return e</w:t>
-      </w:r>
-      <w:bookmarkStart w:id="0" w:name="_GoBack"/>
-      <w:bookmarkEnd w:id="0"/>
-      <w:r>
-        <w:rPr>
-          <w:rFonts w:ascii="Calibri" w:hAnsi="Calibri"/>
-          <w:color w:val="808080"/>
-          <w:sz w:val="16"/>
-        </w:rPr>
-        <w:t xml:space="preserve">mail, </w:t>
+        <w:t xml:space="preserve">attachments. Instead, inform us immediately by return email, </w:t>
       </w:r>
       <w:r>
         <w:rPr>

</xml_diff>

<commit_message>
move button to built-in ribbon
change: move button to 'Home' ribbon
add: LinkedIn checkbox to hide/show link
change: assign tab orders
</commit_message>
<xml_diff>
--- a/Template.docx
+++ b/Template.docx
@@ -87,6 +87,7 @@
         </w:rPr>
         <w:br/>
       </w:r>
+      <w:proofErr w:type="spellStart"/>
       <w:r>
         <w:rPr>
           <w:rFonts w:ascii="Calibri" w:hAnsi="Calibri"/>
@@ -94,8 +95,9 @@
           <w:color w:val="2051CA"/>
           <w:sz w:val="20"/>
         </w:rPr>
-        <w:t>[company name]</w:t>
-      </w:r>
+        <w:t>Allfields</w:t>
+      </w:r>
+      <w:proofErr w:type="spellEnd"/>
       <w:r>
         <w:rPr>
           <w:rFonts w:ascii="Calibri" w:hAnsi="Calibri"/>
@@ -258,7 +260,7 @@
             <w:sz w:val="20"/>
             <w:u w:val="none"/>
           </w:rPr>
-          <w:t>maycroft</w:t>
+          <w:t>allfields</w:t>
         </w:r>
         <w:proofErr w:type="gramEnd"/>
       </w:hyperlink>
@@ -300,20 +302,7 @@
             <w:sz w:val="20"/>
             <w:u w:val="none"/>
           </w:rPr>
-          <w:t>Follow us on</w:t>
-        </w:r>
-        <w:bookmarkStart w:id="0" w:name="_GoBack"/>
-        <w:bookmarkEnd w:id="0"/>
-        <w:r>
-          <w:rPr>
-            <w:rStyle w:val="Hyperlink"/>
-            <w:rFonts w:ascii="Calibri" w:hAnsi="Calibri"/>
-            <w:b/>
-            <w:color w:val="000000"/>
-            <w:sz w:val="20"/>
-            <w:u w:val="none"/>
-          </w:rPr>
-          <w:t xml:space="preserve"> </w:t>
+          <w:t xml:space="preserve">Follow us on </w:t>
         </w:r>
         <w:r>
           <w:rPr>
@@ -336,6 +325,8 @@
         </w:rPr>
         <w:t xml:space="preserve"> </w:t>
       </w:r>
+      <w:bookmarkStart w:id="0" w:name="_GoBack"/>
+      <w:bookmarkEnd w:id="0"/>
       <w:r>
         <w:rPr>
           <w:rFonts w:ascii="Calibri" w:hAnsi="Calibri"/>

</xml_diff>

<commit_message>
add: copy signature to clipboard
</commit_message>
<xml_diff>
--- a/Template.docx
+++ b/Template.docx
@@ -1,6 +1,6 @@
 
 <file path=word/document.xml><?xml version="1.0" encoding="utf-8"?>
-<w:document xmlns:wpc="http://schemas.microsoft.com/office/word/2010/wordprocessingCanvas" xmlns:mc="http://schemas.openxmlformats.org/markup-compatibility/2006" xmlns:o="urn:schemas-microsoft-com:office:office" xmlns:r="http://schemas.openxmlformats.org/officeDocument/2006/relationships" xmlns:m="http://schemas.openxmlformats.org/officeDocument/2006/math" xmlns:v="urn:schemas-microsoft-com:vml" xmlns:wp14="http://schemas.microsoft.com/office/word/2010/wordprocessingDrawing" xmlns:wp="http://schemas.openxmlformats.org/drawingml/2006/wordprocessingDrawing" xmlns:w10="urn:schemas-microsoft-com:office:word" xmlns:w="http://schemas.openxmlformats.org/wordprocessingml/2006/main" xmlns:w14="http://schemas.microsoft.com/office/word/2010/wordml" xmlns:w15="http://schemas.microsoft.com/office/word/2012/wordml" xmlns:wpg="http://schemas.microsoft.com/office/word/2010/wordprocessingGroup" xmlns:wpi="http://schemas.microsoft.com/office/word/2010/wordprocessingInk" xmlns:wne="http://schemas.microsoft.com/office/word/2006/wordml" xmlns:wps="http://schemas.microsoft.com/office/word/2010/wordprocessingShape" mc:Ignorable="w14 w15 wp14">
+<w:document xmlns:wpc="http://schemas.microsoft.com/office/word/2010/wordprocessingCanvas" xmlns:cx="http://schemas.microsoft.com/office/drawing/2014/chartex" xmlns:cx1="http://schemas.microsoft.com/office/drawing/2015/9/8/chartex" xmlns:mc="http://schemas.openxmlformats.org/markup-compatibility/2006" xmlns:o="urn:schemas-microsoft-com:office:office" xmlns:r="http://schemas.openxmlformats.org/officeDocument/2006/relationships" xmlns:m="http://schemas.openxmlformats.org/officeDocument/2006/math" xmlns:v="urn:schemas-microsoft-com:vml" xmlns:wp14="http://schemas.microsoft.com/office/word/2010/wordprocessingDrawing" xmlns:wp="http://schemas.openxmlformats.org/drawingml/2006/wordprocessingDrawing" xmlns:w10="urn:schemas-microsoft-com:office:word" xmlns:w="http://schemas.openxmlformats.org/wordprocessingml/2006/main" xmlns:w14="http://schemas.microsoft.com/office/word/2010/wordml" xmlns:w15="http://schemas.microsoft.com/office/word/2012/wordml" xmlns:w16se="http://schemas.microsoft.com/office/word/2015/wordml/symex" xmlns:wpg="http://schemas.microsoft.com/office/word/2010/wordprocessingGroup" xmlns:wpi="http://schemas.microsoft.com/office/word/2010/wordprocessingInk" xmlns:wne="http://schemas.microsoft.com/office/word/2006/wordml" xmlns:wps="http://schemas.microsoft.com/office/word/2010/wordprocessingShape" mc:Ignorable="w14 w15 w16se wp14">
   <w:body>
     <w:p>
       <w:pPr>
@@ -18,205 +18,193 @@
           <w:color w:val="000000"/>
           <w:sz w:val="20"/>
         </w:rPr>
-        <w:t>[</w:t>
+        <w:t>[name]</w:t>
+      </w:r>
+      <w:r>
+        <w:rPr>
+          <w:rFonts w:ascii="Calibri" w:hAnsi="Calibri"/>
+          <w:b/>
+          <w:color w:val="808080"/>
+          <w:sz w:val="20"/>
+        </w:rPr>
+        <w:t xml:space="preserve"> | </w:t>
+      </w:r>
+      <w:r>
+        <w:rPr>
+          <w:rFonts w:ascii="Calibri" w:hAnsi="Calibri"/>
+          <w:b/>
+          <w:color w:val="2051CA"/>
+          <w:sz w:val="20"/>
+        </w:rPr>
+        <w:t>[position]</w:t>
+      </w:r>
+      <w:r>
+        <w:rPr>
+          <w:rFonts w:ascii="Calibri" w:hAnsi="Calibri"/>
+          <w:b/>
+          <w:color w:val="2051CA"/>
+          <w:sz w:val="20"/>
+        </w:rPr>
+        <w:br/>
+      </w:r>
+      <w:r>
+        <w:rPr>
+          <w:rFonts w:ascii="Calibri" w:hAnsi="Calibri"/>
+          <w:b/>
+          <w:color w:val="2051CA"/>
+          <w:sz w:val="20"/>
+        </w:rPr>
+        <w:br/>
+      </w:r>
+      <w:proofErr w:type="spellStart"/>
+      <w:r>
+        <w:rPr>
+          <w:rFonts w:ascii="Calibri" w:hAnsi="Calibri"/>
+          <w:b/>
+          <w:color w:val="2051CA"/>
+          <w:sz w:val="20"/>
+        </w:rPr>
+        <w:t>Allfields</w:t>
+      </w:r>
+      <w:proofErr w:type="spellEnd"/>
+      <w:r>
+        <w:rPr>
+          <w:rFonts w:ascii="Calibri" w:hAnsi="Calibri"/>
+          <w:b/>
+          <w:color w:val="808080"/>
+          <w:sz w:val="20"/>
+        </w:rPr>
+        <w:t xml:space="preserve"> | </w:t>
+      </w:r>
+      <w:r>
+        <w:rPr>
+          <w:rFonts w:ascii="Calibri" w:hAnsi="Calibri"/>
+          <w:b/>
+          <w:color w:val="000000"/>
+          <w:sz w:val="20"/>
+        </w:rPr>
+        <w:t>[branch]</w:t>
+      </w:r>
+      <w:r>
+        <w:rPr>
+          <w:rFonts w:ascii="Calibri" w:hAnsi="Calibri"/>
+          <w:color w:val="000000"/>
+          <w:sz w:val="20"/>
+        </w:rPr>
+        <w:br/>
+      </w:r>
+      <w:r>
+        <w:rPr>
+          <w:rFonts w:ascii="Calibri" w:hAnsi="Calibri"/>
+          <w:color w:val="000000"/>
+          <w:sz w:val="20"/>
+        </w:rPr>
+        <w:t>[address]</w:t>
+      </w:r>
+      <w:r>
+        <w:rPr>
+          <w:rFonts w:ascii="Calibri" w:hAnsi="Calibri"/>
+          <w:color w:val="2051CA"/>
+          <w:sz w:val="20"/>
+        </w:rPr>
+        <w:t> • </w:t>
+      </w:r>
+      <w:r>
+        <w:rPr>
+          <w:rFonts w:ascii="Calibri" w:hAnsi="Calibri"/>
+          <w:color w:val="000000"/>
+          <w:sz w:val="20"/>
+        </w:rPr>
+        <w:t>[PO Box]</w:t>
+      </w:r>
+      <w:r>
+        <w:rPr>
+          <w:rFonts w:ascii="Calibri" w:hAnsi="Calibri"/>
+          <w:color w:val="000000"/>
+          <w:sz w:val="20"/>
+        </w:rPr>
+        <w:t xml:space="preserve"> </w:t>
+      </w:r>
+      <w:r>
+        <w:rPr>
+          <w:rFonts w:ascii="Calibri" w:hAnsi="Calibri"/>
+          <w:color w:val="000000"/>
+          <w:sz w:val="20"/>
+        </w:rPr>
+        <w:br/>
+      </w:r>
+      <w:r>
+        <w:rPr>
+          <w:rFonts w:ascii="Calibri" w:hAnsi="Calibri"/>
+          <w:b/>
+          <w:color w:val="808080"/>
+          <w:sz w:val="20"/>
+        </w:rPr>
+        <w:t xml:space="preserve">DDI </w:t>
+      </w:r>
+      <w:r>
+        <w:rPr>
+          <w:rFonts w:ascii="Calibri" w:hAnsi="Calibri"/>
+          <w:color w:val="000000"/>
+          <w:sz w:val="20"/>
+        </w:rPr>
+        <w:t>[phone]</w:t>
+      </w:r>
+      <w:r>
+        <w:rPr>
+          <w:rFonts w:ascii="Calibri" w:hAnsi="Calibri"/>
+          <w:color w:val="2051CA"/>
+          <w:sz w:val="20"/>
+        </w:rPr>
+        <w:t> </w:t>
       </w:r>
       <w:proofErr w:type="gramStart"/>
       <w:r>
         <w:rPr>
           <w:rFonts w:ascii="Calibri" w:hAnsi="Calibri"/>
-          <w:b/>
-          <w:color w:val="000000"/>
-          <w:sz w:val="20"/>
-        </w:rPr>
-        <w:t>name</w:t>
+          <w:color w:val="2051CA"/>
+          <w:sz w:val="20"/>
+        </w:rPr>
+        <w:t>• </w:t>
+      </w:r>
+      <w:r>
+        <w:rPr>
+          <w:rFonts w:ascii="Calibri" w:hAnsi="Calibri"/>
+          <w:b/>
+          <w:color w:val="808080"/>
+          <w:sz w:val="20"/>
+        </w:rPr>
+        <w:t xml:space="preserve"> M</w:t>
       </w:r>
       <w:proofErr w:type="gramEnd"/>
       <w:r>
         <w:rPr>
           <w:rFonts w:ascii="Calibri" w:hAnsi="Calibri"/>
           <w:b/>
-          <w:color w:val="000000"/>
-          <w:sz w:val="20"/>
-        </w:rPr>
-        <w:t>]</w:t>
-      </w:r>
-      <w:r>
-        <w:rPr>
-          <w:rFonts w:ascii="Calibri" w:hAnsi="Calibri"/>
-          <w:b/>
-          <w:color w:val="808080"/>
-          <w:sz w:val="20"/>
-        </w:rPr>
-        <w:t xml:space="preserve"> | </w:t>
-      </w:r>
-      <w:r>
-        <w:rPr>
-          <w:rFonts w:ascii="Calibri" w:hAnsi="Calibri"/>
-          <w:b/>
+          <w:color w:val="808080"/>
+          <w:sz w:val="20"/>
+        </w:rPr>
+        <w:t xml:space="preserve"> </w:t>
+      </w:r>
+      <w:r>
+        <w:rPr>
+          <w:rFonts w:ascii="Calibri" w:hAnsi="Calibri"/>
+          <w:color w:val="000000"/>
+          <w:sz w:val="20"/>
+        </w:rPr>
+        <w:t>[mobile]</w:t>
+      </w:r>
+      <w:r>
+        <w:rPr>
+          <w:rFonts w:ascii="Calibri" w:hAnsi="Calibri"/>
           <w:color w:val="2051CA"/>
           <w:sz w:val="20"/>
         </w:rPr>
-        <w:t>[position</w:t>
-      </w:r>
-      <w:proofErr w:type="gramStart"/>
-      <w:r>
-        <w:rPr>
-          <w:rFonts w:ascii="Calibri" w:hAnsi="Calibri"/>
-          <w:b/>
-          <w:color w:val="2051CA"/>
-          <w:sz w:val="20"/>
-        </w:rPr>
-        <w:t>]</w:t>
-      </w:r>
-      <w:proofErr w:type="gramEnd"/>
-      <w:r>
-        <w:rPr>
-          <w:rFonts w:ascii="Calibri" w:hAnsi="Calibri"/>
-          <w:b/>
-          <w:color w:val="2051CA"/>
-          <w:sz w:val="20"/>
-        </w:rPr>
-        <w:br/>
-      </w:r>
-      <w:r>
-        <w:rPr>
-          <w:rFonts w:ascii="Calibri" w:hAnsi="Calibri"/>
-          <w:b/>
-          <w:color w:val="2051CA"/>
-          <w:sz w:val="20"/>
-        </w:rPr>
-        <w:br/>
-      </w:r>
-      <w:proofErr w:type="spellStart"/>
-      <w:r>
-        <w:rPr>
-          <w:rFonts w:ascii="Calibri" w:hAnsi="Calibri"/>
-          <w:b/>
-          <w:color w:val="2051CA"/>
-          <w:sz w:val="20"/>
-        </w:rPr>
-        <w:t>Allfields</w:t>
-      </w:r>
-      <w:proofErr w:type="spellEnd"/>
-      <w:r>
-        <w:rPr>
-          <w:rFonts w:ascii="Calibri" w:hAnsi="Calibri"/>
-          <w:b/>
-          <w:color w:val="808080"/>
-          <w:sz w:val="20"/>
-        </w:rPr>
-        <w:t xml:space="preserve"> | </w:t>
-      </w:r>
-      <w:r>
-        <w:rPr>
-          <w:rFonts w:ascii="Calibri" w:hAnsi="Calibri"/>
-          <w:b/>
-          <w:color w:val="000000"/>
-          <w:sz w:val="20"/>
-        </w:rPr>
-        <w:t>[branch]</w:t>
-      </w:r>
-      <w:r>
-        <w:rPr>
-          <w:rFonts w:ascii="Calibri" w:hAnsi="Calibri"/>
-          <w:color w:val="000000"/>
-          <w:sz w:val="20"/>
-        </w:rPr>
-        <w:br/>
-      </w:r>
-      <w:r>
-        <w:rPr>
-          <w:rFonts w:ascii="Calibri" w:hAnsi="Calibri"/>
-          <w:color w:val="000000"/>
-          <w:sz w:val="20"/>
-        </w:rPr>
-        <w:t>[address]</w:t>
-      </w:r>
-      <w:r>
-        <w:rPr>
-          <w:rFonts w:ascii="Calibri" w:hAnsi="Calibri"/>
-          <w:color w:val="2051CA"/>
-          <w:sz w:val="20"/>
-        </w:rPr>
         <w:t> • </w:t>
       </w:r>
       <w:r>
         <w:rPr>
           <w:rFonts w:ascii="Calibri" w:hAnsi="Calibri"/>
-          <w:color w:val="000000"/>
-          <w:sz w:val="20"/>
-        </w:rPr>
-        <w:t>[PO Box]</w:t>
-      </w:r>
-      <w:r>
-        <w:rPr>
-          <w:rFonts w:ascii="Calibri" w:hAnsi="Calibri"/>
-          <w:color w:val="000000"/>
-          <w:sz w:val="20"/>
-        </w:rPr>
-        <w:t xml:space="preserve"> </w:t>
-      </w:r>
-      <w:r>
-        <w:rPr>
-          <w:rFonts w:ascii="Calibri" w:hAnsi="Calibri"/>
-          <w:color w:val="000000"/>
-          <w:sz w:val="20"/>
-        </w:rPr>
-        <w:br/>
-      </w:r>
-      <w:r>
-        <w:rPr>
-          <w:rFonts w:ascii="Calibri" w:hAnsi="Calibri"/>
-          <w:b/>
-          <w:color w:val="808080"/>
-          <w:sz w:val="20"/>
-        </w:rPr>
-        <w:t xml:space="preserve">DDI </w:t>
-      </w:r>
-      <w:r>
-        <w:rPr>
-          <w:rFonts w:ascii="Calibri" w:hAnsi="Calibri"/>
-          <w:color w:val="000000"/>
-          <w:sz w:val="20"/>
-        </w:rPr>
-        <w:t>[phone]</w:t>
-      </w:r>
-      <w:r>
-        <w:rPr>
-          <w:rFonts w:ascii="Calibri" w:hAnsi="Calibri"/>
-          <w:color w:val="2051CA"/>
-          <w:sz w:val="20"/>
-        </w:rPr>
-        <w:t> • </w:t>
-      </w:r>
-      <w:r>
-        <w:rPr>
-          <w:rFonts w:ascii="Calibri" w:hAnsi="Calibri"/>
-          <w:b/>
-          <w:color w:val="808080"/>
-          <w:sz w:val="20"/>
-        </w:rPr>
-        <w:t xml:space="preserve"> M </w:t>
-      </w:r>
-      <w:r>
-        <w:rPr>
-          <w:rFonts w:ascii="Calibri" w:hAnsi="Calibri"/>
-          <w:color w:val="000000"/>
-          <w:sz w:val="20"/>
-        </w:rPr>
-        <w:t>[mobile]</w:t>
-      </w:r>
-      <w:r>
-        <w:rPr>
-          <w:rFonts w:ascii="Calibri" w:hAnsi="Calibri"/>
-          <w:color w:val="2051CA"/>
-          <w:sz w:val="20"/>
-        </w:rPr>
-        <w:t> • </w:t>
-      </w:r>
-      <w:r>
-        <w:rPr>
-          <w:rFonts w:ascii="Calibri" w:hAnsi="Calibri"/>
           <w:b/>
           <w:color w:val="808080"/>
           <w:sz w:val="20"/>
@@ -249,7 +237,6 @@
         <w:t>www.</w:t>
       </w:r>
       <w:hyperlink r:id="rId4" w:tgtFrame="_blank" w:history="1">
-        <w:proofErr w:type="gramStart"/>
         <w:r>
           <w:rPr>
             <w:rStyle w:val="Hyperlink"/>
@@ -262,7 +249,6 @@
           </w:rPr>
           <w:t>allfields</w:t>
         </w:r>
-        <w:proofErr w:type="gramEnd"/>
       </w:hyperlink>
       <w:r>
         <w:rPr>
@@ -275,6 +261,14 @@
       </w:r>
     </w:p>
     <w:p>
+      <w:pPr>
+        <w:rPr>
+          <w:rFonts w:ascii="Calibri" w:hAnsi="Calibri"/>
+          <w:b/>
+          <w:color w:val="000000"/>
+          <w:sz w:val="24"/>
+        </w:rPr>
+      </w:pPr>
       <w:r>
         <w:rPr>
           <w:rFonts w:ascii="Calibri" w:hAnsi="Calibri"/>
@@ -325,7 +319,64 @@
         </w:rPr>
         <w:t xml:space="preserve"> </w:t>
       </w:r>
+    </w:p>
+    <w:p>
+      <w:pPr>
+        <w:rPr>
+          <w:rFonts w:ascii="Calibri" w:hAnsi="Calibri"/>
+          <w:b/>
+          <w:color w:val="000000"/>
+          <w:sz w:val="24"/>
+        </w:rPr>
+      </w:pPr>
+    </w:p>
+    <w:p>
       <w:bookmarkStart w:id="0" w:name="_GoBack"/>
+      <w:r>
+        <w:rPr>
+          <w:rFonts w:ascii="Calibri" w:hAnsi="Calibri"/>
+          <w:b/>
+          <w:noProof/>
+          <w:color w:val="000000"/>
+          <w:sz w:val="24"/>
+          <w:lang w:val="en-NZ"/>
+        </w:rPr>
+        <w:drawing>
+          <wp:inline distT="0" distB="0" distL="0" distR="0">
+            <wp:extent cx="1219200" cy="1219200"/>
+            <wp:effectExtent l="0" t="0" r="0" b="0"/>
+            <wp:docPr id="2" name="share-icon.png"/>
+            <wp:cNvGraphicFramePr>
+              <a:graphicFrameLocks xmlns:a="http://schemas.openxmlformats.org/drawingml/2006/main" noChangeAspect="1"/>
+            </wp:cNvGraphicFramePr>
+            <a:graphic xmlns:a="http://schemas.openxmlformats.org/drawingml/2006/main">
+              <a:graphicData uri="http://schemas.openxmlformats.org/drawingml/2006/picture">
+                <pic:pic xmlns:pic="http://schemas.openxmlformats.org/drawingml/2006/picture">
+                  <pic:nvPicPr>
+                    <pic:cNvPr id="2" name="share-icon.png"/>
+                    <pic:cNvPicPr/>
+                  </pic:nvPicPr>
+                  <pic:blipFill>
+                    <a:blip r:link="rId6"/>
+                    <a:stretch>
+                      <a:fillRect/>
+                    </a:stretch>
+                  </pic:blipFill>
+                  <pic:spPr>
+                    <a:xfrm>
+                      <a:off x="0" y="0"/>
+                      <a:ext cx="1219200" cy="1219200"/>
+                    </a:xfrm>
+                    <a:prstGeom prst="rect">
+                      <a:avLst/>
+                    </a:prstGeom>
+                  </pic:spPr>
+                </pic:pic>
+              </a:graphicData>
+            </a:graphic>
+          </wp:inline>
+        </w:drawing>
+      </w:r>
       <w:bookmarkEnd w:id="0"/>
       <w:r>
         <w:rPr>
@@ -428,7 +479,7 @@
 </file>
 
 <file path=word/styles.xml><?xml version="1.0" encoding="utf-8"?>
-<w:styles xmlns:mc="http://schemas.openxmlformats.org/markup-compatibility/2006" xmlns:r="http://schemas.openxmlformats.org/officeDocument/2006/relationships" xmlns:w="http://schemas.openxmlformats.org/wordprocessingml/2006/main" xmlns:w14="http://schemas.microsoft.com/office/word/2010/wordml" xmlns:w15="http://schemas.microsoft.com/office/word/2012/wordml" mc:Ignorable="w14 w15">
+<w:styles xmlns:mc="http://schemas.openxmlformats.org/markup-compatibility/2006" xmlns:r="http://schemas.openxmlformats.org/officeDocument/2006/relationships" xmlns:w="http://schemas.openxmlformats.org/wordprocessingml/2006/main" xmlns:w14="http://schemas.microsoft.com/office/word/2010/wordml" xmlns:w15="http://schemas.microsoft.com/office/word/2012/wordml" xmlns:w16se="http://schemas.microsoft.com/office/word/2015/wordml/symex" mc:Ignorable="w14 w15 w16se">
   <w:docDefaults>
     <w:rPrDefault>
       <w:rPr>

</xml_diff>

<commit_message>
add: replace URL link for latest project
</commit_message>
<xml_diff>
--- a/Template.docx
+++ b/Template.docx
@@ -21,8 +21,7 @@
         <w:gridCol w:w="568"/>
         <w:gridCol w:w="6945"/>
         <w:gridCol w:w="1843"/>
-        <w:gridCol w:w="2126"/>
-        <w:gridCol w:w="567"/>
+        <w:gridCol w:w="2410"/>
       </w:tblGrid>
       <w:tr>
         <w:tc>
@@ -31,57 +30,27 @@
             <w:gridSpan w:val="2"/>
             <w:vAlign w:val="center"/>
           </w:tcPr>
-          <w:sdt>
-            <w:sdtPr>
+          <w:p>
+            <w:pPr>
               <w:rPr>
                 <w:rFonts w:ascii="Arial" w:hAnsi="Arial" w:cs="Arial"/>
                 <w:b/>
-                <w:color w:val="007DC5"/>
+                <w:color w:val="2051CA"/>
                 <w:sz w:val="26"/>
                 <w:szCs w:val="26"/>
               </w:rPr>
-              <w:alias w:val="[name]"/>
-              <w:tag w:val="[name]"/>
-              <w:id w:val="-128777947"/>
-              <w:placeholder>
-                <w:docPart w:val="DefaultPlaceholder_-1854013440"/>
-              </w:placeholder>
-            </w:sdtPr>
-            <w:sdtEndPr/>
-            <w:sdtContent>
-              <w:p>
-                <w:pPr>
-                  <w:spacing w:before="20" w:after="20"/>
-                  <w:rPr>
-                    <w:rFonts w:ascii="Arial" w:hAnsi="Arial" w:cs="Arial"/>
-                    <w:b/>
-                    <w:color w:val="2051CA"/>
-                    <w:sz w:val="26"/>
-                    <w:szCs w:val="26"/>
-                  </w:rPr>
-                </w:pPr>
-                <w:r>
-                  <w:rPr>
-                    <w:rFonts w:ascii="Arial" w:hAnsi="Arial" w:cs="Arial"/>
-                    <w:b/>
-                    <w:color w:val="007DC5"/>
-                    <w:sz w:val="26"/>
-                    <w:szCs w:val="26"/>
-                  </w:rPr>
-                  <w:t>[name]</w:t>
-                </w:r>
-              </w:p>
-            </w:sdtContent>
-          </w:sdt>
+            </w:pPr>
+          </w:p>
         </w:tc>
         <w:tc>
           <w:tcPr>
             <w:tcW w:w="1843" w:type="dxa"/>
             <w:vMerge w:val="restart"/>
-            <w:vAlign w:val="center"/>
+            <w:vAlign w:val="bottom"/>
           </w:tcPr>
           <w:p>
             <w:pPr>
+              <w:jc w:val="center"/>
               <w:rPr>
                 <w:rFonts w:ascii="Arial" w:hAnsi="Arial" w:cs="Arial"/>
                 <w:b/>
@@ -101,9 +70,9 @@
                 <w:lang w:val="en-NZ"/>
               </w:rPr>
               <w:drawing>
-                <wp:inline distT="0" distB="0" distL="0" distR="0" wp14:anchorId="73E2DA9F" wp14:editId="60E9FB19">
-                  <wp:extent cx="843103" cy="374073"/>
-                  <wp:effectExtent l="0" t="0" r="0" b="6985"/>
+                <wp:inline distT="0" distB="0" distL="0" distR="0" wp14:anchorId="057F207D" wp14:editId="790E1387">
+                  <wp:extent cx="1047750" cy="464872"/>
+                  <wp:effectExtent l="0" t="0" r="0" b="0"/>
                   <wp:docPr id="4" name="Picture 4"/>
                   <wp:cNvGraphicFramePr>
                     <a:graphicFrameLocks xmlns:a="http://schemas.openxmlformats.org/drawingml/2006/main" noChangeAspect="1"/>
@@ -124,7 +93,7 @@
                         <pic:spPr>
                           <a:xfrm>
                             <a:off x="0" y="0"/>
-                            <a:ext cx="1004233" cy="445564"/>
+                            <a:ext cx="1293219" cy="573783"/>
                           </a:xfrm>
                           <a:prstGeom prst="rect">
                             <a:avLst/>
@@ -140,8 +109,7 @@
         </w:tc>
         <w:tc>
           <w:tcPr>
-            <w:tcW w:w="2693" w:type="dxa"/>
-            <w:gridSpan w:val="2"/>
+            <w:tcW w:w="2410" w:type="dxa"/>
             <w:vMerge w:val="restart"/>
             <w:vAlign w:val="bottom"/>
           </w:tcPr>
@@ -166,10 +134,10 @@
                 <w:lang w:val="en-NZ"/>
               </w:rPr>
               <w:drawing>
-                <wp:inline distT="0" distB="0" distL="0" distR="0" wp14:anchorId="0B52D94F" wp14:editId="04675C68">
-                  <wp:extent cx="1452048" cy="1468242"/>
-                  <wp:effectExtent l="0" t="0" r="0" b="0"/>
-                  <wp:docPr id="3" name="Picture 3"/>
+                <wp:inline distT="0" distB="0" distL="0" distR="0" wp14:anchorId="2C10241F" wp14:editId="02467954">
+                  <wp:extent cx="1430655" cy="1136644"/>
+                  <wp:effectExtent l="0" t="0" r="0" b="6985"/>
+                  <wp:docPr id="3" name="Emailsignature.gif"/>
                   <wp:cNvGraphicFramePr>
                     <a:graphicFrameLocks xmlns:a="http://schemas.openxmlformats.org/drawingml/2006/main" noChangeAspect="1"/>
                   </wp:cNvGraphicFramePr>
@@ -177,7 +145,7 @@
                     <a:graphicData uri="http://schemas.openxmlformats.org/drawingml/2006/picture">
                       <pic:pic xmlns:pic="http://schemas.openxmlformats.org/drawingml/2006/picture">
                         <pic:nvPicPr>
-                          <pic:cNvPr id="3" name="bgPic.png"/>
+                          <pic:cNvPr id="3" name="Emailsignature.gif"/>
                           <pic:cNvPicPr/>
                         </pic:nvPicPr>
                         <pic:blipFill>
@@ -189,7 +157,7 @@
                         <pic:spPr>
                           <a:xfrm>
                             <a:off x="0" y="0"/>
-                            <a:ext cx="1452048" cy="1468242"/>
+                            <a:ext cx="1454068" cy="1155245"/>
                           </a:xfrm>
                           <a:prstGeom prst="rect">
                             <a:avLst/>
@@ -215,6 +183,97 @@
             <w:sdtPr>
               <w:rPr>
                 <w:rFonts w:ascii="Arial" w:hAnsi="Arial" w:cs="Arial"/>
+                <w:b/>
+                <w:color w:val="007DC5"/>
+                <w:sz w:val="26"/>
+                <w:szCs w:val="26"/>
+              </w:rPr>
+              <w:alias w:val="[name]"/>
+              <w:tag w:val="[name]"/>
+              <w:id w:val="-128777947"/>
+              <w:placeholder>
+                <w:docPart w:val="7C96342879C24C62B18E0876C7DFAB62"/>
+              </w:placeholder>
+            </w:sdtPr>
+            <w:sdtEndPr/>
+            <w:sdtContent>
+              <w:p>
+                <w:pPr>
+                  <w:spacing w:before="20" w:after="20"/>
+                  <w:rPr>
+                    <w:rFonts w:ascii="Arial" w:hAnsi="Arial" w:cs="Arial"/>
+                    <w:b/>
+                    <w:color w:val="2051CA"/>
+                    <w:sz w:val="26"/>
+                    <w:szCs w:val="26"/>
+                  </w:rPr>
+                </w:pPr>
+                <w:r>
+                  <w:rPr>
+                    <w:rFonts w:ascii="Arial" w:hAnsi="Arial" w:cs="Arial"/>
+                    <w:b/>
+                    <w:color w:val="007DC5"/>
+                    <w:sz w:val="26"/>
+                    <w:szCs w:val="26"/>
+                  </w:rPr>
+                  <w:t>[name]</w:t>
+                </w:r>
+              </w:p>
+            </w:sdtContent>
+          </w:sdt>
+        </w:tc>
+        <w:tc>
+          <w:tcPr>
+            <w:tcW w:w="1843" w:type="dxa"/>
+            <w:vMerge/>
+            <w:vAlign w:val="center"/>
+          </w:tcPr>
+          <w:p>
+            <w:pPr>
+              <w:rPr>
+                <w:rFonts w:ascii="Arial" w:hAnsi="Arial" w:cs="Arial"/>
+                <w:b/>
+                <w:noProof/>
+                <w:color w:val="2051CA"/>
+                <w:sz w:val="26"/>
+                <w:szCs w:val="26"/>
+                <w:lang w:val="en-NZ"/>
+              </w:rPr>
+            </w:pPr>
+          </w:p>
+        </w:tc>
+        <w:tc>
+          <w:tcPr>
+            <w:tcW w:w="2410" w:type="dxa"/>
+            <w:vMerge/>
+            <w:vAlign w:val="bottom"/>
+          </w:tcPr>
+          <w:p>
+            <w:pPr>
+              <w:rPr>
+                <w:rFonts w:ascii="Arial" w:hAnsi="Arial" w:cs="Arial"/>
+                <w:b/>
+                <w:noProof/>
+                <w:color w:val="2051CA"/>
+                <w:sz w:val="26"/>
+                <w:szCs w:val="26"/>
+                <w:lang w:val="en-NZ"/>
+              </w:rPr>
+            </w:pPr>
+          </w:p>
+        </w:tc>
+      </w:tr>
+      <w:tr>
+        <w:tc>
+          <w:tcPr>
+            <w:tcW w:w="7513" w:type="dxa"/>
+            <w:gridSpan w:val="2"/>
+            <w:vAlign w:val="center"/>
+          </w:tcPr>
+          <w:sdt>
+            <w:sdtPr>
+              <w:rPr>
+                <w:rFonts w:ascii="Arial" w:hAnsi="Arial" w:cs="Arial"/>
                 <w:color w:val="333333"/>
                 <w:sz w:val="20"/>
                 <w:szCs w:val="20"/>
@@ -223,7 +282,7 @@
               <w:tag w:val="[position]"/>
               <w:id w:val="1026840126"/>
               <w:placeholder>
-                <w:docPart w:val="DefaultPlaceholder_-1854013440"/>
+                <w:docPart w:val="B0CA11C3A95148F7A1970DE627D647C9"/>
               </w:placeholder>
             </w:sdtPr>
             <w:sdtEndPr/>
@@ -273,8 +332,7 @@
         </w:tc>
         <w:tc>
           <w:tcPr>
-            <w:tcW w:w="2693" w:type="dxa"/>
-            <w:gridSpan w:val="2"/>
+            <w:tcW w:w="2410" w:type="dxa"/>
             <w:vMerge/>
             <w:vAlign w:val="center"/>
           </w:tcPr>
@@ -326,7 +384,7 @@
               <mc:AlternateContent>
                 <mc:Choice Requires="wps">
                   <w:drawing>
-                    <wp:inline distT="0" distB="0" distL="0" distR="0" wp14:anchorId="1BA11DED" wp14:editId="0F05E0F3">
+                    <wp:inline distT="0" distB="0" distL="0" distR="0" wp14:anchorId="64A94A9A" wp14:editId="4D9FF3E7">
                       <wp:extent cx="5666740" cy="0"/>
                       <wp:effectExtent l="0" t="0" r="29210" b="19050"/>
                       <wp:docPr id="2" name="Straight Connector 2"/>
@@ -372,7 +430,7 @@
                 </mc:Choice>
                 <mc:Fallback>
                   <w:pict>
-                    <v:line w14:anchorId="7D9FC96E" id="Straight Connector 2" o:spid="_x0000_s1026" style="visibility:visible;mso-wrap-style:square;mso-left-percent:-10001;mso-top-percent:-10001;mso-position-horizontal:absolute;mso-position-horizontal-relative:char;mso-position-vertical:absolute;mso-position-vertical-relative:line;mso-left-percent:-10001;mso-top-percent:-10001" from="0,0" to="446.2pt,0" o:gfxdata="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" strokecolor="#bbb" strokeweight="1pt">
+                    <v:line w14:anchorId="31ECCD27" id="Straight Connector 2" o:spid="_x0000_s1026" style="visibility:visible;mso-wrap-style:square;mso-left-percent:-10001;mso-top-percent:-10001;mso-position-horizontal:absolute;mso-position-horizontal-relative:char;mso-position-vertical:absolute;mso-position-vertical-relative:line;mso-left-percent:-10001;mso-top-percent:-10001" from="0,0" to="446.2pt,0" o:gfxdata="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" strokecolor="#bbb" strokeweight="1pt">
                       <v:stroke joinstyle="miter"/>
                       <w10:anchorlock/>
                     </v:line>
@@ -384,8 +442,7 @@
         </w:tc>
         <w:tc>
           <w:tcPr>
-            <w:tcW w:w="2693" w:type="dxa"/>
-            <w:gridSpan w:val="2"/>
+            <w:tcW w:w="2410" w:type="dxa"/>
             <w:vMerge/>
             <w:vAlign w:val="center"/>
           </w:tcPr>
@@ -434,8 +491,7 @@
         </w:tc>
         <w:tc>
           <w:tcPr>
-            <w:tcW w:w="2693" w:type="dxa"/>
-            <w:gridSpan w:val="2"/>
+            <w:tcW w:w="2410" w:type="dxa"/>
             <w:vMerge/>
             <w:vAlign w:val="center"/>
           </w:tcPr>
@@ -483,7 +539,7 @@
                 <w:tag w:val="DDI:"/>
                 <w:id w:val="-2118045939"/>
                 <w:placeholder>
-                  <w:docPart w:val="DefaultPlaceholder_-1854013440"/>
+                  <w:docPart w:val="B0CA11C3A95148F7A1970DE627D647C9"/>
                 </w:placeholder>
               </w:sdtPr>
               <w:sdtEndPr/>
@@ -523,7 +579,7 @@
                 <w:tag w:val="[DDI:]"/>
                 <w:id w:val="-1900895092"/>
                 <w:placeholder>
-                  <w:docPart w:val="DefaultPlaceholder_-1854013440"/>
+                  <w:docPart w:val="B0CA11C3A95148F7A1970DE627D647C9"/>
                 </w:placeholder>
               </w:sdtPr>
               <w:sdtEndPr>
@@ -582,7 +638,7 @@
                 <w:tag w:val="Mob:"/>
                 <w:id w:val="-25565136"/>
                 <w:placeholder>
-                  <w:docPart w:val="DefaultPlaceholder_-1854013440"/>
+                  <w:docPart w:val="B0CA11C3A95148F7A1970DE627D647C9"/>
                 </w:placeholder>
               </w:sdtPr>
               <w:sdtEndPr>
@@ -626,7 +682,7 @@
                 <w:tag w:val="[Mob:]"/>
                 <w:id w:val="-345022365"/>
                 <w:placeholder>
-                  <w:docPart w:val="DefaultPlaceholder_-1854013440"/>
+                  <w:docPart w:val="B0CA11C3A95148F7A1970DE627D647C9"/>
                 </w:placeholder>
               </w:sdtPr>
               <w:sdtEndPr>
@@ -685,7 +741,7 @@
                 <w:tag w:val="Fax:"/>
                 <w:id w:val="114333880"/>
                 <w:placeholder>
-                  <w:docPart w:val="DefaultPlaceholder_-1854013440"/>
+                  <w:docPart w:val="B0CA11C3A95148F7A1970DE627D647C9"/>
                 </w:placeholder>
               </w:sdtPr>
               <w:sdtEndPr>
@@ -729,7 +785,7 @@
                 <w:tag w:val="[Fax:]"/>
                 <w:id w:val="613333165"/>
                 <w:placeholder>
-                  <w:docPart w:val="DefaultPlaceholder_-1854013440"/>
+                  <w:docPart w:val="B0CA11C3A95148F7A1970DE627D647C9"/>
                 </w:placeholder>
               </w:sdtPr>
               <w:sdtEndPr>
@@ -815,7 +871,7 @@
                 <w:tag w:val="Skype:"/>
                 <w:id w:val="1036007371"/>
                 <w:placeholder>
-                  <w:docPart w:val="DefaultPlaceholder_-1854013440"/>
+                  <w:docPart w:val="B0CA11C3A95148F7A1970DE627D647C9"/>
                 </w:placeholder>
               </w:sdtPr>
               <w:sdtEndPr>
@@ -860,7 +916,7 @@
                 <w:tag w:val="[Skype:]"/>
                 <w:id w:val="2029368029"/>
                 <w:placeholder>
-                  <w:docPart w:val="DefaultPlaceholder_-1854013440"/>
+                  <w:docPart w:val="B0CA11C3A95148F7A1970DE627D647C9"/>
                 </w:placeholder>
               </w:sdtPr>
               <w:sdtEndPr>
@@ -912,8 +968,7 @@
         </w:tc>
         <w:tc>
           <w:tcPr>
-            <w:tcW w:w="2693" w:type="dxa"/>
-            <w:gridSpan w:val="2"/>
+            <w:tcW w:w="2410" w:type="dxa"/>
             <w:vMerge/>
             <w:vAlign w:val="center"/>
           </w:tcPr>
@@ -960,7 +1015,7 @@
                 <w:tag w:val="Address:"/>
                 <w:id w:val="429014265"/>
                 <w:placeholder>
-                  <w:docPart w:val="DefaultPlaceholder_-1854013440"/>
+                  <w:docPart w:val="B0CA11C3A95148F7A1970DE627D647C9"/>
                 </w:placeholder>
               </w:sdtPr>
               <w:sdtEndPr/>
@@ -1000,7 +1055,7 @@
                 <w:tag w:val="[Address:]"/>
                 <w:id w:val="661119035"/>
                 <w:placeholder>
-                  <w:docPart w:val="DefaultPlaceholder_-1854013440"/>
+                  <w:docPart w:val="B0CA11C3A95148F7A1970DE627D647C9"/>
                 </w:placeholder>
               </w:sdtPr>
               <w:sdtEndPr>
@@ -1077,7 +1132,7 @@
                 <w:tag w:val="Postal Address:"/>
                 <w:id w:val="-1446690858"/>
                 <w:placeholder>
-                  <w:docPart w:val="DefaultPlaceholder_-1854013440"/>
+                  <w:docPart w:val="B0CA11C3A95148F7A1970DE627D647C9"/>
                 </w:placeholder>
               </w:sdtPr>
               <w:sdtEndPr>
@@ -1121,7 +1176,7 @@
                 <w:tag w:val="[Postal Address:]"/>
                 <w:id w:val="1025294032"/>
                 <w:placeholder>
-                  <w:docPart w:val="DefaultPlaceholder_-1854013440"/>
+                  <w:docPart w:val="B0CA11C3A95148F7A1970DE627D647C9"/>
                 </w:placeholder>
               </w:sdtPr>
               <w:sdtEndPr>
@@ -1172,8 +1227,7 @@
         </w:tc>
         <w:tc>
           <w:tcPr>
-            <w:tcW w:w="2693" w:type="dxa"/>
-            <w:gridSpan w:val="2"/>
+            <w:tcW w:w="2410" w:type="dxa"/>
             <w:vMerge/>
             <w:vAlign w:val="center"/>
           </w:tcPr>
@@ -1225,8 +1279,7 @@
         </w:tc>
         <w:tc>
           <w:tcPr>
-            <w:tcW w:w="2693" w:type="dxa"/>
-            <w:gridSpan w:val="2"/>
+            <w:tcW w:w="2410" w:type="dxa"/>
             <w:vMerge/>
             <w:vAlign w:val="center"/>
           </w:tcPr>
@@ -1251,7 +1304,7 @@
         <w:tc>
           <w:tcPr>
             <w:tcW w:w="568" w:type="dxa"/>
-            <w:shd w:val="clear" w:color="auto" w:fill="177DC2"/>
+            <w:shd w:val="clear" w:color="auto" w:fill="007DC5"/>
             <w:vAlign w:val="center"/>
           </w:tcPr>
           <w:p>
@@ -1264,7 +1317,7 @@
                 <w:lang w:val="en-NZ"/>
               </w:rPr>
               <w:drawing>
-                <wp:inline distT="0" distB="0" distL="0" distR="0" wp14:anchorId="19ECEF56" wp14:editId="31A67D5A">
+                <wp:inline distT="0" distB="0" distL="0" distR="0" wp14:anchorId="55959C4D" wp14:editId="679A0C83">
                   <wp:extent cx="190500" cy="195035"/>
                   <wp:effectExtent l="0" t="0" r="0" b="0"/>
                   <wp:docPr id="8" name="Picture 8"/>
@@ -1310,9 +1363,8 @@
         </w:tc>
         <w:tc>
           <w:tcPr>
-            <w:tcW w:w="8788" w:type="dxa"/>
-            <w:gridSpan w:val="2"/>
-            <w:shd w:val="clear" w:color="auto" w:fill="177DC2"/>
+            <w:tcW w:w="6945" w:type="dxa"/>
+            <w:shd w:val="clear" w:color="auto" w:fill="007DC5"/>
             <w:vAlign w:val="center"/>
           </w:tcPr>
           <w:p>
@@ -1350,34 +1402,118 @@
         </w:tc>
         <w:tc>
           <w:tcPr>
-            <w:tcW w:w="2126" w:type="dxa"/>
-            <w:shd w:val="clear" w:color="auto" w:fill="177DC2"/>
-            <w:vAlign w:val="center"/>
-          </w:tcPr>
-          <w:p>
-            <w:pPr>
-              <w:jc w:val="center"/>
-              <w:rPr>
-                <w:rFonts w:ascii="Arial" w:hAnsi="Arial" w:cs="Arial"/>
-                <w:b/>
-                <w:color w:val="FFFFFF" w:themeColor="background1"/>
-                <w:sz w:val="20"/>
-                <w:szCs w:val="20"/>
-              </w:rPr>
-            </w:pPr>
-          </w:p>
-        </w:tc>
-        <w:tc>
-          <w:tcPr>
-            <w:tcW w:w="567" w:type="dxa"/>
-            <w:shd w:val="clear" w:color="auto" w:fill="177DC2"/>
+            <w:tcW w:w="4252" w:type="dxa"/>
+            <w:gridSpan w:val="2"/>
+            <w:shd w:val="clear" w:color="auto" w:fill="007DC5"/>
             <w:vAlign w:val="center"/>
           </w:tcPr>
           <w:p>
             <w:pPr>
               <w:spacing w:line="240" w:lineRule="exact"/>
-              <w:jc w:val="center"/>
+              <w:jc w:val="right"/>
             </w:pPr>
+            <w:hyperlink r:id="rId11" w:history="1">
+              <w:r>
+                <w:rPr>
+                  <w:rStyle w:val="Hyperlink"/>
+                  <w:rFonts w:ascii="Arial" w:hAnsi="Arial" w:cs="Arial"/>
+                  <w:b/>
+                  <w:sz w:val="20"/>
+                  <w:szCs w:val="20"/>
+                </w:rPr>
+                <w:t xml:space="preserve">VIEW LATEST PROJECT </w:t>
+              </w:r>
+              <w:r>
+                <w:rPr>
+                  <w:rStyle w:val="Hyperlink"/>
+                  <w:rFonts w:ascii="Arial" w:hAnsi="Arial" w:cs="Arial"/>
+                  <w:b/>
+                  <w:noProof/>
+                  <w:sz w:val="20"/>
+                  <w:szCs w:val="20"/>
+                  <w:lang w:val="en-NZ"/>
+                </w:rPr>
+                <mc:AlternateContent>
+                  <mc:Choice Requires="wps">
+                    <w:drawing>
+                      <wp:inline distT="0" distB="0" distL="0" distR="0" wp14:anchorId="11D47046" wp14:editId="1DE3D9CA">
+                        <wp:extent cx="172800" cy="72000"/>
+                        <wp:effectExtent l="0" t="0" r="0" b="4445"/>
+                        <wp:docPr id="1" name="Right Arrow 1"/>
+                        <wp:cNvGraphicFramePr/>
+                        <a:graphic xmlns:a="http://schemas.openxmlformats.org/drawingml/2006/main">
+                          <a:graphicData uri="http://schemas.microsoft.com/office/word/2010/wordprocessingShape">
+                            <wps:wsp>
+                              <wps:cNvSpPr/>
+                              <wps:spPr>
+                                <a:xfrm>
+                                  <a:off x="0" y="0"/>
+                                  <a:ext cx="172800" cy="72000"/>
+                                </a:xfrm>
+                                <a:prstGeom prst="rightArrow">
+                                  <a:avLst/>
+                                </a:prstGeom>
+                                <a:solidFill>
+                                  <a:schemeClr val="bg1"/>
+                                </a:solidFill>
+                                <a:ln>
+                                  <a:noFill/>
+                                </a:ln>
+                              </wps:spPr>
+                              <wps:style>
+                                <a:lnRef idx="2">
+                                  <a:schemeClr val="accent1">
+                                    <a:shade val="50000"/>
+                                  </a:schemeClr>
+                                </a:lnRef>
+                                <a:fillRef idx="1">
+                                  <a:schemeClr val="accent1"/>
+                                </a:fillRef>
+                                <a:effectRef idx="0">
+                                  <a:schemeClr val="accent1"/>
+                                </a:effectRef>
+                                <a:fontRef idx="minor">
+                                  <a:schemeClr val="lt1"/>
+                                </a:fontRef>
+                              </wps:style>
+                              <wps:bodyPr rot="0" spcFirstLastPara="0" vertOverflow="overflow" horzOverflow="overflow" vert="horz" wrap="square" lIns="91440" tIns="45720" rIns="91440" bIns="45720" numCol="1" spcCol="0" rtlCol="0" fromWordArt="0" anchor="ctr" anchorCtr="0" forceAA="0" compatLnSpc="1">
+                                <a:prstTxWarp prst="textNoShape">
+                                  <a:avLst/>
+                                </a:prstTxWarp>
+                                <a:noAutofit/>
+                              </wps:bodyPr>
+                            </wps:wsp>
+                          </a:graphicData>
+                        </a:graphic>
+                      </wp:inline>
+                    </w:drawing>
+                  </mc:Choice>
+                  <mc:Fallback>
+                    <w:pict>
+                      <v:shapetype w14:anchorId="69D6F59C" id="_x0000_t13" coordsize="21600,21600" o:spt="13" adj="16200,5400" path="m@0,l@0@1,0@1,0@2@0@2@0,21600,21600,10800xe">
+                        <v:stroke joinstyle="miter"/>
+                        <v:formulas>
+                          <v:f eqn="val #0"/>
+                          <v:f eqn="val #1"/>
+                          <v:f eqn="sum height 0 #1"/>
+                          <v:f eqn="sum 10800 0 #1"/>
+                          <v:f eqn="sum width 0 #0"/>
+                          <v:f eqn="prod @4 @3 10800"/>
+                          <v:f eqn="sum width 0 @5"/>
+                        </v:formulas>
+                        <v:path o:connecttype="custom" o:connectlocs="@0,0;0,10800;@0,21600;21600,10800" o:connectangles="270,180,90,0" textboxrect="0,@1,@6,@2"/>
+                        <v:handles>
+                          <v:h position="#0,#1" xrange="0,21600" yrange="0,10800"/>
+                        </v:handles>
+                      </v:shapetype>
+                      <v:shape id="Right Arrow 1" o:spid="_x0000_s1026" type="#_x0000_t13" style="width:13.6pt;height:5.65pt;visibility:visible;mso-wrap-style:square;mso-left-percent:-10001;mso-top-percent:-10001;mso-position-horizontal:absolute;mso-position-horizontal-relative:char;mso-position-vertical:absolute;mso-position-vertical-relative:line;mso-left-percent:-10001;mso-top-percent:-10001;v-text-anchor:middle" o:gfxdata="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" adj="17100" fillcolor="white [3212]" stroked="f" strokeweight="1pt">
+                        <w10:anchorlock/>
+                      </v:shape>
+                    </w:pict>
+                  </mc:Fallback>
+                </mc:AlternateContent>
+              </w:r>
+            </w:hyperlink>
           </w:p>
         </w:tc>
       </w:tr>
@@ -2009,7 +2145,7 @@
   <w:docParts>
     <w:docPart>
       <w:docPartPr>
-        <w:name w:val="DefaultPlaceholder_-1854013440"/>
+        <w:name w:val="7C96342879C24C62B18E0876C7DFAB62"/>
         <w:category>
           <w:name w:val="General"/>
           <w:gallery w:val="placeholder"/>
@@ -2020,10 +2156,42 @@
         <w:behaviors>
           <w:behavior w:val="content"/>
         </w:behaviors>
-        <w:guid w:val="{221A39D2-FC25-4981-B0DB-16B006140F23}"/>
+        <w:guid w:val="{A4C8E27F-4309-4133-8528-BAE87653D715}"/>
       </w:docPartPr>
       <w:docPartBody>
         <w:p>
+          <w:pPr>
+            <w:pStyle w:val="7C96342879C24C62B18E0876C7DFAB62"/>
+          </w:pPr>
+          <w:r>
+            <w:rPr>
+              <w:rStyle w:val="PlaceholderText"/>
+            </w:rPr>
+            <w:t>Click or tap here to enter text.</w:t>
+          </w:r>
+        </w:p>
+      </w:docPartBody>
+    </w:docPart>
+    <w:docPart>
+      <w:docPartPr>
+        <w:name w:val="B0CA11C3A95148F7A1970DE627D647C9"/>
+        <w:category>
+          <w:name w:val="General"/>
+          <w:gallery w:val="placeholder"/>
+        </w:category>
+        <w:types>
+          <w:type w:val="bbPlcHdr"/>
+        </w:types>
+        <w:behaviors>
+          <w:behavior w:val="content"/>
+        </w:behaviors>
+        <w:guid w:val="{6EC19FEF-B985-4F34-BA81-C0E1CD22ABE7}"/>
+      </w:docPartPr>
+      <w:docPartBody>
+        <w:p>
+          <w:pPr>
+            <w:pStyle w:val="B0CA11C3A95148F7A1970DE627D647C9"/>
+          </w:pPr>
           <w:r>
             <w:rPr>
               <w:rStyle w:val="PlaceholderText"/>
@@ -2113,11 +2281,20 @@
     <w:rsid w:val="000C628F"/>
     <w:rsid w:val="000D7BEA"/>
     <w:rsid w:val="0021440D"/>
+    <w:rsid w:val="003177D0"/>
+    <w:rsid w:val="003D37EE"/>
     <w:rsid w:val="0041193E"/>
+    <w:rsid w:val="006613F5"/>
+    <w:rsid w:val="006E317A"/>
     <w:rsid w:val="00742DC0"/>
+    <w:rsid w:val="00A11E42"/>
+    <w:rsid w:val="00A4258C"/>
     <w:rsid w:val="00A57C43"/>
     <w:rsid w:val="00A86A34"/>
+    <w:rsid w:val="00CB52F5"/>
     <w:rsid w:val="00D06B8B"/>
+    <w:rsid w:val="00E524A9"/>
+    <w:rsid w:val="00E84ACF"/>
   </w:rsids>
   <m:mathPr>
     <m:mathFont m:val="Cambria Math"/>
@@ -2567,10 +2744,18 @@
     <w:basedOn w:val="DefaultParagraphFont"/>
     <w:uiPriority w:val="99"/>
     <w:semiHidden/>
-    <w:rsid w:val="000D7BEA"/>
+    <w:rsid w:val="00A11E42"/>
     <w:rPr>
       <w:color w:val="808080"/>
     </w:rPr>
+  </w:style>
+  <w:style w:type="paragraph" w:customStyle="1" w:styleId="7C96342879C24C62B18E0876C7DFAB62">
+    <w:name w:val="7C96342879C24C62B18E0876C7DFAB62"/>
+    <w:rsid w:val="00A11E42"/>
+  </w:style>
+  <w:style w:type="paragraph" w:customStyle="1" w:styleId="B0CA11C3A95148F7A1970DE627D647C9">
+    <w:name w:val="B0CA11C3A95148F7A1970DE627D647C9"/>
+    <w:rsid w:val="00A11E42"/>
   </w:style>
 </w:styles>
 </file>

</xml_diff>

<commit_message>
new: read values back after settings
keep values in content controls after setting, then read them back in
next setting.
</commit_message>
<xml_diff>
--- a/Template.docx
+++ b/Template.docx
@@ -19,14 +19,14 @@
       </w:tblPr>
       <w:tblGrid>
         <w:gridCol w:w="568"/>
-        <w:gridCol w:w="6945"/>
-        <w:gridCol w:w="1843"/>
-        <w:gridCol w:w="2410"/>
+        <w:gridCol w:w="6378"/>
+        <w:gridCol w:w="1985"/>
+        <w:gridCol w:w="2835"/>
       </w:tblGrid>
       <w:tr>
         <w:tc>
           <w:tcPr>
-            <w:tcW w:w="7513" w:type="dxa"/>
+            <w:tcW w:w="6946" w:type="dxa"/>
             <w:gridSpan w:val="2"/>
             <w:vAlign w:val="center"/>
           </w:tcPr>
@@ -44,7 +44,7 @@
         </w:tc>
         <w:tc>
           <w:tcPr>
-            <w:tcW w:w="1843" w:type="dxa"/>
+            <w:tcW w:w="1985" w:type="dxa"/>
             <w:vMerge w:val="restart"/>
             <w:vAlign w:val="bottom"/>
           </w:tcPr>
@@ -109,7 +109,7 @@
         </w:tc>
         <w:tc>
           <w:tcPr>
-            <w:tcW w:w="2410" w:type="dxa"/>
+            <w:tcW w:w="2835" w:type="dxa"/>
             <w:vMerge w:val="restart"/>
             <w:vAlign w:val="bottom"/>
           </w:tcPr>
@@ -134,10 +134,10 @@
                 <w:lang w:val="en-NZ"/>
               </w:rPr>
               <w:drawing>
-                <wp:inline distT="0" distB="0" distL="0" distR="0" wp14:anchorId="2C10241F" wp14:editId="02467954">
-                  <wp:extent cx="1430655" cy="1136644"/>
-                  <wp:effectExtent l="0" t="0" r="0" b="6985"/>
-                  <wp:docPr id="3" name="Emailsignature.gif"/>
+                <wp:inline distT="0" distB="0" distL="0" distR="0">
+                  <wp:extent cx="1642713" cy="1305036"/>
+                  <wp:effectExtent l="0" t="0" r="0" b="0"/>
+                  <wp:docPr id="5" name="Emailsignature.jpg"/>
                   <wp:cNvGraphicFramePr>
                     <a:graphicFrameLocks xmlns:a="http://schemas.openxmlformats.org/drawingml/2006/main" noChangeAspect="1"/>
                   </wp:cNvGraphicFramePr>
@@ -145,7 +145,7 @@
                     <a:graphicData uri="http://schemas.openxmlformats.org/drawingml/2006/picture">
                       <pic:pic xmlns:pic="http://schemas.openxmlformats.org/drawingml/2006/picture">
                         <pic:nvPicPr>
-                          <pic:cNvPr id="3" name="Emailsignature.gif"/>
+                          <pic:cNvPr id="5" name="Emailsignature.jpg"/>
                           <pic:cNvPicPr/>
                         </pic:nvPicPr>
                         <pic:blipFill>
@@ -157,7 +157,7 @@
                         <pic:spPr>
                           <a:xfrm>
                             <a:off x="0" y="0"/>
-                            <a:ext cx="1454068" cy="1155245"/>
+                            <a:ext cx="1642713" cy="1305036"/>
                           </a:xfrm>
                           <a:prstGeom prst="rect">
                             <a:avLst/>
@@ -175,7 +175,7 @@
       <w:tr>
         <w:tc>
           <w:tcPr>
-            <w:tcW w:w="7513" w:type="dxa"/>
+            <w:tcW w:w="6946" w:type="dxa"/>
             <w:gridSpan w:val="2"/>
             <w:vAlign w:val="center"/>
           </w:tcPr>
@@ -188,8 +188,8 @@
                 <w:sz w:val="26"/>
                 <w:szCs w:val="26"/>
               </w:rPr>
-              <w:alias w:val="[name]"/>
-              <w:tag w:val="[name]"/>
+              <w:alias w:val="name"/>
+              <w:tag w:val="name"/>
               <w:id w:val="-128777947"/>
               <w:placeholder>
                 <w:docPart w:val="7C96342879C24C62B18E0876C7DFAB62"/>
@@ -216,7 +216,7 @@
                     <w:sz w:val="26"/>
                     <w:szCs w:val="26"/>
                   </w:rPr>
-                  <w:t>[name]</w:t>
+                  <w:t xml:space="preserve"> </w:t>
                 </w:r>
               </w:p>
             </w:sdtContent>
@@ -224,7 +224,7 @@
         </w:tc>
         <w:tc>
           <w:tcPr>
-            <w:tcW w:w="1843" w:type="dxa"/>
+            <w:tcW w:w="1985" w:type="dxa"/>
             <w:vMerge/>
             <w:vAlign w:val="center"/>
           </w:tcPr>
@@ -244,7 +244,7 @@
         </w:tc>
         <w:tc>
           <w:tcPr>
-            <w:tcW w:w="2410" w:type="dxa"/>
+            <w:tcW w:w="2835" w:type="dxa"/>
             <w:vMerge/>
             <w:vAlign w:val="bottom"/>
           </w:tcPr>
@@ -266,7 +266,7 @@
       <w:tr>
         <w:tc>
           <w:tcPr>
-            <w:tcW w:w="7513" w:type="dxa"/>
+            <w:tcW w:w="6946" w:type="dxa"/>
             <w:gridSpan w:val="2"/>
             <w:vAlign w:val="center"/>
           </w:tcPr>
@@ -278,8 +278,8 @@
                 <w:sz w:val="20"/>
                 <w:szCs w:val="20"/>
               </w:rPr>
-              <w:alias w:val="[position]"/>
-              <w:tag w:val="[position]"/>
+              <w:alias w:val="title"/>
+              <w:tag w:val="title"/>
               <w:id w:val="1026840126"/>
               <w:placeholder>
                 <w:docPart w:val="B0CA11C3A95148F7A1970DE627D647C9"/>
@@ -305,7 +305,7 @@
                     <w:sz w:val="20"/>
                     <w:szCs w:val="20"/>
                   </w:rPr>
-                  <w:t>[position]</w:t>
+                  <w:t xml:space="preserve"> </w:t>
                 </w:r>
               </w:p>
             </w:sdtContent>
@@ -313,7 +313,7 @@
         </w:tc>
         <w:tc>
           <w:tcPr>
-            <w:tcW w:w="1843" w:type="dxa"/>
+            <w:tcW w:w="1985" w:type="dxa"/>
             <w:vMerge/>
             <w:vAlign w:val="center"/>
           </w:tcPr>
@@ -332,7 +332,7 @@
         </w:tc>
         <w:tc>
           <w:tcPr>
-            <w:tcW w:w="2410" w:type="dxa"/>
+            <w:tcW w:w="2835" w:type="dxa"/>
             <w:vMerge/>
             <w:vAlign w:val="center"/>
           </w:tcPr>
@@ -356,7 +356,7 @@
         </w:trPr>
         <w:tc>
           <w:tcPr>
-            <w:tcW w:w="9356" w:type="dxa"/>
+            <w:tcW w:w="8931" w:type="dxa"/>
             <w:gridSpan w:val="3"/>
             <w:vAlign w:val="center"/>
           </w:tcPr>
@@ -442,7 +442,7 @@
         </w:tc>
         <w:tc>
           <w:tcPr>
-            <w:tcW w:w="2410" w:type="dxa"/>
+            <w:tcW w:w="2835" w:type="dxa"/>
             <w:vMerge/>
             <w:vAlign w:val="center"/>
           </w:tcPr>
@@ -463,7 +463,7 @@
       <w:tr>
         <w:tc>
           <w:tcPr>
-            <w:tcW w:w="9356" w:type="dxa"/>
+            <w:tcW w:w="8931" w:type="dxa"/>
             <w:gridSpan w:val="3"/>
             <w:vAlign w:val="center"/>
           </w:tcPr>
@@ -491,7 +491,7 @@
         </w:tc>
         <w:tc>
           <w:tcPr>
-            <w:tcW w:w="2410" w:type="dxa"/>
+            <w:tcW w:w="2835" w:type="dxa"/>
             <w:vMerge/>
             <w:vAlign w:val="center"/>
           </w:tcPr>
@@ -512,7 +512,7 @@
       <w:tr>
         <w:tc>
           <w:tcPr>
-            <w:tcW w:w="9356" w:type="dxa"/>
+            <w:tcW w:w="8931" w:type="dxa"/>
             <w:gridSpan w:val="3"/>
             <w:vAlign w:val="center"/>
           </w:tcPr>
@@ -535,8 +535,8 @@
                   <w:sz w:val="20"/>
                   <w:szCs w:val="20"/>
                 </w:rPr>
-                <w:alias w:val="DDI:"/>
-                <w:tag w:val="DDI:"/>
+                <w:alias w:val="DDI_T"/>
+                <w:tag w:val="DDI_T"/>
                 <w:id w:val="-2118045939"/>
                 <w:placeholder>
                   <w:docPart w:val="B0CA11C3A95148F7A1970DE627D647C9"/>
@@ -575,8 +575,8 @@
                   <w:sz w:val="20"/>
                   <w:szCs w:val="20"/>
                 </w:rPr>
-                <w:alias w:val="[DDI:]"/>
-                <w:tag w:val="[DDI:]"/>
+                <w:alias w:val="DDI"/>
+                <w:tag w:val="DDI"/>
                 <w:id w:val="-1900895092"/>
                 <w:placeholder>
                   <w:docPart w:val="B0CA11C3A95148F7A1970DE627D647C9"/>
@@ -588,33 +588,6 @@
                 </w:rPr>
               </w:sdtEndPr>
               <w:sdtContent>
-                <w:r>
-                  <w:rPr>
-                    <w:rFonts w:ascii="Arial" w:hAnsi="Arial" w:cs="Arial"/>
-                    <w:color w:val="333333"/>
-                    <w:sz w:val="20"/>
-                    <w:szCs w:val="20"/>
-                  </w:rPr>
-                  <w:t>[</w:t>
-                </w:r>
-                <w:r>
-                  <w:rPr>
-                    <w:rFonts w:ascii="Arial" w:hAnsi="Arial" w:cs="Arial"/>
-                    <w:color w:val="333333"/>
-                    <w:sz w:val="20"/>
-                    <w:szCs w:val="20"/>
-                  </w:rPr>
-                  <w:t>DDI:</w:t>
-                </w:r>
-                <w:r>
-                  <w:rPr>
-                    <w:rFonts w:ascii="Arial" w:hAnsi="Arial" w:cs="Arial"/>
-                    <w:color w:val="333333"/>
-                    <w:sz w:val="20"/>
-                    <w:szCs w:val="20"/>
-                  </w:rPr>
-                  <w:t>]</w:t>
-                </w:r>
                 <w:r>
                   <w:rPr>
                     <w:rFonts w:ascii="Arial" w:hAnsi="Arial" w:cs="Arial"/>
@@ -634,8 +607,8 @@
                   <w:sz w:val="20"/>
                   <w:szCs w:val="20"/>
                 </w:rPr>
-                <w:alias w:val="Mob:"/>
-                <w:tag w:val="Mob:"/>
+                <w:alias w:val="Mob_T"/>
+                <w:tag w:val="Mob_T"/>
                 <w:id w:val="-25565136"/>
                 <w:placeholder>
                   <w:docPart w:val="B0CA11C3A95148F7A1970DE627D647C9"/>
@@ -678,8 +651,8 @@
                   <w:sz w:val="20"/>
                   <w:szCs w:val="20"/>
                 </w:rPr>
-                <w:alias w:val="[Mob:]"/>
-                <w:tag w:val="[Mob:]"/>
+                <w:alias w:val="Mob"/>
+                <w:tag w:val="Mob"/>
                 <w:id w:val="-345022365"/>
                 <w:placeholder>
                   <w:docPart w:val="B0CA11C3A95148F7A1970DE627D647C9"/>
@@ -691,33 +664,6 @@
                 </w:rPr>
               </w:sdtEndPr>
               <w:sdtContent>
-                <w:r>
-                  <w:rPr>
-                    <w:rFonts w:ascii="Arial" w:hAnsi="Arial" w:cs="Arial"/>
-                    <w:color w:val="333333"/>
-                    <w:sz w:val="20"/>
-                    <w:szCs w:val="20"/>
-                  </w:rPr>
-                  <w:t>[</w:t>
-                </w:r>
-                <w:r>
-                  <w:rPr>
-                    <w:rFonts w:ascii="Arial" w:hAnsi="Arial" w:cs="Arial"/>
-                    <w:color w:val="333333"/>
-                    <w:sz w:val="20"/>
-                    <w:szCs w:val="20"/>
-                  </w:rPr>
-                  <w:t>Mob:</w:t>
-                </w:r>
-                <w:r>
-                  <w:rPr>
-                    <w:rFonts w:ascii="Arial" w:hAnsi="Arial" w:cs="Arial"/>
-                    <w:color w:val="333333"/>
-                    <w:sz w:val="20"/>
-                    <w:szCs w:val="20"/>
-                  </w:rPr>
-                  <w:t>]</w:t>
-                </w:r>
                 <w:r>
                   <w:rPr>
                     <w:rFonts w:ascii="Arial" w:hAnsi="Arial" w:cs="Arial"/>
@@ -737,8 +683,8 @@
                   <w:sz w:val="20"/>
                   <w:szCs w:val="20"/>
                 </w:rPr>
-                <w:alias w:val="Fax:"/>
-                <w:tag w:val="Fax:"/>
+                <w:alias w:val="Fax_T"/>
+                <w:tag w:val="Fax_T"/>
                 <w:id w:val="114333880"/>
                 <w:placeholder>
                   <w:docPart w:val="B0CA11C3A95148F7A1970DE627D647C9"/>
@@ -781,8 +727,8 @@
                   <w:sz w:val="20"/>
                   <w:szCs w:val="20"/>
                 </w:rPr>
-                <w:alias w:val="[Fax:]"/>
-                <w:tag w:val="[Fax:]"/>
+                <w:alias w:val="Fax"/>
+                <w:tag w:val="Fax"/>
                 <w:id w:val="613333165"/>
                 <w:placeholder>
                   <w:docPart w:val="B0CA11C3A95148F7A1970DE627D647C9"/>
@@ -794,51 +740,6 @@
                 </w:rPr>
               </w:sdtEndPr>
               <w:sdtContent>
-                <w:r>
-                  <w:rPr>
-                    <w:rFonts w:ascii="Arial" w:hAnsi="Arial" w:cs="Arial"/>
-                    <w:color w:val="333333"/>
-                    <w:sz w:val="20"/>
-                    <w:szCs w:val="20"/>
-                  </w:rPr>
-                  <w:t>[</w:t>
-                </w:r>
-                <w:r>
-                  <w:rPr>
-                    <w:rFonts w:ascii="Arial" w:hAnsi="Arial" w:cs="Arial"/>
-                    <w:color w:val="333333"/>
-                    <w:sz w:val="20"/>
-                    <w:szCs w:val="20"/>
-                  </w:rPr>
-                  <w:t>F</w:t>
-                </w:r>
-                <w:r>
-                  <w:rPr>
-                    <w:rFonts w:ascii="Arial" w:hAnsi="Arial" w:cs="Arial"/>
-                    <w:color w:val="333333"/>
-                    <w:sz w:val="20"/>
-                    <w:szCs w:val="20"/>
-                  </w:rPr>
-                  <w:t>ax</w:t>
-                </w:r>
-                <w:r>
-                  <w:rPr>
-                    <w:rFonts w:ascii="Arial" w:hAnsi="Arial" w:cs="Arial"/>
-                    <w:color w:val="333333"/>
-                    <w:sz w:val="20"/>
-                    <w:szCs w:val="20"/>
-                  </w:rPr>
-                  <w:t>:</w:t>
-                </w:r>
-                <w:r>
-                  <w:rPr>
-                    <w:rFonts w:ascii="Arial" w:hAnsi="Arial" w:cs="Arial"/>
-                    <w:color w:val="333333"/>
-                    <w:sz w:val="20"/>
-                    <w:szCs w:val="20"/>
-                  </w:rPr>
-                  <w:t>]</w:t>
-                </w:r>
                 <w:r>
                   <w:rPr>
                     <w:rFonts w:ascii="Arial" w:hAnsi="Arial" w:cs="Arial"/>
@@ -867,8 +768,8 @@
                   <w:sz w:val="20"/>
                   <w:szCs w:val="20"/>
                 </w:rPr>
-                <w:alias w:val="Skype:"/>
-                <w:tag w:val="Skype:"/>
+                <w:alias w:val="Skype_T"/>
+                <w:tag w:val="Skype_T"/>
                 <w:id w:val="1036007371"/>
                 <w:placeholder>
                   <w:docPart w:val="B0CA11C3A95148F7A1970DE627D647C9"/>
@@ -912,8 +813,8 @@
                   <w:szCs w:val="20"/>
                   <w:lang w:val="en-NZ"/>
                 </w:rPr>
-                <w:alias w:val="[Skype:]"/>
-                <w:tag w:val="[Skype:]"/>
+                <w:alias w:val="Skype"/>
+                <w:tag w:val="Skype"/>
                 <w:id w:val="2029368029"/>
                 <w:placeholder>
                   <w:docPart w:val="B0CA11C3A95148F7A1970DE627D647C9"/>
@@ -933,33 +834,6 @@
                     <w:sz w:val="20"/>
                     <w:szCs w:val="20"/>
                   </w:rPr>
-                  <w:t>[Skype</w:t>
-                </w:r>
-                <w:r>
-                  <w:rPr>
-                    <w:rFonts w:ascii="Arial" w:hAnsi="Arial" w:cs="Arial"/>
-                    <w:color w:val="333333"/>
-                    <w:sz w:val="20"/>
-                    <w:szCs w:val="20"/>
-                  </w:rPr>
-                  <w:t>:</w:t>
-                </w:r>
-                <w:r>
-                  <w:rPr>
-                    <w:rFonts w:ascii="Arial" w:hAnsi="Arial" w:cs="Arial"/>
-                    <w:color w:val="333333"/>
-                    <w:sz w:val="20"/>
-                    <w:szCs w:val="20"/>
-                  </w:rPr>
-                  <w:t>]</w:t>
-                </w:r>
-                <w:r>
-                  <w:rPr>
-                    <w:rFonts w:ascii="Arial" w:hAnsi="Arial" w:cs="Arial"/>
-                    <w:color w:val="333333"/>
-                    <w:sz w:val="20"/>
-                    <w:szCs w:val="20"/>
-                  </w:rPr>
                   <w:t xml:space="preserve"> </w:t>
                 </w:r>
               </w:sdtContent>
@@ -968,7 +842,7 @@
         </w:tc>
         <w:tc>
           <w:tcPr>
-            <w:tcW w:w="2410" w:type="dxa"/>
+            <w:tcW w:w="2835" w:type="dxa"/>
             <w:vMerge/>
             <w:vAlign w:val="center"/>
           </w:tcPr>
@@ -988,7 +862,7 @@
       <w:tr>
         <w:tc>
           <w:tcPr>
-            <w:tcW w:w="9356" w:type="dxa"/>
+            <w:tcW w:w="8931" w:type="dxa"/>
             <w:gridSpan w:val="3"/>
             <w:vAlign w:val="center"/>
           </w:tcPr>
@@ -1011,8 +885,8 @@
                   <w:sz w:val="20"/>
                   <w:szCs w:val="20"/>
                 </w:rPr>
-                <w:alias w:val="Address:"/>
-                <w:tag w:val="Address:"/>
+                <w:alias w:val="Address_T"/>
+                <w:tag w:val="Address_T"/>
                 <w:id w:val="429014265"/>
                 <w:placeholder>
                   <w:docPart w:val="B0CA11C3A95148F7A1970DE627D647C9"/>
@@ -1051,8 +925,8 @@
                   <w:sz w:val="20"/>
                   <w:szCs w:val="20"/>
                 </w:rPr>
-                <w:alias w:val="[Address:]"/>
-                <w:tag w:val="[Address:]"/>
+                <w:alias w:val="Address"/>
+                <w:tag w:val="Address"/>
                 <w:id w:val="661119035"/>
                 <w:placeholder>
                   <w:docPart w:val="B0CA11C3A95148F7A1970DE627D647C9"/>
@@ -1064,51 +938,6 @@
                 </w:rPr>
               </w:sdtEndPr>
               <w:sdtContent>
-                <w:r>
-                  <w:rPr>
-                    <w:rFonts w:ascii="Arial" w:hAnsi="Arial" w:cs="Arial"/>
-                    <w:color w:val="333333"/>
-                    <w:sz w:val="20"/>
-                    <w:szCs w:val="20"/>
-                  </w:rPr>
-                  <w:t>[</w:t>
-                </w:r>
-                <w:r>
-                  <w:rPr>
-                    <w:rFonts w:ascii="Arial" w:hAnsi="Arial" w:cs="Arial"/>
-                    <w:color w:val="333333"/>
-                    <w:sz w:val="20"/>
-                    <w:szCs w:val="20"/>
-                  </w:rPr>
-                  <w:t>A</w:t>
-                </w:r>
-                <w:r>
-                  <w:rPr>
-                    <w:rFonts w:ascii="Arial" w:hAnsi="Arial" w:cs="Arial"/>
-                    <w:color w:val="333333"/>
-                    <w:sz w:val="20"/>
-                    <w:szCs w:val="20"/>
-                  </w:rPr>
-                  <w:t>ddress</w:t>
-                </w:r>
-                <w:r>
-                  <w:rPr>
-                    <w:rFonts w:ascii="Arial" w:hAnsi="Arial" w:cs="Arial"/>
-                    <w:color w:val="333333"/>
-                    <w:sz w:val="20"/>
-                    <w:szCs w:val="20"/>
-                  </w:rPr>
-                  <w:t>:</w:t>
-                </w:r>
-                <w:r>
-                  <w:rPr>
-                    <w:rFonts w:ascii="Arial" w:hAnsi="Arial" w:cs="Arial"/>
-                    <w:color w:val="333333"/>
-                    <w:sz w:val="20"/>
-                    <w:szCs w:val="20"/>
-                  </w:rPr>
-                  <w:t>]</w:t>
-                </w:r>
                 <w:r>
                   <w:rPr>
                     <w:rFonts w:ascii="Arial" w:hAnsi="Arial" w:cs="Arial"/>
@@ -1128,8 +957,8 @@
                   <w:sz w:val="20"/>
                   <w:szCs w:val="20"/>
                 </w:rPr>
-                <w:alias w:val="Postal Address:"/>
-                <w:tag w:val="Postal Address:"/>
+                <w:alias w:val="Postal Address_T"/>
+                <w:tag w:val="Postal Address_T"/>
                 <w:id w:val="-1446690858"/>
                 <w:placeholder>
                   <w:docPart w:val="B0CA11C3A95148F7A1970DE627D647C9"/>
@@ -1172,8 +1001,8 @@
                   <w:sz w:val="20"/>
                   <w:szCs w:val="20"/>
                 </w:rPr>
-                <w:alias w:val="[Postal Address:]"/>
-                <w:tag w:val="[Postal Address:]"/>
+                <w:alias w:val="Postal Address"/>
+                <w:tag w:val="Postal Address"/>
                 <w:id w:val="1025294032"/>
                 <w:placeholder>
                   <w:docPart w:val="B0CA11C3A95148F7A1970DE627D647C9"/>
@@ -1192,33 +1021,6 @@
                     <w:sz w:val="20"/>
                     <w:szCs w:val="20"/>
                   </w:rPr>
-                  <w:t>[</w:t>
-                </w:r>
-                <w:r>
-                  <w:rPr>
-                    <w:rFonts w:ascii="Arial" w:hAnsi="Arial" w:cs="Arial"/>
-                    <w:color w:val="333333"/>
-                    <w:sz w:val="20"/>
-                    <w:szCs w:val="20"/>
-                  </w:rPr>
-                  <w:t>Postal Address:</w:t>
-                </w:r>
-                <w:r>
-                  <w:rPr>
-                    <w:rFonts w:ascii="Arial" w:hAnsi="Arial" w:cs="Arial"/>
-                    <w:color w:val="333333"/>
-                    <w:sz w:val="20"/>
-                    <w:szCs w:val="20"/>
-                  </w:rPr>
-                  <w:t>]</w:t>
-                </w:r>
-                <w:r>
-                  <w:rPr>
-                    <w:rFonts w:ascii="Arial" w:hAnsi="Arial" w:cs="Arial"/>
-                    <w:color w:val="333333"/>
-                    <w:sz w:val="20"/>
-                    <w:szCs w:val="20"/>
-                  </w:rPr>
                   <w:t xml:space="preserve"> </w:t>
                 </w:r>
               </w:sdtContent>
@@ -1227,7 +1029,7 @@
         </w:tc>
         <w:tc>
           <w:tcPr>
-            <w:tcW w:w="2410" w:type="dxa"/>
+            <w:tcW w:w="2835" w:type="dxa"/>
             <w:vMerge/>
             <w:vAlign w:val="center"/>
           </w:tcPr>
@@ -1247,7 +1049,7 @@
       <w:tr>
         <w:tc>
           <w:tcPr>
-            <w:tcW w:w="9356" w:type="dxa"/>
+            <w:tcW w:w="8931" w:type="dxa"/>
             <w:gridSpan w:val="3"/>
             <w:vAlign w:val="center"/>
           </w:tcPr>
@@ -1279,7 +1081,7 @@
         </w:tc>
         <w:tc>
           <w:tcPr>
-            <w:tcW w:w="2410" w:type="dxa"/>
+            <w:tcW w:w="2835" w:type="dxa"/>
             <w:vMerge/>
             <w:vAlign w:val="center"/>
           </w:tcPr>
@@ -1363,7 +1165,7 @@
         </w:tc>
         <w:tc>
           <w:tcPr>
-            <w:tcW w:w="6945" w:type="dxa"/>
+            <w:tcW w:w="6378" w:type="dxa"/>
             <w:shd w:val="clear" w:color="auto" w:fill="007DC5"/>
             <w:vAlign w:val="center"/>
           </w:tcPr>
@@ -1402,7 +1204,7 @@
         </w:tc>
         <w:tc>
           <w:tcPr>
-            <w:tcW w:w="4252" w:type="dxa"/>
+            <w:tcW w:w="4820" w:type="dxa"/>
             <w:gridSpan w:val="2"/>
             <w:shd w:val="clear" w:color="auto" w:fill="007DC5"/>
             <w:vAlign w:val="center"/>
@@ -1418,102 +1220,150 @@
                   <w:rStyle w:val="Hyperlink"/>
                   <w:rFonts w:ascii="Arial" w:hAnsi="Arial" w:cs="Arial"/>
                   <w:b/>
+                  <w:color w:val="FFFFFF" w:themeColor="background1"/>
                   <w:sz w:val="20"/>
                   <w:szCs w:val="20"/>
+                  <w:u w:val="none"/>
                 </w:rPr>
-                <w:t xml:space="preserve">VIEW LATEST PROJECT </w:t>
+                <w:t>VIEW</w:t>
+              </w:r>
+              <w:bookmarkStart w:id="0" w:name="_GoBack"/>
+              <w:bookmarkEnd w:id="0"/>
+              <w:r>
+                <w:rPr>
+                  <w:rStyle w:val="Hyperlink"/>
+                  <w:rFonts w:ascii="Arial" w:hAnsi="Arial" w:cs="Arial"/>
+                  <w:b/>
+                  <w:color w:val="FFFFFF" w:themeColor="background1"/>
+                  <w:sz w:val="20"/>
+                  <w:szCs w:val="20"/>
+                  <w:u w:val="none"/>
+                </w:rPr>
+                <w:t xml:space="preserve"> </w:t>
               </w:r>
               <w:r>
                 <w:rPr>
                   <w:rStyle w:val="Hyperlink"/>
                   <w:rFonts w:ascii="Arial" w:hAnsi="Arial" w:cs="Arial"/>
                   <w:b/>
-                  <w:noProof/>
+                  <w:color w:val="FFFFFF" w:themeColor="background1"/>
                   <w:sz w:val="20"/>
                   <w:szCs w:val="20"/>
-                  <w:lang w:val="en-NZ"/>
+                  <w:u w:val="none"/>
                 </w:rPr>
-                <mc:AlternateContent>
-                  <mc:Choice Requires="wps">
-                    <w:drawing>
-                      <wp:inline distT="0" distB="0" distL="0" distR="0" wp14:anchorId="11D47046" wp14:editId="1DE3D9CA">
-                        <wp:extent cx="172800" cy="72000"/>
-                        <wp:effectExtent l="0" t="0" r="0" b="4445"/>
-                        <wp:docPr id="1" name="Right Arrow 1"/>
-                        <wp:cNvGraphicFramePr/>
-                        <a:graphic xmlns:a="http://schemas.openxmlformats.org/drawingml/2006/main">
-                          <a:graphicData uri="http://schemas.microsoft.com/office/word/2010/wordprocessingShape">
-                            <wps:wsp>
-                              <wps:cNvSpPr/>
-                              <wps:spPr>
-                                <a:xfrm>
-                                  <a:off x="0" y="0"/>
-                                  <a:ext cx="172800" cy="72000"/>
-                                </a:xfrm>
-                                <a:prstGeom prst="rightArrow">
-                                  <a:avLst/>
-                                </a:prstGeom>
-                                <a:solidFill>
-                                  <a:schemeClr val="bg1"/>
-                                </a:solidFill>
-                                <a:ln>
-                                  <a:noFill/>
-                                </a:ln>
-                              </wps:spPr>
-                              <wps:style>
-                                <a:lnRef idx="2">
-                                  <a:schemeClr val="accent1">
-                                    <a:shade val="50000"/>
-                                  </a:schemeClr>
-                                </a:lnRef>
-                                <a:fillRef idx="1">
-                                  <a:schemeClr val="accent1"/>
-                                </a:fillRef>
-                                <a:effectRef idx="0">
-                                  <a:schemeClr val="accent1"/>
-                                </a:effectRef>
-                                <a:fontRef idx="minor">
-                                  <a:schemeClr val="lt1"/>
-                                </a:fontRef>
-                              </wps:style>
-                              <wps:bodyPr rot="0" spcFirstLastPara="0" vertOverflow="overflow" horzOverflow="overflow" vert="horz" wrap="square" lIns="91440" tIns="45720" rIns="91440" bIns="45720" numCol="1" spcCol="0" rtlCol="0" fromWordArt="0" anchor="ctr" anchorCtr="0" forceAA="0" compatLnSpc="1">
-                                <a:prstTxWarp prst="textNoShape">
-                                  <a:avLst/>
-                                </a:prstTxWarp>
-                                <a:noAutofit/>
-                              </wps:bodyPr>
-                            </wps:wsp>
-                          </a:graphicData>
-                        </a:graphic>
-                      </wp:inline>
-                    </w:drawing>
-                  </mc:Choice>
-                  <mc:Fallback>
-                    <w:pict>
-                      <v:shapetype w14:anchorId="69D6F59C" id="_x0000_t13" coordsize="21600,21600" o:spt="13" adj="16200,5400" path="m@0,l@0@1,0@1,0@2@0@2@0,21600,21600,10800xe">
-                        <v:stroke joinstyle="miter"/>
-                        <v:formulas>
-                          <v:f eqn="val #0"/>
-                          <v:f eqn="val #1"/>
-                          <v:f eqn="sum height 0 #1"/>
-                          <v:f eqn="sum 10800 0 #1"/>
-                          <v:f eqn="sum width 0 #0"/>
-                          <v:f eqn="prod @4 @3 10800"/>
-                          <v:f eqn="sum width 0 @5"/>
-                        </v:formulas>
-                        <v:path o:connecttype="custom" o:connectlocs="@0,0;0,10800;@0,21600;21600,10800" o:connectangles="270,180,90,0" textboxrect="0,@1,@6,@2"/>
-                        <v:handles>
-                          <v:h position="#0,#1" xrange="0,21600" yrange="0,10800"/>
-                        </v:handles>
-                      </v:shapetype>
-                      <v:shape id="Right Arrow 1" o:spid="_x0000_s1026" type="#_x0000_t13" style="width:13.6pt;height:5.65pt;visibility:visible;mso-wrap-style:square;mso-left-percent:-10001;mso-top-percent:-10001;mso-position-horizontal:absolute;mso-position-horizontal-relative:char;mso-position-vertical:absolute;mso-position-vertical-relative:line;mso-left-percent:-10001;mso-top-percent:-10001;v-text-anchor:middle" o:gfxdata="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" adj="17100" fillcolor="white [3212]" stroked="f" strokeweight="1pt">
-                        <w10:anchorlock/>
-                      </v:shape>
-                    </w:pict>
-                  </mc:Fallback>
-                </mc:AlternateContent>
+                <w:t>FEATURE</w:t>
+              </w:r>
+              <w:r>
+                <w:rPr>
+                  <w:rStyle w:val="Hyperlink"/>
+                  <w:rFonts w:ascii="Arial" w:hAnsi="Arial" w:cs="Arial"/>
+                  <w:b/>
+                  <w:color w:val="FFFFFF" w:themeColor="background1"/>
+                  <w:sz w:val="20"/>
+                  <w:szCs w:val="20"/>
+                  <w:u w:val="none"/>
+                </w:rPr>
+                <w:t xml:space="preserve"> PROJECT</w:t>
               </w:r>
             </w:hyperlink>
+            <w:r>
+              <w:rPr>
+                <w:rFonts w:ascii="Arial" w:hAnsi="Arial" w:cs="Arial"/>
+                <w:b/>
+                <w:sz w:val="20"/>
+                <w:szCs w:val="20"/>
+              </w:rPr>
+              <w:t xml:space="preserve"> </w:t>
+            </w:r>
+            <w:r>
+              <w:rPr>
+                <w:rFonts w:ascii="Arial" w:hAnsi="Arial" w:cs="Arial"/>
+                <w:b/>
+                <w:noProof/>
+                <w:sz w:val="20"/>
+                <w:szCs w:val="20"/>
+                <w:lang w:val="en-NZ"/>
+              </w:rPr>
+              <mc:AlternateContent>
+                <mc:Choice Requires="wps">
+                  <w:drawing>
+                    <wp:inline distT="0" distB="0" distL="0" distR="0" wp14:anchorId="12AEEDFB" wp14:editId="5BEC7486">
+                      <wp:extent cx="172800" cy="72000"/>
+                      <wp:effectExtent l="0" t="0" r="0" b="4445"/>
+                      <wp:docPr id="1" name="Right Arrow 1"/>
+                      <wp:cNvGraphicFramePr/>
+                      <a:graphic xmlns:a="http://schemas.openxmlformats.org/drawingml/2006/main">
+                        <a:graphicData uri="http://schemas.microsoft.com/office/word/2010/wordprocessingShape">
+                          <wps:wsp>
+                            <wps:cNvSpPr/>
+                            <wps:spPr>
+                              <a:xfrm>
+                                <a:off x="0" y="0"/>
+                                <a:ext cx="172800" cy="72000"/>
+                              </a:xfrm>
+                              <a:prstGeom prst="rightArrow">
+                                <a:avLst/>
+                              </a:prstGeom>
+                              <a:solidFill>
+                                <a:schemeClr val="bg1"/>
+                              </a:solidFill>
+                              <a:ln>
+                                <a:noFill/>
+                              </a:ln>
+                            </wps:spPr>
+                            <wps:style>
+                              <a:lnRef idx="2">
+                                <a:schemeClr val="accent1">
+                                  <a:shade val="50000"/>
+                                </a:schemeClr>
+                              </a:lnRef>
+                              <a:fillRef idx="1">
+                                <a:schemeClr val="accent1"/>
+                              </a:fillRef>
+                              <a:effectRef idx="0">
+                                <a:schemeClr val="accent1"/>
+                              </a:effectRef>
+                              <a:fontRef idx="minor">
+                                <a:schemeClr val="lt1"/>
+                              </a:fontRef>
+                            </wps:style>
+                            <wps:bodyPr rot="0" spcFirstLastPara="0" vertOverflow="overflow" horzOverflow="overflow" vert="horz" wrap="square" lIns="91440" tIns="45720" rIns="91440" bIns="45720" numCol="1" spcCol="0" rtlCol="0" fromWordArt="0" anchor="ctr" anchorCtr="0" forceAA="0" compatLnSpc="1">
+                              <a:prstTxWarp prst="textNoShape">
+                                <a:avLst/>
+                              </a:prstTxWarp>
+                              <a:noAutofit/>
+                            </wps:bodyPr>
+                          </wps:wsp>
+                        </a:graphicData>
+                      </a:graphic>
+                    </wp:inline>
+                  </w:drawing>
+                </mc:Choice>
+                <mc:Fallback>
+                  <w:pict>
+                    <v:shapetype w14:anchorId="69D6F59C" id="_x0000_t13" coordsize="21600,21600" o:spt="13" adj="16200,5400" path="m@0,l@0@1,0@1,0@2@0@2@0,21600,21600,10800xe">
+                      <v:stroke joinstyle="miter"/>
+                      <v:formulas>
+                        <v:f eqn="val #0"/>
+                        <v:f eqn="val #1"/>
+                        <v:f eqn="sum height 0 #1"/>
+                        <v:f eqn="sum 10800 0 #1"/>
+                        <v:f eqn="sum width 0 #0"/>
+                        <v:f eqn="prod @4 @3 10800"/>
+                        <v:f eqn="sum width 0 @5"/>
+                      </v:formulas>
+                      <v:path o:connecttype="custom" o:connectlocs="@0,0;0,10800;@0,21600;21600,10800" o:connectangles="270,180,90,0" textboxrect="0,@1,@6,@2"/>
+                      <v:handles>
+                        <v:h position="#0,#1" xrange="0,21600" yrange="0,10800"/>
+                      </v:handles>
+                    </v:shapetype>
+                    <v:shape id="Right Arrow 1" o:spid="_x0000_s1026" type="#_x0000_t13" style="width:13.6pt;height:5.65pt;visibility:visible;mso-wrap-style:square;mso-left-percent:-10001;mso-top-percent:-10001;mso-position-horizontal:absolute;mso-position-horizontal-relative:char;mso-position-vertical:absolute;mso-position-vertical-relative:line;mso-left-percent:-10001;mso-top-percent:-10001;v-text-anchor:middle" o:gfxdata="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" adj="17100" fillcolor="white [3212]" stroked="f" strokeweight="1pt">
+                      <w10:anchorlock/>
+                    </v:shape>
+                  </w:pict>
+                </mc:Fallback>
+              </mc:AlternateContent>
+            </w:r>
           </w:p>
         </w:tc>
       </w:tr>
@@ -1524,8 +1374,6 @@
           <w:lang w:val="en-NZ"/>
         </w:rPr>
       </w:pPr>
-      <w:bookmarkStart w:id="0" w:name="_GoBack"/>
-      <w:bookmarkEnd w:id="0"/>
     </w:p>
     <w:sectPr>
       <w:pgSz w:w="16838" w:h="11906" w:orient="landscape" w:code="9"/>
@@ -2282,19 +2130,27 @@
     <w:rsid w:val="000D7BEA"/>
     <w:rsid w:val="0021440D"/>
     <w:rsid w:val="003177D0"/>
+    <w:rsid w:val="00351B06"/>
     <w:rsid w:val="003D37EE"/>
+    <w:rsid w:val="003E4D75"/>
     <w:rsid w:val="0041193E"/>
+    <w:rsid w:val="005A619E"/>
     <w:rsid w:val="006613F5"/>
     <w:rsid w:val="006E317A"/>
     <w:rsid w:val="00742DC0"/>
+    <w:rsid w:val="007A058D"/>
+    <w:rsid w:val="00954508"/>
     <w:rsid w:val="00A11E42"/>
     <w:rsid w:val="00A4258C"/>
     <w:rsid w:val="00A57C43"/>
     <w:rsid w:val="00A86A34"/>
     <w:rsid w:val="00CB52F5"/>
+    <w:rsid w:val="00CB76D9"/>
     <w:rsid w:val="00D06B8B"/>
+    <w:rsid w:val="00E46E6B"/>
     <w:rsid w:val="00E524A9"/>
     <w:rsid w:val="00E84ACF"/>
+    <w:rsid w:val="00F85CA8"/>
   </w:rsids>
   <m:mathPr>
     <m:mathFont m:val="Cambria Math"/>

</xml_diff>

<commit_message>
fix and add new:
fix: web url colour to be same with blue bar
add: 'Copy Reply signature HTML code to clipboard'
</commit_message>
<xml_diff>
--- a/Template.docx
+++ b/Template.docx
@@ -431,7 +431,7 @@
                     </wp:inline>
                   </w:drawing>
                 </mc:Choice>
-                <mc:Fallback xmlns:cx="http://schemas.microsoft.com/office/drawing/2014/chartex" xmlns:cx1="http://schemas.microsoft.com/office/drawing/2015/9/8/chartex" xmlns:cx2="http://schemas.microsoft.com/office/drawing/2015/10/21/chartex" xmlns:w16se="http://schemas.microsoft.com/office/word/2015/wordml/symex">
+                <mc:Fallback xmlns:w16se="http://schemas.microsoft.com/office/word/2015/wordml/symex" xmlns:cx2="http://schemas.microsoft.com/office/drawing/2015/10/21/chartex" xmlns:cx1="http://schemas.microsoft.com/office/drawing/2015/9/8/chartex" xmlns:cx="http://schemas.microsoft.com/office/drawing/2014/chartex">
                   <w:pict>
                     <v:line w14:anchorId="31ECCD27" id="Straight Connector 2" o:spid="_x0000_s1026" style="visibility:visible;mso-wrap-style:square;mso-left-percent:-10001;mso-top-percent:-10001;mso-position-horizontal:absolute;mso-position-horizontal-relative:char;mso-position-vertical:absolute;mso-position-vertical-relative:line;mso-left-percent:-10001;mso-top-percent:-10001" from="0,0" to="446.2pt,0" o:gfxdata="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" strokecolor="#bbb" strokeweight="1pt">
                       <v:stroke joinstyle="miter"/>
@@ -1066,7 +1066,7 @@
               <w:rPr>
                 <w:rFonts w:ascii="Arial" w:hAnsi="Arial" w:cs="Arial"/>
                 <w:b/>
-                <w:color w:val="2051CA"/>
+                <w:color w:val="007DC5"/>
                 <w:sz w:val="20"/>
                 <w:szCs w:val="20"/>
               </w:rPr>
@@ -1077,6 +1077,7 @@
                   <w:rStyle w:val="Hyperlink"/>
                   <w:rFonts w:ascii="Arial" w:hAnsi="Arial" w:cs="Arial"/>
                   <w:b/>
+                  <w:color w:val="007DC5"/>
                   <w:sz w:val="20"/>
                   <w:szCs w:val="20"/>
                   <w:u w:val="none"/>
@@ -1121,7 +1122,6 @@
             <w:pPr>
               <w:spacing w:before="40" w:after="40"/>
             </w:pPr>
-            <w:bookmarkStart w:id="0" w:name="_GoBack"/>
             <w:r>
               <w:rPr>
                 <w:noProof/>
@@ -1344,7 +1344,6 @@
           </w:p>
         </w:tc>
       </w:tr>
-      <w:bookmarkEnd w:id="0"/>
     </w:tbl>
     <w:p>
       <w:pPr>
@@ -1352,6 +1351,8 @@
           <w:lang w:val="en-NZ"/>
         </w:rPr>
       </w:pPr>
+      <w:bookmarkStart w:id="0" w:name="_GoBack"/>
+      <w:bookmarkEnd w:id="0"/>
     </w:p>
     <w:sectPr>
       <w:pgSz w:w="16838" w:h="11906" w:orient="landscape" w:code="9"/>
@@ -2104,7 +2105,7 @@
     <w:charset w:val="00"/>
     <w:family w:val="swiss"/>
     <w:pitch w:val="variable"/>
-    <w:sig w:usb0="E0002EFF" w:usb1="C0007843" w:usb2="00000009" w:usb3="00000000" w:csb0="000001FF" w:csb1="00000000"/>
+    <w:sig w:usb0="E0002AFF" w:usb1="C0007843" w:usb2="00000009" w:usb3="00000000" w:csb0="000001FF" w:csb1="00000000"/>
   </w:font>
   <w:font w:name="Calibri Light">
     <w:panose1 w:val="020F0302020204030204"/>
@@ -2155,6 +2156,7 @@
     <w:rsid w:val="00A4258C"/>
     <w:rsid w:val="00A57C43"/>
     <w:rsid w:val="00A86A34"/>
+    <w:rsid w:val="00AC2411"/>
     <w:rsid w:val="00B95391"/>
     <w:rsid w:val="00BF2BC7"/>
     <w:rsid w:val="00C116BF"/>

</xml_diff>

<commit_message>
add: discalimer, new URL for recent project
</commit_message>
<xml_diff>
--- a/Template.docx
+++ b/Template.docx
@@ -36,7 +36,6 @@
               <w:rPr>
                 <w:rFonts w:ascii="Arial" w:hAnsi="Arial" w:cs="Arial"/>
                 <w:b/>
-                <w:color w:val="2051CA"/>
                 <w:sz w:val="26"/>
                 <w:szCs w:val="26"/>
               </w:rPr>
@@ -136,8 +135,8 @@
               </w:rPr>
               <w:drawing>
                 <wp:inline distT="0" distB="0" distL="0" distR="0" wp14:anchorId="133E6AF3" wp14:editId="5C99976F">
-                  <wp:extent cx="2311786" cy="1553519"/>
-                  <wp:effectExtent l="0" t="0" r="0" b="8890"/>
+                  <wp:extent cx="1558612" cy="1558612"/>
+                  <wp:effectExtent l="0" t="0" r="3810" b="3810"/>
                   <wp:docPr id="23" name="Emailsignature.jpg"/>
                   <wp:cNvGraphicFramePr>
                     <a:graphicFrameLocks xmlns:a="http://schemas.openxmlformats.org/drawingml/2006/main" noChangeAspect="1"/>
@@ -150,7 +149,13 @@
                           <pic:cNvPicPr/>
                         </pic:nvPicPr>
                         <pic:blipFill>
-                          <a:blip r:link="rId7"/>
+                          <a:blip>
+                            <a:extLst>
+                              <a:ext uri="{28A0092B-C50C-407E-A947-70E740481C1C}">
+                                <a14:useLocalDpi xmlns:a14="http://schemas.microsoft.com/office/drawing/2010/main" val="0"/>
+                              </a:ext>
+                            </a:extLst>
+                          </a:blip>
                           <a:stretch>
                             <a:fillRect/>
                           </a:stretch>
@@ -158,7 +163,7 @@
                         <pic:spPr>
                           <a:xfrm>
                             <a:off x="0" y="0"/>
-                            <a:ext cx="2319365" cy="1558612"/>
+                            <a:ext cx="1558612" cy="1558612"/>
                           </a:xfrm>
                           <a:prstGeom prst="rect">
                             <a:avLst/>
@@ -204,7 +209,7 @@
                   <w:rPr>
                     <w:rFonts w:ascii="Arial" w:hAnsi="Arial" w:cs="Arial"/>
                     <w:b/>
-                    <w:color w:val="2051CA"/>
+                    <w:color w:val="007DC5"/>
                     <w:sz w:val="26"/>
                     <w:szCs w:val="26"/>
                   </w:rPr>
@@ -272,34 +277,34 @@
             <w:gridSpan w:val="2"/>
             <w:vAlign w:val="center"/>
           </w:tcPr>
-          <w:sdt>
-            <w:sdtPr>
+          <w:p>
+            <w:pPr>
+              <w:spacing w:before="20" w:after="20"/>
               <w:rPr>
                 <w:rFonts w:ascii="Arial" w:hAnsi="Arial" w:cs="Arial"/>
+                <w:b/>
                 <w:color w:val="333333"/>
-                <w:sz w:val="20"/>
-                <w:szCs w:val="20"/>
-              </w:rPr>
-              <w:alias w:val="title"/>
-              <w:tag w:val="title"/>
-              <w:id w:val="1026840126"/>
-              <w:placeholder>
-                <w:docPart w:val="B0CA11C3A95148F7A1970DE627D647C9"/>
-              </w:placeholder>
-            </w:sdtPr>
-            <w:sdtEndPr/>
-            <w:sdtContent>
-              <w:p>
-                <w:pPr>
-                  <w:spacing w:before="20" w:after="20"/>
-                  <w:rPr>
-                    <w:rFonts w:ascii="Arial" w:hAnsi="Arial" w:cs="Arial"/>
-                    <w:b/>
-                    <w:color w:val="2051CA"/>
-                    <w:sz w:val="26"/>
-                    <w:szCs w:val="26"/>
-                  </w:rPr>
-                </w:pPr>
+                <w:sz w:val="26"/>
+                <w:szCs w:val="26"/>
+              </w:rPr>
+            </w:pPr>
+            <w:sdt>
+              <w:sdtPr>
+                <w:rPr>
+                  <w:rFonts w:ascii="Arial" w:hAnsi="Arial" w:cs="Arial"/>
+                  <w:color w:val="333333"/>
+                  <w:sz w:val="20"/>
+                  <w:szCs w:val="20"/>
+                </w:rPr>
+                <w:alias w:val="title"/>
+                <w:tag w:val="title"/>
+                <w:id w:val="1026840126"/>
+                <w:placeholder>
+                  <w:docPart w:val="B0CA11C3A95148F7A1970DE627D647C9"/>
+                </w:placeholder>
+              </w:sdtPr>
+              <w:sdtEndPr/>
+              <w:sdtContent>
                 <w:r>
                   <w:rPr>
                     <w:rFonts w:ascii="Arial" w:hAnsi="Arial" w:cs="Arial"/>
@@ -309,9 +314,9 @@
                   </w:rPr>
                   <w:t xml:space="preserve"> </w:t>
                 </w:r>
-              </w:p>
-            </w:sdtContent>
-          </w:sdt>
+              </w:sdtContent>
+            </w:sdt>
+          </w:p>
         </w:tc>
         <w:tc>
           <w:tcPr>
@@ -431,7 +436,7 @@
                     </wp:inline>
                   </w:drawing>
                 </mc:Choice>
-                <mc:Fallback xmlns:w16se="http://schemas.microsoft.com/office/word/2015/wordml/symex" xmlns:cx2="http://schemas.microsoft.com/office/drawing/2015/10/21/chartex" xmlns:cx1="http://schemas.microsoft.com/office/drawing/2015/9/8/chartex" xmlns:cx="http://schemas.microsoft.com/office/drawing/2014/chartex">
+                <mc:Fallback xmlns:cx="http://schemas.microsoft.com/office/drawing/2014/chartex" xmlns:cx1="http://schemas.microsoft.com/office/drawing/2015/9/8/chartex" xmlns:cx2="http://schemas.microsoft.com/office/drawing/2015/10/21/chartex" xmlns:w16se="http://schemas.microsoft.com/office/word/2015/wordml/symex">
                   <w:pict>
                     <v:line w14:anchorId="31ECCD27" id="Straight Connector 2" o:spid="_x0000_s1026" style="visibility:visible;mso-wrap-style:square;mso-left-percent:-10001;mso-top-percent:-10001;mso-position-horizontal:absolute;mso-position-horizontal-relative:char;mso-position-vertical:absolute;mso-position-vertical-relative:line;mso-left-percent:-10001;mso-top-percent:-10001" from="0,0" to="446.2pt,0" o:gfxdata="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" strokecolor="#bbb" strokeweight="1pt">
                       <v:stroke joinstyle="miter"/>
@@ -1071,7 +1076,7 @@
                 <w:szCs w:val="20"/>
               </w:rPr>
             </w:pPr>
-            <w:hyperlink r:id="rId8" w:history="1">
+            <w:hyperlink r:id="rId7" w:history="1">
               <w:r>
                 <w:rPr>
                   <w:rStyle w:val="Hyperlink"/>
@@ -1143,7 +1148,7 @@
                           <pic:cNvPicPr/>
                         </pic:nvPicPr>
                         <pic:blipFill>
-                          <a:blip r:embed="rId9"/>
+                          <a:blip r:embed="rId8"/>
                           <a:stretch>
                             <a:fillRect/>
                           </a:stretch>
@@ -1175,7 +1180,7 @@
             <w:pPr>
               <w:ind w:left="-185" w:firstLine="75"/>
             </w:pPr>
-            <w:hyperlink r:id="rId10" w:history="1">
+            <w:hyperlink r:id="rId9" w:history="1">
               <w:r>
                 <w:rPr>
                   <w:rStyle w:val="Hyperlink"/>
@@ -1216,7 +1221,7 @@
               <w:spacing w:line="240" w:lineRule="exact"/>
               <w:jc w:val="right"/>
             </w:pPr>
-            <w:hyperlink r:id="rId11" w:history="1">
+            <w:hyperlink r:id="rId10" w:history="1">
               <w:r>
                 <w:rPr>
                   <w:rStyle w:val="Hyperlink"/>
@@ -1344,6 +1349,52 @@
           </w:p>
         </w:tc>
       </w:tr>
+      <w:tr>
+        <w:trPr>
+          <w:trHeight w:val="565"/>
+        </w:trPr>
+        <w:tc>
+          <w:tcPr>
+            <w:tcW w:w="12049" w:type="dxa"/>
+            <w:gridSpan w:val="5"/>
+            <w:shd w:val="clear" w:color="auto" w:fill="auto"/>
+            <w:tcMar>
+              <w:top w:w="113" w:type="dxa"/>
+            </w:tcMar>
+            <w:vAlign w:val="center"/>
+          </w:tcPr>
+          <w:p>
+            <w:pPr>
+              <w:rPr>
+                <w:rFonts w:ascii="Arial" w:hAnsi="Arial" w:cs="Arial"/>
+                <w:color w:val="333333"/>
+              </w:rPr>
+            </w:pPr>
+            <w:r>
+              <w:rPr>
+                <w:rFonts w:ascii="Arial" w:hAnsi="Arial" w:cs="Arial"/>
+                <w:color w:val="333333"/>
+              </w:rPr>
+              <w:t>Important: This email and any attachments are confidential and may contain material protected by copyright.  No part of the email or attachments may be reproduced in any form or by any means without prior written permission. If you are not the intended recipient, do not read, use, disseminate, distribute or copy this email o</w:t>
+            </w:r>
+            <w:bookmarkStart w:id="0" w:name="_GoBack"/>
+            <w:bookmarkEnd w:id="0"/>
+            <w:r>
+              <w:rPr>
+                <w:rFonts w:ascii="Arial" w:hAnsi="Arial" w:cs="Arial"/>
+                <w:color w:val="333333"/>
+              </w:rPr>
+              <w:t>r its attachments. Instead, inform us immediately by return email, facsimile or telephone (call collect) and delete this email.</w:t>
+            </w:r>
+          </w:p>
+          <w:p>
+            <w:pPr>
+              <w:spacing w:line="240" w:lineRule="exact"/>
+              <w:jc w:val="right"/>
+            </w:pPr>
+          </w:p>
+        </w:tc>
+      </w:tr>
     </w:tbl>
     <w:p>
       <w:pPr>
@@ -1351,8 +1402,6 @@
           <w:lang w:val="en-NZ"/>
         </w:rPr>
       </w:pPr>
-      <w:bookmarkStart w:id="0" w:name="_GoBack"/>
-      <w:bookmarkEnd w:id="0"/>
     </w:p>
     <w:sectPr>
       <w:pgSz w:w="16838" w:h="11906" w:orient="landscape" w:code="9"/>
@@ -1924,7 +1973,6 @@
       <w:spacing w:after="0" w:line="240" w:lineRule="auto"/>
     </w:pPr>
     <w:tblPr>
-      <w:tblInd w:w="0" w:type="dxa"/>
       <w:tblBorders>
         <w:top w:val="single" w:sz="4" w:space="0" w:color="auto"/>
         <w:left w:val="single" w:sz="4" w:space="0" w:color="auto"/>
@@ -1933,12 +1981,6 @@
         <w:insideH w:val="single" w:sz="4" w:space="0" w:color="auto"/>
         <w:insideV w:val="single" w:sz="4" w:space="0" w:color="auto"/>
       </w:tblBorders>
-      <w:tblCellMar>
-        <w:top w:w="0" w:type="dxa"/>
-        <w:left w:w="108" w:type="dxa"/>
-        <w:bottom w:w="0" w:type="dxa"/>
-        <w:right w:w="108" w:type="dxa"/>
-      </w:tblCellMar>
     </w:tblPr>
   </w:style>
   <w:style w:type="paragraph" w:styleId="Caption">
@@ -2146,7 +2188,9 @@
     <w:rsid w:val="004F5DB0"/>
     <w:rsid w:val="00533069"/>
     <w:rsid w:val="005A619E"/>
+    <w:rsid w:val="006410B7"/>
     <w:rsid w:val="006613F5"/>
+    <w:rsid w:val="006A74C3"/>
     <w:rsid w:val="006E317A"/>
     <w:rsid w:val="00742DC0"/>
     <w:rsid w:val="007A058D"/>
@@ -2166,6 +2210,7 @@
     <w:rsid w:val="00CB52F5"/>
     <w:rsid w:val="00CB76D9"/>
     <w:rsid w:val="00D06B8B"/>
+    <w:rsid w:val="00DD1F4C"/>
     <w:rsid w:val="00E46E6B"/>
     <w:rsid w:val="00E524A9"/>
     <w:rsid w:val="00E84ACF"/>

</xml_diff>

<commit_message>
fix: content control issue
hide cc when no entry entered
</commit_message>
<xml_diff>
--- a/Template.docx
+++ b/Template.docx
@@ -70,8 +70,8 @@
               </w:rPr>
               <w:drawing>
                 <wp:inline distT="0" distB="0" distL="0" distR="0" wp14:anchorId="58A1E000" wp14:editId="551B4BF9">
-                  <wp:extent cx="1047750" cy="464872"/>
-                  <wp:effectExtent l="0" t="0" r="0" b="0"/>
+                  <wp:extent cx="1117396" cy="497749"/>
+                  <wp:effectExtent l="0" t="0" r="6985" b="0"/>
                   <wp:docPr id="22" name="Picture 22"/>
                   <wp:cNvGraphicFramePr>
                     <a:graphicFrameLocks xmlns:a="http://schemas.openxmlformats.org/drawingml/2006/main" noChangeAspect="1"/>
@@ -84,7 +84,13 @@
                           <pic:cNvPicPr/>
                         </pic:nvPicPr>
                         <pic:blipFill>
-                          <a:blip r:embed="rId6"/>
+                          <a:blip r:embed="rId6">
+                            <a:extLst>
+                              <a:ext uri="{28A0092B-C50C-407E-A947-70E740481C1C}">
+                                <a14:useLocalDpi xmlns:a14="http://schemas.microsoft.com/office/drawing/2010/main" val="0"/>
+                              </a:ext>
+                            </a:extLst>
+                          </a:blip>
                           <a:stretch>
                             <a:fillRect/>
                           </a:stretch>
@@ -92,7 +98,7 @@
                         <pic:spPr>
                           <a:xfrm>
                             <a:off x="0" y="0"/>
-                            <a:ext cx="1293219" cy="573783"/>
+                            <a:ext cx="1117396" cy="497749"/>
                           </a:xfrm>
                           <a:prstGeom prst="rect">
                             <a:avLst/>
@@ -135,8 +141,8 @@
               </w:rPr>
               <w:drawing>
                 <wp:inline distT="0" distB="0" distL="0" distR="0" wp14:anchorId="133E6AF3" wp14:editId="5C99976F">
-                  <wp:extent cx="1558612" cy="1558612"/>
-                  <wp:effectExtent l="0" t="0" r="3810" b="3810"/>
+                  <wp:extent cx="2185200" cy="1447200"/>
+                  <wp:effectExtent l="0" t="0" r="5715" b="635"/>
                   <wp:docPr id="23" name="Emailsignature.jpg"/>
                   <wp:cNvGraphicFramePr>
                     <a:graphicFrameLocks xmlns:a="http://schemas.openxmlformats.org/drawingml/2006/main" noChangeAspect="1"/>
@@ -149,7 +155,7 @@
                           <pic:cNvPicPr/>
                         </pic:nvPicPr>
                         <pic:blipFill>
-                          <a:blip>
+                          <a:blip r:embed="rId7">
                             <a:extLst>
                               <a:ext uri="{28A0092B-C50C-407E-A947-70E740481C1C}">
                                 <a14:useLocalDpi xmlns:a14="http://schemas.microsoft.com/office/drawing/2010/main" val="0"/>
@@ -163,7 +169,7 @@
                         <pic:spPr>
                           <a:xfrm>
                             <a:off x="0" y="0"/>
-                            <a:ext cx="1558612" cy="1558612"/>
+                            <a:ext cx="2185200" cy="1447200"/>
                           </a:xfrm>
                           <a:prstGeom prst="rect">
                             <a:avLst/>
@@ -198,7 +204,7 @@
               <w:tag w:val="name"/>
               <w:id w:val="-128777947"/>
               <w:placeholder>
-                <w:docPart w:val="7C96342879C24C62B18E0876C7DFAB62"/>
+                <w:docPart w:val="E432867B7A4F45F88DC47CCC1130C0D7"/>
               </w:placeholder>
             </w:sdtPr>
             <w:sdtEndPr/>
@@ -300,7 +306,7 @@
                 <w:tag w:val="title"/>
                 <w:id w:val="1026840126"/>
                 <w:placeholder>
-                  <w:docPart w:val="B0CA11C3A95148F7A1970DE627D647C9"/>
+                  <w:docPart w:val="5895B69B60C64270853D077FD92400E3"/>
                 </w:placeholder>
               </w:sdtPr>
               <w:sdtEndPr/>
@@ -549,7 +555,7 @@
                 <w:tag w:val="DDI_T"/>
                 <w:id w:val="-2118045939"/>
                 <w:placeholder>
-                  <w:docPart w:val="B0CA11C3A95148F7A1970DE627D647C9"/>
+                  <w:docPart w:val="31DC276CBD9F45D9A13E969C996C8E3C"/>
                 </w:placeholder>
               </w:sdtPr>
               <w:sdtEndPr/>
@@ -580,7 +586,6 @@
               <w:sdtPr>
                 <w:rPr>
                   <w:rFonts w:ascii="Arial" w:hAnsi="Arial" w:cs="Arial"/>
-                  <w:b/>
                   <w:color w:val="333333"/>
                   <w:sz w:val="20"/>
                   <w:szCs w:val="20"/>
@@ -589,25 +594,12 @@
                 <w:tag w:val="DDI"/>
                 <w:id w:val="-1900895092"/>
                 <w:placeholder>
-                  <w:docPart w:val="B0CA11C3A95148F7A1970DE627D647C9"/>
+                  <w:docPart w:val="D0C5664BB52744E599AE2246032E2F2A"/>
                 </w:placeholder>
+                <w:showingPlcHdr/>
               </w:sdtPr>
-              <w:sdtEndPr>
-                <w:rPr>
-                  <w:b w:val="0"/>
-                </w:rPr>
-              </w:sdtEndPr>
-              <w:sdtContent>
-                <w:r>
-                  <w:rPr>
-                    <w:rFonts w:ascii="Arial" w:hAnsi="Arial" w:cs="Arial"/>
-                    <w:color w:val="333333"/>
-                    <w:sz w:val="20"/>
-                    <w:szCs w:val="20"/>
-                  </w:rPr>
-                  <w:t xml:space="preserve"> </w:t>
-                </w:r>
-              </w:sdtContent>
+              <w:sdtEndPr/>
+              <w:sdtContent/>
             </w:sdt>
             <w:sdt>
               <w:sdtPr>
@@ -621,7 +613,7 @@
                 <w:tag w:val="Mob_T"/>
                 <w:id w:val="-25565136"/>
                 <w:placeholder>
-                  <w:docPart w:val="B0CA11C3A95148F7A1970DE627D647C9"/>
+                  <w:docPart w:val="B92CFD305D75471AB93E5003205F85AF"/>
                 </w:placeholder>
               </w:sdtPr>
               <w:sdtEndPr>
@@ -656,7 +648,6 @@
               <w:sdtPr>
                 <w:rPr>
                   <w:rFonts w:ascii="Arial" w:hAnsi="Arial" w:cs="Arial"/>
-                  <w:b/>
                   <w:color w:val="333333"/>
                   <w:sz w:val="20"/>
                   <w:szCs w:val="20"/>
@@ -665,14 +656,11 @@
                 <w:tag w:val="Mob"/>
                 <w:id w:val="-345022365"/>
                 <w:placeholder>
-                  <w:docPart w:val="B0CA11C3A95148F7A1970DE627D647C9"/>
+                  <w:docPart w:val="A6DC8148AA6842BF9ADB40ACD158EE6F"/>
                 </w:placeholder>
+                <w:showingPlcHdr/>
               </w:sdtPr>
-              <w:sdtEndPr>
-                <w:rPr>
-                  <w:b w:val="0"/>
-                </w:rPr>
-              </w:sdtEndPr>
+              <w:sdtEndPr/>
               <w:sdtContent>
                 <w:r>
                   <w:rPr>
@@ -697,7 +685,7 @@
                 <w:tag w:val="Fax_T"/>
                 <w:id w:val="114333880"/>
                 <w:placeholder>
-                  <w:docPart w:val="B0CA11C3A95148F7A1970DE627D647C9"/>
+                  <w:docPart w:val="B677A58047ED4A5281E6FD871E81E02C"/>
                 </w:placeholder>
               </w:sdtPr>
               <w:sdtEndPr>
@@ -732,7 +720,6 @@
               <w:sdtPr>
                 <w:rPr>
                   <w:rFonts w:ascii="Arial" w:hAnsi="Arial" w:cs="Arial"/>
-                  <w:b/>
                   <w:color w:val="333333"/>
                   <w:sz w:val="20"/>
                   <w:szCs w:val="20"/>
@@ -741,14 +728,11 @@
                 <w:tag w:val="Fax"/>
                 <w:id w:val="613333165"/>
                 <w:placeholder>
-                  <w:docPart w:val="B0CA11C3A95148F7A1970DE627D647C9"/>
+                  <w:docPart w:val="7CCAEF0265274D3C80C53F275C39B3D2"/>
                 </w:placeholder>
+                <w:showingPlcHdr/>
               </w:sdtPr>
-              <w:sdtEndPr>
-                <w:rPr>
-                  <w:b w:val="0"/>
-                </w:rPr>
-              </w:sdtEndPr>
+              <w:sdtEndPr/>
               <w:sdtContent>
                 <w:r>
                   <w:rPr>
@@ -761,19 +745,11 @@
                 </w:r>
               </w:sdtContent>
             </w:sdt>
-            <w:r>
-              <w:rPr>
-                <w:rFonts w:ascii="Arial" w:hAnsi="Arial" w:cs="Arial"/>
-                <w:color w:val="333333"/>
-                <w:sz w:val="20"/>
-                <w:szCs w:val="20"/>
-              </w:rPr>
-              <w:t xml:space="preserve"> </w:t>
-            </w:r>
             <w:sdt>
               <w:sdtPr>
                 <w:rPr>
                   <w:rFonts w:ascii="Arial" w:hAnsi="Arial" w:cs="Arial"/>
+                  <w:b/>
                   <w:color w:val="333333"/>
                   <w:sz w:val="20"/>
                   <w:szCs w:val="20"/>
@@ -782,14 +758,10 @@
                 <w:tag w:val="Skype_T"/>
                 <w:id w:val="1036007371"/>
                 <w:placeholder>
-                  <w:docPart w:val="B0CA11C3A95148F7A1970DE627D647C9"/>
+                  <w:docPart w:val="07A02BCF45CA4BB6A503AB02C7F599EE"/>
                 </w:placeholder>
               </w:sdtPr>
-              <w:sdtEndPr>
-                <w:rPr>
-                  <w:b/>
-                </w:rPr>
-              </w:sdtEndPr>
+              <w:sdtEndPr/>
               <w:sdtContent>
                 <w:r>
                   <w:rPr>
@@ -799,8 +771,10 @@
                     <w:sz w:val="20"/>
                     <w:szCs w:val="20"/>
                   </w:rPr>
-                  <w:t>Skype:</w:t>
+                  <w:t>S</w:t>
                 </w:r>
+                <w:bookmarkStart w:id="0" w:name="_GoBack"/>
+                <w:bookmarkEnd w:id="0"/>
                 <w:r>
                   <w:rPr>
                     <w:rFonts w:ascii="Arial" w:hAnsi="Arial" w:cs="Arial"/>
@@ -809,7 +783,7 @@
                     <w:sz w:val="20"/>
                     <w:szCs w:val="20"/>
                   </w:rPr>
-                  <w:t xml:space="preserve"> </w:t>
+                  <w:t xml:space="preserve">kype: </w:t>
                 </w:r>
               </w:sdtContent>
             </w:sdt>
@@ -827,8 +801,9 @@
                 <w:tag w:val="Skype"/>
                 <w:id w:val="2029368029"/>
                 <w:placeholder>
-                  <w:docPart w:val="B0CA11C3A95148F7A1970DE627D647C9"/>
+                  <w:docPart w:val="61C999B4D74946D783BE65D5B1377E83"/>
                 </w:placeholder>
+                <w:showingPlcHdr/>
               </w:sdtPr>
               <w:sdtEndPr>
                 <w:rPr>
@@ -840,9 +815,11 @@
                 <w:r>
                   <w:rPr>
                     <w:rFonts w:ascii="Arial" w:hAnsi="Arial" w:cs="Arial"/>
+                    <w:noProof/>
                     <w:color w:val="333333"/>
                     <w:sz w:val="20"/>
                     <w:szCs w:val="20"/>
+                    <w:lang w:val="en-NZ"/>
                   </w:rPr>
                   <w:t xml:space="preserve"> </w:t>
                 </w:r>
@@ -900,7 +877,7 @@
                 <w:tag w:val="Address_T"/>
                 <w:id w:val="429014265"/>
                 <w:placeholder>
-                  <w:docPart w:val="B0CA11C3A95148F7A1970DE627D647C9"/>
+                  <w:docPart w:val="C4EBD60A78F24BE68C43260330A530DB"/>
                 </w:placeholder>
               </w:sdtPr>
               <w:sdtEndPr/>
@@ -931,7 +908,6 @@
               <w:sdtPr>
                 <w:rPr>
                   <w:rFonts w:ascii="Arial" w:hAnsi="Arial" w:cs="Arial"/>
-                  <w:b/>
                   <w:color w:val="333333"/>
                   <w:sz w:val="20"/>
                   <w:szCs w:val="20"/>
@@ -940,14 +916,11 @@
                 <w:tag w:val="Address"/>
                 <w:id w:val="661119035"/>
                 <w:placeholder>
-                  <w:docPart w:val="B0CA11C3A95148F7A1970DE627D647C9"/>
+                  <w:docPart w:val="4E933C2E128C4700A99A9032CDC1406F"/>
                 </w:placeholder>
+                <w:showingPlcHdr/>
               </w:sdtPr>
-              <w:sdtEndPr>
-                <w:rPr>
-                  <w:b w:val="0"/>
-                </w:rPr>
-              </w:sdtEndPr>
+              <w:sdtEndPr/>
               <w:sdtContent>
                 <w:r>
                   <w:rPr>
@@ -972,7 +945,7 @@
                 <w:tag w:val="Postal Address_T"/>
                 <w:id w:val="-1446690858"/>
                 <w:placeholder>
-                  <w:docPart w:val="B0CA11C3A95148F7A1970DE627D647C9"/>
+                  <w:docPart w:val="01CF346331634833B9266EB00D4F7C76"/>
                 </w:placeholder>
               </w:sdtPr>
               <w:sdtEndPr>
@@ -1007,7 +980,6 @@
               <w:sdtPr>
                 <w:rPr>
                   <w:rFonts w:ascii="Arial" w:hAnsi="Arial" w:cs="Arial"/>
-                  <w:b/>
                   <w:color w:val="333333"/>
                   <w:sz w:val="20"/>
                   <w:szCs w:val="20"/>
@@ -1016,14 +988,11 @@
                 <w:tag w:val="Postal Address"/>
                 <w:id w:val="1025294032"/>
                 <w:placeholder>
-                  <w:docPart w:val="B0CA11C3A95148F7A1970DE627D647C9"/>
+                  <w:docPart w:val="A4B334A1A68A437FA8CB7D151C93B450"/>
                 </w:placeholder>
+                <w:showingPlcHdr/>
               </w:sdtPr>
-              <w:sdtEndPr>
-                <w:rPr>
-                  <w:b w:val="0"/>
-                </w:rPr>
-              </w:sdtEndPr>
+              <w:sdtEndPr/>
               <w:sdtContent>
                 <w:r>
                   <w:rPr>
@@ -1076,7 +1045,7 @@
                 <w:szCs w:val="20"/>
               </w:rPr>
             </w:pPr>
-            <w:hyperlink r:id="rId7" w:history="1">
+            <w:hyperlink r:id="rId8" w:history="1">
               <w:r>
                 <w:rPr>
                   <w:rStyle w:val="Hyperlink"/>
@@ -1126,6 +1095,7 @@
           <w:p>
             <w:pPr>
               <w:spacing w:before="40" w:after="40"/>
+              <w:jc w:val="center"/>
             </w:pPr>
             <w:r>
               <w:rPr>
@@ -1134,7 +1104,7 @@
               </w:rPr>
               <w:drawing>
                 <wp:inline distT="0" distB="0" distL="0" distR="0" wp14:anchorId="0F566778" wp14:editId="00CC22B1">
-                  <wp:extent cx="190500" cy="195035"/>
+                  <wp:extent cx="196245" cy="196245"/>
                   <wp:effectExtent l="0" t="0" r="0" b="0"/>
                   <wp:docPr id="24" name="Picture 24"/>
                   <wp:cNvGraphicFramePr>
@@ -1148,7 +1118,13 @@
                           <pic:cNvPicPr/>
                         </pic:nvPicPr>
                         <pic:blipFill>
-                          <a:blip r:embed="rId8"/>
+                          <a:blip r:link="rId9">
+                            <a:extLst>
+                              <a:ext uri="{28A0092B-C50C-407E-A947-70E740481C1C}">
+                                <a14:useLocalDpi xmlns:a14="http://schemas.microsoft.com/office/drawing/2010/main" val="0"/>
+                              </a:ext>
+                            </a:extLst>
+                          </a:blip>
                           <a:stretch>
                             <a:fillRect/>
                           </a:stretch>
@@ -1156,7 +1132,7 @@
                         <pic:spPr>
                           <a:xfrm>
                             <a:off x="0" y="0"/>
-                            <a:ext cx="196245" cy="200917"/>
+                            <a:ext cx="196245" cy="196245"/>
                           </a:xfrm>
                           <a:prstGeom prst="rect">
                             <a:avLst/>
@@ -1180,7 +1156,7 @@
             <w:pPr>
               <w:ind w:left="-185" w:firstLine="75"/>
             </w:pPr>
-            <w:hyperlink r:id="rId9" w:history="1">
+            <w:hyperlink r:id="rId10" w:history="1">
               <w:r>
                 <w:rPr>
                   <w:rStyle w:val="Hyperlink"/>
@@ -1221,7 +1197,7 @@
               <w:spacing w:line="240" w:lineRule="exact"/>
               <w:jc w:val="right"/>
             </w:pPr>
-            <w:hyperlink r:id="rId10" w:history="1">
+            <w:hyperlink r:id="rId11" w:history="1">
               <w:r>
                 <w:rPr>
                   <w:rStyle w:val="Hyperlink"/>
@@ -1375,16 +1351,7 @@
                 <w:rFonts w:ascii="Arial" w:hAnsi="Arial" w:cs="Arial"/>
                 <w:color w:val="333333"/>
               </w:rPr>
-              <w:t>Important: This email and any attachments are confidential and may contain material protected by copyright.  No part of the email or attachments may be reproduced in any form or by any means without prior written permission. If you are not the intended recipient, do not read, use, disseminate, distribute or copy this email o</w:t>
-            </w:r>
-            <w:bookmarkStart w:id="0" w:name="_GoBack"/>
-            <w:bookmarkEnd w:id="0"/>
-            <w:r>
-              <w:rPr>
-                <w:rFonts w:ascii="Arial" w:hAnsi="Arial" w:cs="Arial"/>
-                <w:color w:val="333333"/>
-              </w:rPr>
-              <w:t>r its attachments. Instead, inform us immediately by return email, facsimile or telephone (call collect) and delete this email.</w:t>
+              <w:t>Important: This email and any attachments are confidential and may contain material protected by copyright.  No part of the email or attachments may be reproduced in any form or by any means without prior written permission. If you are not the intended recipient, do not read, use, disseminate, distribute or copy this email or its attachments. Instead, inform us immediately by return email, facsimile or telephone (call collect) and delete this email.</w:t>
             </w:r>
           </w:p>
           <w:p>
@@ -2050,7 +2017,7 @@
   <w:docParts>
     <w:docPart>
       <w:docPartPr>
-        <w:name w:val="7C96342879C24C62B18E0876C7DFAB62"/>
+        <w:name w:val="E432867B7A4F45F88DC47CCC1130C0D7"/>
         <w:category>
           <w:name w:val="General"/>
           <w:gallery w:val="placeholder"/>
@@ -2061,25 +2028,15 @@
         <w:behaviors>
           <w:behavior w:val="content"/>
         </w:behaviors>
-        <w:guid w:val="{A4C8E27F-4309-4133-8528-BAE87653D715}"/>
+        <w:guid w:val="{77E48075-C8F1-43E9-B9D8-BB38B8286F06}"/>
       </w:docPartPr>
       <w:docPartBody>
-        <w:p>
-          <w:pPr>
-            <w:pStyle w:val="7C96342879C24C62B18E0876C7DFAB62"/>
-          </w:pPr>
-          <w:r>
-            <w:rPr>
-              <w:rStyle w:val="PlaceholderText"/>
-            </w:rPr>
-            <w:t>Click or tap here to enter text.</w:t>
-          </w:r>
-        </w:p>
+        <w:p/>
       </w:docPartBody>
     </w:docPart>
     <w:docPart>
       <w:docPartPr>
-        <w:name w:val="B0CA11C3A95148F7A1970DE627D647C9"/>
+        <w:name w:val="5895B69B60C64270853D077FD92400E3"/>
         <w:category>
           <w:name w:val="General"/>
           <w:gallery w:val="placeholder"/>
@@ -2090,18 +2047,316 @@
         <w:behaviors>
           <w:behavior w:val="content"/>
         </w:behaviors>
-        <w:guid w:val="{6EC19FEF-B985-4F34-BA81-C0E1CD22ABE7}"/>
+        <w:guid w:val="{1CFAA10E-BD5B-4326-97C5-AD8C80AC7CE7}"/>
+      </w:docPartPr>
+      <w:docPartBody>
+        <w:p/>
+      </w:docPartBody>
+    </w:docPart>
+    <w:docPart>
+      <w:docPartPr>
+        <w:name w:val="31DC276CBD9F45D9A13E969C996C8E3C"/>
+        <w:category>
+          <w:name w:val="General"/>
+          <w:gallery w:val="placeholder"/>
+        </w:category>
+        <w:types>
+          <w:type w:val="bbPlcHdr"/>
+        </w:types>
+        <w:behaviors>
+          <w:behavior w:val="content"/>
+        </w:behaviors>
+        <w:guid w:val="{6CA47B63-AA60-463E-888F-12CE1BFD0711}"/>
+      </w:docPartPr>
+      <w:docPartBody>
+        <w:p/>
+      </w:docPartBody>
+    </w:docPart>
+    <w:docPart>
+      <w:docPartPr>
+        <w:name w:val="D0C5664BB52744E599AE2246032E2F2A"/>
+        <w:category>
+          <w:name w:val="General"/>
+          <w:gallery w:val="placeholder"/>
+        </w:category>
+        <w:types>
+          <w:type w:val="bbPlcHdr"/>
+        </w:types>
+        <w:behaviors>
+          <w:behavior w:val="content"/>
+        </w:behaviors>
+        <w:guid w:val="{8F78738C-F459-4424-8BBD-1292926A643A}"/>
       </w:docPartPr>
       <w:docPartBody>
         <w:p>
           <w:pPr>
-            <w:pStyle w:val="B0CA11C3A95148F7A1970DE627D647C9"/>
+            <w:pStyle w:val="D0C5664BB52744E599AE2246032E2F2A"/>
           </w:pPr>
           <w:r>
             <w:rPr>
-              <w:rStyle w:val="PlaceholderText"/>
+              <w:rFonts w:ascii="Arial" w:hAnsi="Arial" w:cs="Arial"/>
+              <w:color w:val="333333"/>
+              <w:sz w:val="20"/>
+              <w:szCs w:val="20"/>
             </w:rPr>
-            <w:t>Click or tap here to enter text.</w:t>
+            <w:t xml:space="preserve"> </w:t>
+          </w:r>
+        </w:p>
+      </w:docPartBody>
+    </w:docPart>
+    <w:docPart>
+      <w:docPartPr>
+        <w:name w:val="B92CFD305D75471AB93E5003205F85AF"/>
+        <w:category>
+          <w:name w:val="General"/>
+          <w:gallery w:val="placeholder"/>
+        </w:category>
+        <w:types>
+          <w:type w:val="bbPlcHdr"/>
+        </w:types>
+        <w:behaviors>
+          <w:behavior w:val="content"/>
+        </w:behaviors>
+        <w:guid w:val="{90F92A15-F357-4037-8176-56293947C6E6}"/>
+      </w:docPartPr>
+      <w:docPartBody>
+        <w:p/>
+      </w:docPartBody>
+    </w:docPart>
+    <w:docPart>
+      <w:docPartPr>
+        <w:name w:val="A6DC8148AA6842BF9ADB40ACD158EE6F"/>
+        <w:category>
+          <w:name w:val="General"/>
+          <w:gallery w:val="placeholder"/>
+        </w:category>
+        <w:types>
+          <w:type w:val="bbPlcHdr"/>
+        </w:types>
+        <w:behaviors>
+          <w:behavior w:val="content"/>
+        </w:behaviors>
+        <w:guid w:val="{1609955C-8BF8-40F9-8DF1-E63333F031C8}"/>
+      </w:docPartPr>
+      <w:docPartBody>
+        <w:p>
+          <w:pPr>
+            <w:pStyle w:val="A6DC8148AA6842BF9ADB40ACD158EE6F1"/>
+          </w:pPr>
+          <w:r>
+            <w:rPr>
+              <w:rFonts w:ascii="Arial" w:hAnsi="Arial" w:cs="Arial"/>
+              <w:color w:val="333333"/>
+              <w:sz w:val="20"/>
+              <w:szCs w:val="20"/>
+            </w:rPr>
+            <w:t xml:space="preserve"> </w:t>
+          </w:r>
+        </w:p>
+      </w:docPartBody>
+    </w:docPart>
+    <w:docPart>
+      <w:docPartPr>
+        <w:name w:val="B677A58047ED4A5281E6FD871E81E02C"/>
+        <w:category>
+          <w:name w:val="General"/>
+          <w:gallery w:val="placeholder"/>
+        </w:category>
+        <w:types>
+          <w:type w:val="bbPlcHdr"/>
+        </w:types>
+        <w:behaviors>
+          <w:behavior w:val="content"/>
+        </w:behaviors>
+        <w:guid w:val="{59960D9A-7181-427F-B019-4E19EFD288A0}"/>
+      </w:docPartPr>
+      <w:docPartBody>
+        <w:p/>
+      </w:docPartBody>
+    </w:docPart>
+    <w:docPart>
+      <w:docPartPr>
+        <w:name w:val="7CCAEF0265274D3C80C53F275C39B3D2"/>
+        <w:category>
+          <w:name w:val="General"/>
+          <w:gallery w:val="placeholder"/>
+        </w:category>
+        <w:types>
+          <w:type w:val="bbPlcHdr"/>
+        </w:types>
+        <w:behaviors>
+          <w:behavior w:val="content"/>
+        </w:behaviors>
+        <w:guid w:val="{0EEC04D4-3961-45D2-8CC2-073114818FA3}"/>
+      </w:docPartPr>
+      <w:docPartBody>
+        <w:p>
+          <w:pPr>
+            <w:pStyle w:val="7CCAEF0265274D3C80C53F275C39B3D21"/>
+          </w:pPr>
+          <w:r>
+            <w:rPr>
+              <w:rFonts w:ascii="Arial" w:hAnsi="Arial" w:cs="Arial"/>
+              <w:color w:val="333333"/>
+              <w:sz w:val="20"/>
+              <w:szCs w:val="20"/>
+            </w:rPr>
+            <w:t xml:space="preserve"> </w:t>
+          </w:r>
+        </w:p>
+      </w:docPartBody>
+    </w:docPart>
+    <w:docPart>
+      <w:docPartPr>
+        <w:name w:val="07A02BCF45CA4BB6A503AB02C7F599EE"/>
+        <w:category>
+          <w:name w:val="General"/>
+          <w:gallery w:val="placeholder"/>
+        </w:category>
+        <w:types>
+          <w:type w:val="bbPlcHdr"/>
+        </w:types>
+        <w:behaviors>
+          <w:behavior w:val="content"/>
+        </w:behaviors>
+        <w:guid w:val="{F6886F65-D6C8-48F7-8953-652F5811A73A}"/>
+      </w:docPartPr>
+      <w:docPartBody>
+        <w:p/>
+      </w:docPartBody>
+    </w:docPart>
+    <w:docPart>
+      <w:docPartPr>
+        <w:name w:val="61C999B4D74946D783BE65D5B1377E83"/>
+        <w:category>
+          <w:name w:val="General"/>
+          <w:gallery w:val="placeholder"/>
+        </w:category>
+        <w:types>
+          <w:type w:val="bbPlcHdr"/>
+        </w:types>
+        <w:behaviors>
+          <w:behavior w:val="content"/>
+        </w:behaviors>
+        <w:guid w:val="{08E0513D-3166-41F4-A65B-FBED8627691B}"/>
+      </w:docPartPr>
+      <w:docPartBody>
+        <w:p>
+          <w:pPr>
+            <w:pStyle w:val="61C999B4D74946D783BE65D5B1377E831"/>
+          </w:pPr>
+          <w:r>
+            <w:rPr>
+              <w:rFonts w:ascii="Arial" w:hAnsi="Arial" w:cs="Arial"/>
+              <w:noProof/>
+              <w:color w:val="333333"/>
+              <w:sz w:val="20"/>
+              <w:szCs w:val="20"/>
+              <w:lang w:val="en-NZ"/>
+            </w:rPr>
+            <w:t xml:space="preserve"> </w:t>
+          </w:r>
+        </w:p>
+      </w:docPartBody>
+    </w:docPart>
+    <w:docPart>
+      <w:docPartPr>
+        <w:name w:val="C4EBD60A78F24BE68C43260330A530DB"/>
+        <w:category>
+          <w:name w:val="General"/>
+          <w:gallery w:val="placeholder"/>
+        </w:category>
+        <w:types>
+          <w:type w:val="bbPlcHdr"/>
+        </w:types>
+        <w:behaviors>
+          <w:behavior w:val="content"/>
+        </w:behaviors>
+        <w:guid w:val="{503FE4AA-5D94-4275-A322-5B3600FF258F}"/>
+      </w:docPartPr>
+      <w:docPartBody>
+        <w:p/>
+      </w:docPartBody>
+    </w:docPart>
+    <w:docPart>
+      <w:docPartPr>
+        <w:name w:val="4E933C2E128C4700A99A9032CDC1406F"/>
+        <w:category>
+          <w:name w:val="General"/>
+          <w:gallery w:val="placeholder"/>
+        </w:category>
+        <w:types>
+          <w:type w:val="bbPlcHdr"/>
+        </w:types>
+        <w:behaviors>
+          <w:behavior w:val="content"/>
+        </w:behaviors>
+        <w:guid w:val="{D274DFA7-180C-4120-A588-27B8CF56982D}"/>
+      </w:docPartPr>
+      <w:docPartBody>
+        <w:p>
+          <w:pPr>
+            <w:pStyle w:val="4E933C2E128C4700A99A9032CDC1406F1"/>
+          </w:pPr>
+          <w:r>
+            <w:rPr>
+              <w:rFonts w:ascii="Arial" w:hAnsi="Arial" w:cs="Arial"/>
+              <w:color w:val="333333"/>
+              <w:sz w:val="20"/>
+              <w:szCs w:val="20"/>
+            </w:rPr>
+            <w:t xml:space="preserve"> </w:t>
+          </w:r>
+        </w:p>
+      </w:docPartBody>
+    </w:docPart>
+    <w:docPart>
+      <w:docPartPr>
+        <w:name w:val="01CF346331634833B9266EB00D4F7C76"/>
+        <w:category>
+          <w:name w:val="General"/>
+          <w:gallery w:val="placeholder"/>
+        </w:category>
+        <w:types>
+          <w:type w:val="bbPlcHdr"/>
+        </w:types>
+        <w:behaviors>
+          <w:behavior w:val="content"/>
+        </w:behaviors>
+        <w:guid w:val="{DA899546-C48D-4CD1-AD1C-6A15E8E5A6B1}"/>
+      </w:docPartPr>
+      <w:docPartBody>
+        <w:p/>
+      </w:docPartBody>
+    </w:docPart>
+    <w:docPart>
+      <w:docPartPr>
+        <w:name w:val="A4B334A1A68A437FA8CB7D151C93B450"/>
+        <w:category>
+          <w:name w:val="General"/>
+          <w:gallery w:val="placeholder"/>
+        </w:category>
+        <w:types>
+          <w:type w:val="bbPlcHdr"/>
+        </w:types>
+        <w:behaviors>
+          <w:behavior w:val="content"/>
+        </w:behaviors>
+        <w:guid w:val="{FF1BB81B-FC54-40D7-B5D6-1094576D9359}"/>
+      </w:docPartPr>
+      <w:docPartBody>
+        <w:p>
+          <w:pPr>
+            <w:pStyle w:val="A4B334A1A68A437FA8CB7D151C93B4501"/>
+          </w:pPr>
+          <w:r>
+            <w:rPr>
+              <w:rFonts w:ascii="Arial" w:hAnsi="Arial" w:cs="Arial"/>
+              <w:color w:val="333333"/>
+              <w:sz w:val="20"/>
+              <w:szCs w:val="20"/>
+            </w:rPr>
+            <w:t xml:space="preserve"> </w:t>
           </w:r>
         </w:p>
       </w:docPartBody>
@@ -2178,8 +2433,12 @@
     <w:rsid w:val="00083613"/>
     <w:rsid w:val="000C628F"/>
     <w:rsid w:val="000D7BEA"/>
+    <w:rsid w:val="00137014"/>
+    <w:rsid w:val="001F350C"/>
     <w:rsid w:val="0021440D"/>
+    <w:rsid w:val="002E1A87"/>
     <w:rsid w:val="003177D0"/>
+    <w:rsid w:val="003273E8"/>
     <w:rsid w:val="00351B06"/>
     <w:rsid w:val="003D37EE"/>
     <w:rsid w:val="003E4D75"/>
@@ -2187,14 +2446,21 @@
     <w:rsid w:val="004A7F09"/>
     <w:rsid w:val="004F5DB0"/>
     <w:rsid w:val="00533069"/>
+    <w:rsid w:val="0054262D"/>
     <w:rsid w:val="005A619E"/>
+    <w:rsid w:val="00620868"/>
     <w:rsid w:val="006410B7"/>
     <w:rsid w:val="006613F5"/>
+    <w:rsid w:val="00661B6D"/>
     <w:rsid w:val="006A74C3"/>
     <w:rsid w:val="006E317A"/>
+    <w:rsid w:val="007254BA"/>
     <w:rsid w:val="00742DC0"/>
     <w:rsid w:val="007A058D"/>
+    <w:rsid w:val="00822A68"/>
+    <w:rsid w:val="00842701"/>
     <w:rsid w:val="00954508"/>
+    <w:rsid w:val="00987D42"/>
     <w:rsid w:val="00A11E42"/>
     <w:rsid w:val="00A226F3"/>
     <w:rsid w:val="00A4258C"/>
@@ -2209,6 +2475,7 @@
     <w:rsid w:val="00CA720C"/>
     <w:rsid w:val="00CB52F5"/>
     <w:rsid w:val="00CB76D9"/>
+    <w:rsid w:val="00CE2CBE"/>
     <w:rsid w:val="00D06B8B"/>
     <w:rsid w:val="00DD1F4C"/>
     <w:rsid w:val="00E46E6B"/>
@@ -2664,7 +2931,7 @@
     <w:basedOn w:val="DefaultParagraphFont"/>
     <w:uiPriority w:val="99"/>
     <w:semiHidden/>
-    <w:rsid w:val="00A11E42"/>
+    <w:rsid w:val="00842701"/>
     <w:rPr>
       <w:color w:val="808080"/>
     </w:rPr>
@@ -2676,6 +2943,94 @@
   <w:style w:type="paragraph" w:customStyle="1" w:styleId="B0CA11C3A95148F7A1970DE627D647C9">
     <w:name w:val="B0CA11C3A95148F7A1970DE627D647C9"/>
     <w:rsid w:val="00A11E42"/>
+  </w:style>
+  <w:style w:type="paragraph" w:customStyle="1" w:styleId="D0C5664BB52744E599AE2246032E2F2A">
+    <w:name w:val="D0C5664BB52744E599AE2246032E2F2A"/>
+    <w:rsid w:val="00620868"/>
+    <w:rPr>
+      <w:rFonts w:cs="Times New Roman"/>
+      <w:lang w:val="en-US"/>
+    </w:rPr>
+  </w:style>
+  <w:style w:type="paragraph" w:customStyle="1" w:styleId="A6DC8148AA6842BF9ADB40ACD158EE6F">
+    <w:name w:val="A6DC8148AA6842BF9ADB40ACD158EE6F"/>
+    <w:rsid w:val="00620868"/>
+    <w:rPr>
+      <w:rFonts w:cs="Times New Roman"/>
+      <w:lang w:val="en-US"/>
+    </w:rPr>
+  </w:style>
+  <w:style w:type="paragraph" w:customStyle="1" w:styleId="7CCAEF0265274D3C80C53F275C39B3D2">
+    <w:name w:val="7CCAEF0265274D3C80C53F275C39B3D2"/>
+    <w:rsid w:val="00620868"/>
+    <w:rPr>
+      <w:rFonts w:cs="Times New Roman"/>
+      <w:lang w:val="en-US"/>
+    </w:rPr>
+  </w:style>
+  <w:style w:type="paragraph" w:customStyle="1" w:styleId="61C999B4D74946D783BE65D5B1377E83">
+    <w:name w:val="61C999B4D74946D783BE65D5B1377E83"/>
+    <w:rsid w:val="00620868"/>
+    <w:rPr>
+      <w:rFonts w:cs="Times New Roman"/>
+      <w:lang w:val="en-US"/>
+    </w:rPr>
+  </w:style>
+  <w:style w:type="paragraph" w:customStyle="1" w:styleId="4E933C2E128C4700A99A9032CDC1406F">
+    <w:name w:val="4E933C2E128C4700A99A9032CDC1406F"/>
+    <w:rsid w:val="00620868"/>
+    <w:rPr>
+      <w:rFonts w:cs="Times New Roman"/>
+      <w:lang w:val="en-US"/>
+    </w:rPr>
+  </w:style>
+  <w:style w:type="paragraph" w:customStyle="1" w:styleId="A4B334A1A68A437FA8CB7D151C93B450">
+    <w:name w:val="A4B334A1A68A437FA8CB7D151C93B450"/>
+    <w:rsid w:val="00620868"/>
+    <w:rPr>
+      <w:rFonts w:cs="Times New Roman"/>
+      <w:lang w:val="en-US"/>
+    </w:rPr>
+  </w:style>
+  <w:style w:type="paragraph" w:customStyle="1" w:styleId="A6DC8148AA6842BF9ADB40ACD158EE6F1">
+    <w:name w:val="A6DC8148AA6842BF9ADB40ACD158EE6F1"/>
+    <w:rsid w:val="00842701"/>
+    <w:rPr>
+      <w:rFonts w:cs="Times New Roman"/>
+      <w:lang w:val="en-US"/>
+    </w:rPr>
+  </w:style>
+  <w:style w:type="paragraph" w:customStyle="1" w:styleId="7CCAEF0265274D3C80C53F275C39B3D21">
+    <w:name w:val="7CCAEF0265274D3C80C53F275C39B3D21"/>
+    <w:rsid w:val="00842701"/>
+    <w:rPr>
+      <w:rFonts w:cs="Times New Roman"/>
+      <w:lang w:val="en-US"/>
+    </w:rPr>
+  </w:style>
+  <w:style w:type="paragraph" w:customStyle="1" w:styleId="61C999B4D74946D783BE65D5B1377E831">
+    <w:name w:val="61C999B4D74946D783BE65D5B1377E831"/>
+    <w:rsid w:val="00842701"/>
+    <w:rPr>
+      <w:rFonts w:cs="Times New Roman"/>
+      <w:lang w:val="en-US"/>
+    </w:rPr>
+  </w:style>
+  <w:style w:type="paragraph" w:customStyle="1" w:styleId="4E933C2E128C4700A99A9032CDC1406F1">
+    <w:name w:val="4E933C2E128C4700A99A9032CDC1406F1"/>
+    <w:rsid w:val="00842701"/>
+    <w:rPr>
+      <w:rFonts w:cs="Times New Roman"/>
+      <w:lang w:val="en-US"/>
+    </w:rPr>
+  </w:style>
+  <w:style w:type="paragraph" w:customStyle="1" w:styleId="A4B334A1A68A437FA8CB7D151C93B4501">
+    <w:name w:val="A4B334A1A68A437FA8CB7D151C93B4501"/>
+    <w:rsid w:val="00842701"/>
+    <w:rPr>
+      <w:rFonts w:cs="Times New Roman"/>
+      <w:lang w:val="en-US"/>
+    </w:rPr>
   </w:style>
 </w:styles>
 </file>

</xml_diff>

<commit_message>
add: delete comments in html code
</commit_message>
<xml_diff>
--- a/Template.docx
+++ b/Template.docx
@@ -141,8 +141,8 @@
               </w:rPr>
               <w:drawing>
                 <wp:inline distT="0" distB="0" distL="0" distR="0" wp14:anchorId="133E6AF3" wp14:editId="5C99976F">
-                  <wp:extent cx="2185200" cy="1447200"/>
-                  <wp:effectExtent l="0" t="0" r="5715" b="635"/>
+                  <wp:extent cx="2182359" cy="1447199"/>
+                  <wp:effectExtent l="0" t="0" r="8890" b="635"/>
                   <wp:docPr id="23" name="Emailsignature.jpg"/>
                   <wp:cNvGraphicFramePr>
                     <a:graphicFrameLocks xmlns:a="http://schemas.openxmlformats.org/drawingml/2006/main" noChangeAspect="1"/>
@@ -155,7 +155,7 @@
                           <pic:cNvPicPr/>
                         </pic:nvPicPr>
                         <pic:blipFill>
-                          <a:blip r:embed="rId7">
+                          <a:blip r:link="rId7">
                             <a:extLst>
                               <a:ext uri="{28A0092B-C50C-407E-A947-70E740481C1C}">
                                 <a14:useLocalDpi xmlns:a14="http://schemas.microsoft.com/office/drawing/2010/main" val="0"/>
@@ -169,7 +169,7 @@
                         <pic:spPr>
                           <a:xfrm>
                             <a:off x="0" y="0"/>
-                            <a:ext cx="2185200" cy="1447200"/>
+                            <a:ext cx="2182359" cy="1447199"/>
                           </a:xfrm>
                           <a:prstGeom prst="rect">
                             <a:avLst/>
@@ -771,19 +771,7 @@
                     <w:sz w:val="20"/>
                     <w:szCs w:val="20"/>
                   </w:rPr>
-                  <w:t>S</w:t>
-                </w:r>
-                <w:bookmarkStart w:id="0" w:name="_GoBack"/>
-                <w:bookmarkEnd w:id="0"/>
-                <w:r>
-                  <w:rPr>
-                    <w:rFonts w:ascii="Arial" w:hAnsi="Arial" w:cs="Arial"/>
-                    <w:b/>
-                    <w:color w:val="333333"/>
-                    <w:sz w:val="20"/>
-                    <w:szCs w:val="20"/>
-                  </w:rPr>
-                  <w:t xml:space="preserve">kype: </w:t>
+                  <w:t xml:space="preserve">Skype: </w:t>
                 </w:r>
               </w:sdtContent>
             </w:sdt>
@@ -1369,6 +1357,8 @@
           <w:lang w:val="en-NZ"/>
         </w:rPr>
       </w:pPr>
+      <w:bookmarkStart w:id="0" w:name="_GoBack"/>
+      <w:bookmarkEnd w:id="0"/>
     </w:p>
     <w:sectPr>
       <w:pgSz w:w="16838" w:h="11906" w:orient="landscape" w:code="9"/>
@@ -2141,7 +2131,7 @@
       <w:docPartBody>
         <w:p>
           <w:pPr>
-            <w:pStyle w:val="A6DC8148AA6842BF9ADB40ACD158EE6F1"/>
+            <w:pStyle w:val="A6DC8148AA6842BF9ADB40ACD158EE6F2"/>
           </w:pPr>
           <w:r>
             <w:rPr>
@@ -2192,7 +2182,7 @@
       <w:docPartBody>
         <w:p>
           <w:pPr>
-            <w:pStyle w:val="7CCAEF0265274D3C80C53F275C39B3D21"/>
+            <w:pStyle w:val="7CCAEF0265274D3C80C53F275C39B3D22"/>
           </w:pPr>
           <w:r>
             <w:rPr>
@@ -2243,7 +2233,7 @@
       <w:docPartBody>
         <w:p>
           <w:pPr>
-            <w:pStyle w:val="61C999B4D74946D783BE65D5B1377E831"/>
+            <w:pStyle w:val="61C999B4D74946D783BE65D5B1377E832"/>
           </w:pPr>
           <w:r>
             <w:rPr>
@@ -2296,7 +2286,7 @@
       <w:docPartBody>
         <w:p>
           <w:pPr>
-            <w:pStyle w:val="4E933C2E128C4700A99A9032CDC1406F1"/>
+            <w:pStyle w:val="4E933C2E128C4700A99A9032CDC1406F2"/>
           </w:pPr>
           <w:r>
             <w:rPr>
@@ -2347,7 +2337,7 @@
       <w:docPartBody>
         <w:p>
           <w:pPr>
-            <w:pStyle w:val="A4B334A1A68A437FA8CB7D151C93B4501"/>
+            <w:pStyle w:val="A4B334A1A68A437FA8CB7D151C93B4502"/>
           </w:pPr>
           <w:r>
             <w:rPr>
@@ -2456,9 +2446,11 @@
     <w:rsid w:val="006E317A"/>
     <w:rsid w:val="007254BA"/>
     <w:rsid w:val="00742DC0"/>
+    <w:rsid w:val="00777401"/>
     <w:rsid w:val="007A058D"/>
     <w:rsid w:val="00822A68"/>
     <w:rsid w:val="00842701"/>
+    <w:rsid w:val="00887A2D"/>
     <w:rsid w:val="00954508"/>
     <w:rsid w:val="00987D42"/>
     <w:rsid w:val="00A11E42"/>
@@ -2468,6 +2460,7 @@
     <w:rsid w:val="00A86A34"/>
     <w:rsid w:val="00AC2411"/>
     <w:rsid w:val="00B95391"/>
+    <w:rsid w:val="00BE4FAC"/>
     <w:rsid w:val="00BF2BC7"/>
     <w:rsid w:val="00C116BF"/>
     <w:rsid w:val="00C15C51"/>
@@ -2931,7 +2924,7 @@
     <w:basedOn w:val="DefaultParagraphFont"/>
     <w:uiPriority w:val="99"/>
     <w:semiHidden/>
-    <w:rsid w:val="00842701"/>
+    <w:rsid w:val="00BE4FAC"/>
     <w:rPr>
       <w:color w:val="808080"/>
     </w:rPr>
@@ -3027,6 +3020,46 @@
   <w:style w:type="paragraph" w:customStyle="1" w:styleId="A4B334A1A68A437FA8CB7D151C93B4501">
     <w:name w:val="A4B334A1A68A437FA8CB7D151C93B4501"/>
     <w:rsid w:val="00842701"/>
+    <w:rPr>
+      <w:rFonts w:cs="Times New Roman"/>
+      <w:lang w:val="en-US"/>
+    </w:rPr>
+  </w:style>
+  <w:style w:type="paragraph" w:customStyle="1" w:styleId="A6DC8148AA6842BF9ADB40ACD158EE6F2">
+    <w:name w:val="A6DC8148AA6842BF9ADB40ACD158EE6F2"/>
+    <w:rsid w:val="00BE4FAC"/>
+    <w:rPr>
+      <w:rFonts w:cs="Times New Roman"/>
+      <w:lang w:val="en-US"/>
+    </w:rPr>
+  </w:style>
+  <w:style w:type="paragraph" w:customStyle="1" w:styleId="7CCAEF0265274D3C80C53F275C39B3D22">
+    <w:name w:val="7CCAEF0265274D3C80C53F275C39B3D22"/>
+    <w:rsid w:val="00BE4FAC"/>
+    <w:rPr>
+      <w:rFonts w:cs="Times New Roman"/>
+      <w:lang w:val="en-US"/>
+    </w:rPr>
+  </w:style>
+  <w:style w:type="paragraph" w:customStyle="1" w:styleId="61C999B4D74946D783BE65D5B1377E832">
+    <w:name w:val="61C999B4D74946D783BE65D5B1377E832"/>
+    <w:rsid w:val="00BE4FAC"/>
+    <w:rPr>
+      <w:rFonts w:cs="Times New Roman"/>
+      <w:lang w:val="en-US"/>
+    </w:rPr>
+  </w:style>
+  <w:style w:type="paragraph" w:customStyle="1" w:styleId="4E933C2E128C4700A99A9032CDC1406F2">
+    <w:name w:val="4E933C2E128C4700A99A9032CDC1406F2"/>
+    <w:rsid w:val="00BE4FAC"/>
+    <w:rPr>
+      <w:rFonts w:cs="Times New Roman"/>
+      <w:lang w:val="en-US"/>
+    </w:rPr>
+  </w:style>
+  <w:style w:type="paragraph" w:customStyle="1" w:styleId="A4B334A1A68A437FA8CB7D151C93B4502">
+    <w:name w:val="A4B334A1A68A437FA8CB7D151C93B4502"/>
+    <w:rsid w:val="00BE4FAC"/>
     <w:rPr>
       <w:rFonts w:cs="Times New Roman"/>
       <w:lang w:val="en-US"/>

</xml_diff>

<commit_message>
new: replace grey line with hosted url file
</commit_message>
<xml_diff>
--- a/Template.docx
+++ b/Template.docx
@@ -70,7 +70,7 @@
               </w:rPr>
               <w:drawing>
                 <wp:inline distT="0" distB="0" distL="0" distR="0" wp14:anchorId="58A1E000" wp14:editId="551B4BF9">
-                  <wp:extent cx="1117396" cy="497749"/>
+                  <wp:extent cx="1117395" cy="497749"/>
                   <wp:effectExtent l="0" t="0" r="6985" b="0"/>
                   <wp:docPr id="22" name="Picture 22"/>
                   <wp:cNvGraphicFramePr>
@@ -84,7 +84,7 @@
                           <pic:cNvPicPr/>
                         </pic:nvPicPr>
                         <pic:blipFill>
-                          <a:blip r:embed="rId6">
+                          <a:blip r:link="rId6">
                             <a:extLst>
                               <a:ext uri="{28A0092B-C50C-407E-A947-70E740481C1C}">
                                 <a14:useLocalDpi xmlns:a14="http://schemas.microsoft.com/office/drawing/2010/main" val="0"/>
@@ -98,7 +98,7 @@
                         <pic:spPr>
                           <a:xfrm>
                             <a:off x="0" y="0"/>
-                            <a:ext cx="1117396" cy="497749"/>
+                            <a:ext cx="1117395" cy="497749"/>
                           </a:xfrm>
                           <a:prstGeom prst="rect">
                             <a:avLst/>
@@ -395,62 +395,47 @@
                 <w:szCs w:val="26"/>
                 <w:lang w:val="en-NZ"/>
               </w:rPr>
-              <mc:AlternateContent>
-                <mc:Choice Requires="wps">
-                  <w:drawing>
-                    <wp:inline distT="0" distB="0" distL="0" distR="0" wp14:anchorId="0B536F25" wp14:editId="1ADB8E8C">
-                      <wp:extent cx="5666740" cy="0"/>
-                      <wp:effectExtent l="0" t="0" r="29210" b="19050"/>
-                      <wp:docPr id="2" name="Straight Connector 2"/>
-                      <wp:cNvGraphicFramePr/>
-                      <a:graphic xmlns:a="http://schemas.openxmlformats.org/drawingml/2006/main">
-                        <a:graphicData uri="http://schemas.microsoft.com/office/word/2010/wordprocessingShape">
-                          <wps:wsp>
-                            <wps:cNvCnPr/>
-                            <wps:spPr>
-                              <a:xfrm>
-                                <a:off x="0" y="0"/>
-                                <a:ext cx="5666740" cy="0"/>
-                              </a:xfrm>
-                              <a:prstGeom prst="line">
-                                <a:avLst/>
-                              </a:prstGeom>
-                              <a:ln w="12700">
-                                <a:solidFill>
-                                  <a:srgbClr val="BBBBBB"/>
-                                </a:solidFill>
-                              </a:ln>
-                            </wps:spPr>
-                            <wps:style>
-                              <a:lnRef idx="1">
-                                <a:schemeClr val="accent1"/>
-                              </a:lnRef>
-                              <a:fillRef idx="0">
-                                <a:schemeClr val="accent1"/>
-                              </a:fillRef>
-                              <a:effectRef idx="0">
-                                <a:schemeClr val="accent1"/>
-                              </a:effectRef>
-                              <a:fontRef idx="minor">
-                                <a:schemeClr val="tx1"/>
-                              </a:fontRef>
-                            </wps:style>
-                            <wps:bodyPr/>
-                          </wps:wsp>
-                        </a:graphicData>
-                      </a:graphic>
-                    </wp:inline>
-                  </w:drawing>
-                </mc:Choice>
-                <mc:Fallback xmlns:cx="http://schemas.microsoft.com/office/drawing/2014/chartex" xmlns:cx1="http://schemas.microsoft.com/office/drawing/2015/9/8/chartex" xmlns:cx2="http://schemas.microsoft.com/office/drawing/2015/10/21/chartex" xmlns:w16se="http://schemas.microsoft.com/office/word/2015/wordml/symex">
-                  <w:pict>
-                    <v:line w14:anchorId="31ECCD27" id="Straight Connector 2" o:spid="_x0000_s1026" style="visibility:visible;mso-wrap-style:square;mso-left-percent:-10001;mso-top-percent:-10001;mso-position-horizontal:absolute;mso-position-horizontal-relative:char;mso-position-vertical:absolute;mso-position-vertical-relative:line;mso-left-percent:-10001;mso-top-percent:-10001" from="0,0" to="446.2pt,0" o:gfxdata="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" strokecolor="#bbb" strokeweight="1pt">
-                      <v:stroke joinstyle="miter"/>
-                      <w10:anchorlock/>
-                    </v:line>
-                  </w:pict>
-                </mc:Fallback>
-              </mc:AlternateContent>
+              <w:drawing>
+                <wp:inline distT="0" distB="0" distL="0" distR="0">
+                  <wp:extent cx="5173980" cy="17145"/>
+                  <wp:effectExtent l="0" t="0" r="7620" b="1905"/>
+                  <wp:docPr id="4" name="signature-line.png"/>
+                  <wp:cNvGraphicFramePr>
+                    <a:graphicFrameLocks xmlns:a="http://schemas.openxmlformats.org/drawingml/2006/main" noChangeAspect="1"/>
+                  </wp:cNvGraphicFramePr>
+                  <a:graphic xmlns:a="http://schemas.openxmlformats.org/drawingml/2006/main">
+                    <a:graphicData uri="http://schemas.openxmlformats.org/drawingml/2006/picture">
+                      <pic:pic xmlns:pic="http://schemas.openxmlformats.org/drawingml/2006/picture">
+                        <pic:nvPicPr>
+                          <pic:cNvPr id="4" name="signature-line.png"/>
+                          <pic:cNvPicPr/>
+                        </pic:nvPicPr>
+                        <pic:blipFill>
+                          <a:blip r:link="rId8">
+                            <a:extLst>
+                              <a:ext uri="{28A0092B-C50C-407E-A947-70E740481C1C}">
+                                <a14:useLocalDpi xmlns:a14="http://schemas.microsoft.com/office/drawing/2010/main" val="0"/>
+                              </a:ext>
+                            </a:extLst>
+                          </a:blip>
+                          <a:stretch>
+                            <a:fillRect/>
+                          </a:stretch>
+                        </pic:blipFill>
+                        <pic:spPr>
+                          <a:xfrm>
+                            <a:off x="0" y="0"/>
+                            <a:ext cx="5173980" cy="17145"/>
+                          </a:xfrm>
+                          <a:prstGeom prst="rect">
+                            <a:avLst/>
+                          </a:prstGeom>
+                        </pic:spPr>
+                      </pic:pic>
+                    </a:graphicData>
+                  </a:graphic>
+                </wp:inline>
+              </w:drawing>
             </w:r>
           </w:p>
         </w:tc>
@@ -1033,7 +1018,7 @@
                 <w:szCs w:val="20"/>
               </w:rPr>
             </w:pPr>
-            <w:hyperlink r:id="rId8" w:history="1">
+            <w:hyperlink r:id="rId9" w:history="1">
               <w:r>
                 <w:rPr>
                   <w:rStyle w:val="Hyperlink"/>
@@ -1106,7 +1091,7 @@
                           <pic:cNvPicPr/>
                         </pic:nvPicPr>
                         <pic:blipFill>
-                          <a:blip r:link="rId9">
+                          <a:blip r:link="rId10">
                             <a:extLst>
                               <a:ext uri="{28A0092B-C50C-407E-A947-70E740481C1C}">
                                 <a14:useLocalDpi xmlns:a14="http://schemas.microsoft.com/office/drawing/2010/main" val="0"/>
@@ -1144,7 +1129,7 @@
             <w:pPr>
               <w:ind w:left="-185" w:firstLine="75"/>
             </w:pPr>
-            <w:hyperlink r:id="rId10" w:history="1">
+            <w:hyperlink r:id="rId11" w:history="1">
               <w:r>
                 <w:rPr>
                   <w:rStyle w:val="Hyperlink"/>
@@ -1185,7 +1170,7 @@
               <w:spacing w:line="240" w:lineRule="exact"/>
               <w:jc w:val="right"/>
             </w:pPr>
-            <w:hyperlink r:id="rId11" w:history="1">
+            <w:hyperlink r:id="rId12" w:history="1">
               <w:r>
                 <w:rPr>
                   <w:rStyle w:val="Hyperlink"/>
@@ -1210,92 +1195,50 @@
             </w:r>
             <w:r>
               <w:rPr>
-                <w:rFonts w:ascii="Arial" w:hAnsi="Arial" w:cs="Arial"/>
-                <w:b/>
                 <w:noProof/>
-                <w:sz w:val="20"/>
-                <w:szCs w:val="20"/>
                 <w:lang w:val="en-NZ"/>
               </w:rPr>
-              <mc:AlternateContent>
-                <mc:Choice Requires="wps">
-                  <w:drawing>
-                    <wp:inline distT="0" distB="0" distL="0" distR="0" wp14:anchorId="325B8757" wp14:editId="7C63E06E">
-                      <wp:extent cx="172800" cy="72000"/>
-                      <wp:effectExtent l="0" t="0" r="0" b="4445"/>
-                      <wp:docPr id="1" name="Right Arrow 1"/>
-                      <wp:cNvGraphicFramePr/>
-                      <a:graphic xmlns:a="http://schemas.openxmlformats.org/drawingml/2006/main">
-                        <a:graphicData uri="http://schemas.microsoft.com/office/word/2010/wordprocessingShape">
-                          <wps:wsp>
-                            <wps:cNvSpPr/>
-                            <wps:spPr>
-                              <a:xfrm>
-                                <a:off x="0" y="0"/>
-                                <a:ext cx="172800" cy="72000"/>
-                              </a:xfrm>
-                              <a:prstGeom prst="rightArrow">
-                                <a:avLst/>
-                              </a:prstGeom>
-                              <a:solidFill>
-                                <a:schemeClr val="bg1"/>
-                              </a:solidFill>
-                              <a:ln>
-                                <a:noFill/>
-                              </a:ln>
-                            </wps:spPr>
-                            <wps:style>
-                              <a:lnRef idx="2">
-                                <a:schemeClr val="accent1">
-                                  <a:shade val="50000"/>
-                                </a:schemeClr>
-                              </a:lnRef>
-                              <a:fillRef idx="1">
-                                <a:schemeClr val="accent1"/>
-                              </a:fillRef>
-                              <a:effectRef idx="0">
-                                <a:schemeClr val="accent1"/>
-                              </a:effectRef>
-                              <a:fontRef idx="minor">
-                                <a:schemeClr val="lt1"/>
-                              </a:fontRef>
-                            </wps:style>
-                            <wps:bodyPr rot="0" spcFirstLastPara="0" vertOverflow="overflow" horzOverflow="overflow" vert="horz" wrap="square" lIns="91440" tIns="45720" rIns="91440" bIns="45720" numCol="1" spcCol="0" rtlCol="0" fromWordArt="0" anchor="ctr" anchorCtr="0" forceAA="0" compatLnSpc="1">
-                              <a:prstTxWarp prst="textNoShape">
-                                <a:avLst/>
-                              </a:prstTxWarp>
-                              <a:noAutofit/>
-                            </wps:bodyPr>
-                          </wps:wsp>
-                        </a:graphicData>
-                      </a:graphic>
-                    </wp:inline>
-                  </w:drawing>
-                </mc:Choice>
-                <mc:Fallback>
-                  <w:pict>
-                    <v:shapetype w14:anchorId="6682B2B1" id="_x0000_t13" coordsize="21600,21600" o:spt="13" adj="16200,5400" path="m@0,l@0@1,0@1,0@2@0@2@0,21600,21600,10800xe">
-                      <v:stroke joinstyle="miter"/>
-                      <v:formulas>
-                        <v:f eqn="val #0"/>
-                        <v:f eqn="val #1"/>
-                        <v:f eqn="sum height 0 #1"/>
-                        <v:f eqn="sum 10800 0 #1"/>
-                        <v:f eqn="sum width 0 #0"/>
-                        <v:f eqn="prod @4 @3 10800"/>
-                        <v:f eqn="sum width 0 @5"/>
-                      </v:formulas>
-                      <v:path o:connecttype="custom" o:connectlocs="@0,0;0,10800;@0,21600;21600,10800" o:connectangles="270,180,90,0" textboxrect="0,@1,@6,@2"/>
-                      <v:handles>
-                        <v:h position="#0,#1" xrange="0,21600" yrange="0,10800"/>
-                      </v:handles>
-                    </v:shapetype>
-                    <v:shape id="Right Arrow 1" o:spid="_x0000_s1026" type="#_x0000_t13" style="width:13.6pt;height:5.65pt;visibility:visible;mso-wrap-style:square;mso-left-percent:-10001;mso-top-percent:-10001;mso-position-horizontal:absolute;mso-position-horizontal-relative:char;mso-position-vertical:absolute;mso-position-vertical-relative:line;mso-left-percent:-10001;mso-top-percent:-10001;v-text-anchor:middle" o:gfxdata="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" adj="17100" fillcolor="white [3212]" stroked="f" strokeweight="1pt">
-                      <w10:anchorlock/>
-                    </v:shape>
-                  </w:pict>
-                </mc:Fallback>
-              </mc:AlternateContent>
+              <w:drawing>
+                <wp:inline distT="0" distB="0" distL="0" distR="0">
+                  <wp:extent cx="171429" cy="76190"/>
+                  <wp:effectExtent l="0" t="0" r="635" b="635"/>
+                  <wp:docPr id="3" name="signature-arrow.png"/>
+                  <wp:cNvGraphicFramePr>
+                    <a:graphicFrameLocks xmlns:a="http://schemas.openxmlformats.org/drawingml/2006/main" noChangeAspect="1"/>
+                  </wp:cNvGraphicFramePr>
+                  <a:graphic xmlns:a="http://schemas.openxmlformats.org/drawingml/2006/main">
+                    <a:graphicData uri="http://schemas.openxmlformats.org/drawingml/2006/picture">
+                      <pic:pic xmlns:pic="http://schemas.openxmlformats.org/drawingml/2006/picture">
+                        <pic:nvPicPr>
+                          <pic:cNvPr id="3" name="signature-arrow.png"/>
+                          <pic:cNvPicPr/>
+                        </pic:nvPicPr>
+                        <pic:blipFill>
+                          <a:blip r:link="rId13">
+                            <a:extLst>
+                              <a:ext uri="{28A0092B-C50C-407E-A947-70E740481C1C}">
+                                <a14:useLocalDpi xmlns:a14="http://schemas.microsoft.com/office/drawing/2010/main" val="0"/>
+                              </a:ext>
+                            </a:extLst>
+                          </a:blip>
+                          <a:stretch>
+                            <a:fillRect/>
+                          </a:stretch>
+                        </pic:blipFill>
+                        <pic:spPr>
+                          <a:xfrm>
+                            <a:off x="0" y="0"/>
+                            <a:ext cx="171429" cy="76190"/>
+                          </a:xfrm>
+                          <a:prstGeom prst="rect">
+                            <a:avLst/>
+                          </a:prstGeom>
+                        </pic:spPr>
+                      </pic:pic>
+                    </a:graphicData>
+                  </a:graphic>
+                </wp:inline>
+              </w:drawing>
             </w:r>
           </w:p>
         </w:tc>
@@ -2459,9 +2402,12 @@
     <w:rsid w:val="00A57C43"/>
     <w:rsid w:val="00A86A34"/>
     <w:rsid w:val="00AC2411"/>
+    <w:rsid w:val="00AF065D"/>
     <w:rsid w:val="00B95391"/>
+    <w:rsid w:val="00BC4554"/>
     <w:rsid w:val="00BE4FAC"/>
     <w:rsid w:val="00BF2BC7"/>
+    <w:rsid w:val="00C1147D"/>
     <w:rsid w:val="00C116BF"/>
     <w:rsid w:val="00C15C51"/>
     <w:rsid w:val="00C75421"/>

</xml_diff>

<commit_message>
change of default address, some minor layout adjust
</commit_message>
<xml_diff>
--- a/Template.docx
+++ b/Template.docx
@@ -1,6 +1,6 @@
 
 <file path=word/document.xml><?xml version="1.0" encoding="utf-8"?>
-<w:document xmlns:wpc="http://schemas.microsoft.com/office/word/2010/wordprocessingCanvas" xmlns:mc="http://schemas.openxmlformats.org/markup-compatibility/2006" xmlns:o="urn:schemas-microsoft-com:office:office" xmlns:r="http://schemas.openxmlformats.org/officeDocument/2006/relationships" xmlns:m="http://schemas.openxmlformats.org/officeDocument/2006/math" xmlns:v="urn:schemas-microsoft-com:vml" xmlns:wp14="http://schemas.microsoft.com/office/word/2010/wordprocessingDrawing" xmlns:wp="http://schemas.openxmlformats.org/drawingml/2006/wordprocessingDrawing" xmlns:w10="urn:schemas-microsoft-com:office:word" xmlns:w="http://schemas.openxmlformats.org/wordprocessingml/2006/main" xmlns:w14="http://schemas.microsoft.com/office/word/2010/wordml" xmlns:w15="http://schemas.microsoft.com/office/word/2012/wordml" xmlns:wpg="http://schemas.microsoft.com/office/word/2010/wordprocessingGroup" xmlns:wpi="http://schemas.microsoft.com/office/word/2010/wordprocessingInk" xmlns:wne="http://schemas.microsoft.com/office/word/2006/wordml" xmlns:wps="http://schemas.microsoft.com/office/word/2010/wordprocessingShape" mc:Ignorable="w14 w15 wp14">
+<w:document xmlns:wpc="http://schemas.microsoft.com/office/word/2010/wordprocessingCanvas" xmlns:cx="http://schemas.microsoft.com/office/drawing/2014/chartex" xmlns:cx1="http://schemas.microsoft.com/office/drawing/2015/9/8/chartex" xmlns:cx2="http://schemas.microsoft.com/office/drawing/2015/10/21/chartex" xmlns:cx3="http://schemas.microsoft.com/office/drawing/2016/5/9/chartex" xmlns:cx4="http://schemas.microsoft.com/office/drawing/2016/5/10/chartex" xmlns:cx5="http://schemas.microsoft.com/office/drawing/2016/5/11/chartex" xmlns:cx6="http://schemas.microsoft.com/office/drawing/2016/5/12/chartex" xmlns:cx7="http://schemas.microsoft.com/office/drawing/2016/5/13/chartex" xmlns:cx8="http://schemas.microsoft.com/office/drawing/2016/5/14/chartex" xmlns:mc="http://schemas.openxmlformats.org/markup-compatibility/2006" xmlns:aink="http://schemas.microsoft.com/office/drawing/2016/ink" xmlns:am3d="http://schemas.microsoft.com/office/drawing/2017/model3d" xmlns:o="urn:schemas-microsoft-com:office:office" xmlns:r="http://schemas.openxmlformats.org/officeDocument/2006/relationships" xmlns:m="http://schemas.openxmlformats.org/officeDocument/2006/math" xmlns:v="urn:schemas-microsoft-com:vml" xmlns:wp14="http://schemas.microsoft.com/office/word/2010/wordprocessingDrawing" xmlns:wp="http://schemas.openxmlformats.org/drawingml/2006/wordprocessingDrawing" xmlns:w10="urn:schemas-microsoft-com:office:word" xmlns:w="http://schemas.openxmlformats.org/wordprocessingml/2006/main" xmlns:w14="http://schemas.microsoft.com/office/word/2010/wordml" xmlns:w15="http://schemas.microsoft.com/office/word/2012/wordml" xmlns:w16cid="http://schemas.microsoft.com/office/word/2016/wordml/cid" xmlns:w16se="http://schemas.microsoft.com/office/word/2015/wordml/symex" xmlns:wpg="http://schemas.microsoft.com/office/word/2010/wordprocessingGroup" xmlns:wpi="http://schemas.microsoft.com/office/word/2010/wordprocessingInk" xmlns:wne="http://schemas.microsoft.com/office/word/2006/wordml" xmlns:wps="http://schemas.microsoft.com/office/word/2010/wordprocessingShape" mc:Ignorable="w14 w15 w16se w16cid wp14">
   <w:body>
     <w:tbl>
       <w:tblPr>
@@ -69,7 +69,7 @@
                 <w:lang w:val="en-NZ"/>
               </w:rPr>
               <w:drawing>
-                <wp:inline distT="0" distB="0" distL="0" distR="0" wp14:anchorId="58A1E000" wp14:editId="551B4BF9">
+                <wp:inline distT="0" distB="0" distL="0" distR="0" wp14:anchorId="33173D0B" wp14:editId="1D8D8DB7">
                   <wp:extent cx="1117395" cy="497749"/>
                   <wp:effectExtent l="0" t="0" r="6985" b="0"/>
                   <wp:docPr id="22" name="Picture 22"/>
@@ -140,7 +140,7 @@
                 <w:lang w:val="en-NZ"/>
               </w:rPr>
               <w:drawing>
-                <wp:inline distT="0" distB="0" distL="0" distR="0" wp14:anchorId="133E6AF3" wp14:editId="5C99976F">
+                <wp:inline distT="0" distB="0" distL="0" distR="0" wp14:anchorId="5A825A3B" wp14:editId="55CC5E7A">
                   <wp:extent cx="2181860" cy="1446868"/>
                   <wp:effectExtent l="0" t="0" r="8890" b="1270"/>
                   <wp:docPr id="23" name="Emailsignature.jpg"/>
@@ -396,7 +396,7 @@
                 <w:lang w:val="en-NZ"/>
               </w:rPr>
               <w:drawing>
-                <wp:inline distT="0" distB="0" distL="0" distR="0">
+                <wp:inline distT="0" distB="0" distL="0" distR="0" wp14:anchorId="1C514E62" wp14:editId="7638B3D4">
                   <wp:extent cx="5173980" cy="17145"/>
                   <wp:effectExtent l="0" t="0" r="7620" b="1905"/>
                   <wp:docPr id="4" name="signature-line.png"/>
@@ -522,6 +522,7 @@
               <w:spacing w:before="40" w:after="40"/>
               <w:rPr>
                 <w:rFonts w:ascii="Arial" w:hAnsi="Arial" w:cs="Arial"/>
+                <w:b/>
                 <w:color w:val="333333"/>
                 <w:sz w:val="20"/>
                 <w:szCs w:val="20"/>
@@ -760,6 +761,17 @@
                 </w:r>
               </w:sdtContent>
             </w:sdt>
+          </w:p>
+          <w:p>
+            <w:pPr>
+              <w:spacing w:before="40" w:after="40"/>
+              <w:rPr>
+                <w:rFonts w:ascii="Arial" w:hAnsi="Arial" w:cs="Arial"/>
+                <w:color w:val="333333"/>
+                <w:sz w:val="20"/>
+                <w:szCs w:val="20"/>
+              </w:rPr>
+            </w:pPr>
             <w:sdt>
               <w:sdtPr>
                 <w:rPr>
@@ -785,6 +797,7 @@
                 </w:rPr>
               </w:sdtEndPr>
               <w:sdtContent>
+                <w:bookmarkStart w:id="0" w:name="_GoBack"/>
                 <w:r>
                   <w:rPr>
                     <w:rFonts w:ascii="Arial" w:hAnsi="Arial" w:cs="Arial"/>
@@ -796,6 +809,7 @@
                   </w:rPr>
                   <w:t xml:space="preserve"> </w:t>
                 </w:r>
+                <w:bookmarkEnd w:id="0"/>
               </w:sdtContent>
             </w:sdt>
           </w:p>
@@ -906,6 +920,17 @@
                 </w:r>
               </w:sdtContent>
             </w:sdt>
+          </w:p>
+          <w:p>
+            <w:pPr>
+              <w:spacing w:before="40" w:after="40"/>
+              <w:rPr>
+                <w:rFonts w:ascii="Arial" w:hAnsi="Arial" w:cs="Arial"/>
+                <w:color w:val="333333"/>
+                <w:sz w:val="20"/>
+                <w:szCs w:val="20"/>
+              </w:rPr>
+            </w:pPr>
             <w:sdt>
               <w:sdtPr>
                 <w:rPr>
@@ -1076,7 +1101,7 @@
                 <w:lang w:val="en-NZ"/>
               </w:rPr>
               <w:drawing>
-                <wp:inline distT="0" distB="0" distL="0" distR="0" wp14:anchorId="0F566778" wp14:editId="00CC22B1">
+                <wp:inline distT="0" distB="0" distL="0" distR="0" wp14:anchorId="7857CEFD" wp14:editId="5BACAD3B">
                   <wp:extent cx="196245" cy="196245"/>
                   <wp:effectExtent l="0" t="0" r="0" b="0"/>
                   <wp:docPr id="24" name="Picture 24"/>
@@ -1199,7 +1224,7 @@
                 <w:lang w:val="en-NZ"/>
               </w:rPr>
               <w:drawing>
-                <wp:inline distT="0" distB="0" distL="0" distR="0">
+                <wp:inline distT="0" distB="0" distL="0" distR="0" wp14:anchorId="0A7E8AE0" wp14:editId="33A27011">
                   <wp:extent cx="171429" cy="76190"/>
                   <wp:effectExtent l="0" t="0" r="635" b="635"/>
                   <wp:docPr id="3" name="signature-arrow.png"/>
@@ -1275,12 +1300,16 @@
               <w:rPr>
                 <w:rFonts w:ascii="Arial" w:hAnsi="Arial" w:cs="Arial"/>
                 <w:color w:val="333333"/>
+                <w:sz w:val="20"/>
+                <w:szCs w:val="20"/>
               </w:rPr>
             </w:pPr>
             <w:r>
               <w:rPr>
                 <w:rFonts w:ascii="Arial" w:hAnsi="Arial" w:cs="Arial"/>
                 <w:color w:val="333333"/>
+                <w:sz w:val="20"/>
+                <w:szCs w:val="20"/>
               </w:rPr>
               <w:t>Important: This email and any attachments are confidential and may contain material protected by copyright.  No part of the email or attachments may be reproduced in any form or by any means without prior written permission. If you are not the intended recipient, do not read, use, disseminate, distribute or copy this email or its attachments. Instead, inform us immediately by return email, facsimile or telephone (call collect) and delete this email.</w:t>
             </w:r>
@@ -1300,8 +1329,6 @@
           <w:lang w:val="en-NZ"/>
         </w:rPr>
       </w:pPr>
-      <w:bookmarkStart w:id="0" w:name="_GoBack"/>
-      <w:bookmarkEnd w:id="0"/>
     </w:p>
     <w:sectPr>
       <w:pgSz w:w="11906" w:h="16838" w:code="9"/>
@@ -1314,7 +1341,7 @@
 </file>
 
 <file path=word/endnotes.xml><?xml version="1.0" encoding="utf-8"?>
-<w:endnotes xmlns:wpc="http://schemas.microsoft.com/office/word/2010/wordprocessingCanvas" xmlns:mc="http://schemas.openxmlformats.org/markup-compatibility/2006" xmlns:o="urn:schemas-microsoft-com:office:office" xmlns:r="http://schemas.openxmlformats.org/officeDocument/2006/relationships" xmlns:m="http://schemas.openxmlformats.org/officeDocument/2006/math" xmlns:v="urn:schemas-microsoft-com:vml" xmlns:wp14="http://schemas.microsoft.com/office/word/2010/wordprocessingDrawing" xmlns:wp="http://schemas.openxmlformats.org/drawingml/2006/wordprocessingDrawing" xmlns:w10="urn:schemas-microsoft-com:office:word" xmlns:w="http://schemas.openxmlformats.org/wordprocessingml/2006/main" xmlns:w14="http://schemas.microsoft.com/office/word/2010/wordml" xmlns:w15="http://schemas.microsoft.com/office/word/2012/wordml" xmlns:wpg="http://schemas.microsoft.com/office/word/2010/wordprocessingGroup" xmlns:wpi="http://schemas.microsoft.com/office/word/2010/wordprocessingInk" xmlns:wne="http://schemas.microsoft.com/office/word/2006/wordml" xmlns:wps="http://schemas.microsoft.com/office/word/2010/wordprocessingShape" mc:Ignorable="w14 w15 wp14">
+<w:endnotes xmlns:wpc="http://schemas.microsoft.com/office/word/2010/wordprocessingCanvas" xmlns:cx="http://schemas.microsoft.com/office/drawing/2014/chartex" xmlns:cx1="http://schemas.microsoft.com/office/drawing/2015/9/8/chartex" xmlns:cx2="http://schemas.microsoft.com/office/drawing/2015/10/21/chartex" xmlns:cx3="http://schemas.microsoft.com/office/drawing/2016/5/9/chartex" xmlns:cx4="http://schemas.microsoft.com/office/drawing/2016/5/10/chartex" xmlns:cx5="http://schemas.microsoft.com/office/drawing/2016/5/11/chartex" xmlns:cx6="http://schemas.microsoft.com/office/drawing/2016/5/12/chartex" xmlns:cx7="http://schemas.microsoft.com/office/drawing/2016/5/13/chartex" xmlns:cx8="http://schemas.microsoft.com/office/drawing/2016/5/14/chartex" xmlns:mc="http://schemas.openxmlformats.org/markup-compatibility/2006" xmlns:aink="http://schemas.microsoft.com/office/drawing/2016/ink" xmlns:am3d="http://schemas.microsoft.com/office/drawing/2017/model3d" xmlns:o="urn:schemas-microsoft-com:office:office" xmlns:r="http://schemas.openxmlformats.org/officeDocument/2006/relationships" xmlns:m="http://schemas.openxmlformats.org/officeDocument/2006/math" xmlns:v="urn:schemas-microsoft-com:vml" xmlns:wp14="http://schemas.microsoft.com/office/word/2010/wordprocessingDrawing" xmlns:wp="http://schemas.openxmlformats.org/drawingml/2006/wordprocessingDrawing" xmlns:w10="urn:schemas-microsoft-com:office:word" xmlns:w="http://schemas.openxmlformats.org/wordprocessingml/2006/main" xmlns:w14="http://schemas.microsoft.com/office/word/2010/wordml" xmlns:w15="http://schemas.microsoft.com/office/word/2012/wordml" xmlns:w16cid="http://schemas.microsoft.com/office/word/2016/wordml/cid" xmlns:w16se="http://schemas.microsoft.com/office/word/2015/wordml/symex" xmlns:wpg="http://schemas.microsoft.com/office/word/2010/wordprocessingGroup" xmlns:wpi="http://schemas.microsoft.com/office/word/2010/wordprocessingInk" xmlns:wne="http://schemas.microsoft.com/office/word/2006/wordml" xmlns:wps="http://schemas.microsoft.com/office/word/2010/wordprocessingShape" mc:Ignorable="w14 w15 w16se w16cid wp14">
   <w:endnote w:type="separator" w:id="-1">
     <w:p>
       <w:pPr>
@@ -1339,7 +1366,7 @@
 </file>
 
 <file path=word/footnotes.xml><?xml version="1.0" encoding="utf-8"?>
-<w:footnotes xmlns:wpc="http://schemas.microsoft.com/office/word/2010/wordprocessingCanvas" xmlns:mc="http://schemas.openxmlformats.org/markup-compatibility/2006" xmlns:o="urn:schemas-microsoft-com:office:office" xmlns:r="http://schemas.openxmlformats.org/officeDocument/2006/relationships" xmlns:m="http://schemas.openxmlformats.org/officeDocument/2006/math" xmlns:v="urn:schemas-microsoft-com:vml" xmlns:wp14="http://schemas.microsoft.com/office/word/2010/wordprocessingDrawing" xmlns:wp="http://schemas.openxmlformats.org/drawingml/2006/wordprocessingDrawing" xmlns:w10="urn:schemas-microsoft-com:office:word" xmlns:w="http://schemas.openxmlformats.org/wordprocessingml/2006/main" xmlns:w14="http://schemas.microsoft.com/office/word/2010/wordml" xmlns:w15="http://schemas.microsoft.com/office/word/2012/wordml" xmlns:wpg="http://schemas.microsoft.com/office/word/2010/wordprocessingGroup" xmlns:wpi="http://schemas.microsoft.com/office/word/2010/wordprocessingInk" xmlns:wne="http://schemas.microsoft.com/office/word/2006/wordml" xmlns:wps="http://schemas.microsoft.com/office/word/2010/wordprocessingShape" mc:Ignorable="w14 w15 wp14">
+<w:footnotes xmlns:wpc="http://schemas.microsoft.com/office/word/2010/wordprocessingCanvas" xmlns:cx="http://schemas.microsoft.com/office/drawing/2014/chartex" xmlns:cx1="http://schemas.microsoft.com/office/drawing/2015/9/8/chartex" xmlns:cx2="http://schemas.microsoft.com/office/drawing/2015/10/21/chartex" xmlns:cx3="http://schemas.microsoft.com/office/drawing/2016/5/9/chartex" xmlns:cx4="http://schemas.microsoft.com/office/drawing/2016/5/10/chartex" xmlns:cx5="http://schemas.microsoft.com/office/drawing/2016/5/11/chartex" xmlns:cx6="http://schemas.microsoft.com/office/drawing/2016/5/12/chartex" xmlns:cx7="http://schemas.microsoft.com/office/drawing/2016/5/13/chartex" xmlns:cx8="http://schemas.microsoft.com/office/drawing/2016/5/14/chartex" xmlns:mc="http://schemas.openxmlformats.org/markup-compatibility/2006" xmlns:aink="http://schemas.microsoft.com/office/drawing/2016/ink" xmlns:am3d="http://schemas.microsoft.com/office/drawing/2017/model3d" xmlns:o="urn:schemas-microsoft-com:office:office" xmlns:r="http://schemas.openxmlformats.org/officeDocument/2006/relationships" xmlns:m="http://schemas.openxmlformats.org/officeDocument/2006/math" xmlns:v="urn:schemas-microsoft-com:vml" xmlns:wp14="http://schemas.microsoft.com/office/word/2010/wordprocessingDrawing" xmlns:wp="http://schemas.openxmlformats.org/drawingml/2006/wordprocessingDrawing" xmlns:w10="urn:schemas-microsoft-com:office:word" xmlns:w="http://schemas.openxmlformats.org/wordprocessingml/2006/main" xmlns:w14="http://schemas.microsoft.com/office/word/2010/wordml" xmlns:w15="http://schemas.microsoft.com/office/word/2012/wordml" xmlns:w16cid="http://schemas.microsoft.com/office/word/2016/wordml/cid" xmlns:w16se="http://schemas.microsoft.com/office/word/2015/wordml/symex" xmlns:wpg="http://schemas.microsoft.com/office/word/2010/wordprocessingGroup" xmlns:wpi="http://schemas.microsoft.com/office/word/2010/wordprocessingInk" xmlns:wne="http://schemas.microsoft.com/office/word/2006/wordml" xmlns:wps="http://schemas.microsoft.com/office/word/2010/wordprocessingShape" mc:Ignorable="w14 w15 w16se w16cid wp14">
   <w:footnote w:type="separator" w:id="-1">
     <w:p>
       <w:pPr>
@@ -1364,7 +1391,7 @@
 </file>
 
 <file path=word/styles.xml><?xml version="1.0" encoding="utf-8"?>
-<w:styles xmlns:mc="http://schemas.openxmlformats.org/markup-compatibility/2006" xmlns:r="http://schemas.openxmlformats.org/officeDocument/2006/relationships" xmlns:w="http://schemas.openxmlformats.org/wordprocessingml/2006/main" xmlns:w14="http://schemas.microsoft.com/office/word/2010/wordml" xmlns:w15="http://schemas.microsoft.com/office/word/2012/wordml" mc:Ignorable="w14 w15">
+<w:styles xmlns:mc="http://schemas.openxmlformats.org/markup-compatibility/2006" xmlns:r="http://schemas.openxmlformats.org/officeDocument/2006/relationships" xmlns:w="http://schemas.openxmlformats.org/wordprocessingml/2006/main" xmlns:w14="http://schemas.microsoft.com/office/word/2010/wordml" xmlns:w15="http://schemas.microsoft.com/office/word/2012/wordml" xmlns:w16cid="http://schemas.microsoft.com/office/word/2016/wordml/cid" xmlns:w16se="http://schemas.microsoft.com/office/word/2015/wordml/symex" mc:Ignorable="w14 w15 w16se w16cid">
   <w:docDefaults>
     <w:rPrDefault>
       <w:rPr>
@@ -1380,7 +1407,7 @@
       </w:pPr>
     </w:pPrDefault>
   </w:docDefaults>
-  <w:latentStyles w:defLockedState="0" w:defUIPriority="99" w:defSemiHidden="0" w:defUnhideWhenUsed="0" w:defQFormat="0" w:count="371">
+  <w:latentStyles w:defLockedState="0" w:defUIPriority="99" w:defSemiHidden="0" w:defUnhideWhenUsed="0" w:defQFormat="0" w:count="375">
     <w:lsdException w:name="Normal" w:uiPriority="0" w:qFormat="1"/>
     <w:lsdException w:name="heading 1" w:uiPriority="9" w:qFormat="1"/>
     <w:lsdException w:name="heading 2" w:semiHidden="1" w:uiPriority="9" w:unhideWhenUsed="1" w:qFormat="1"/>
@@ -1752,6 +1779,10 @@
     <w:lsdException w:name="List Table 5 Dark Accent 6" w:uiPriority="50"/>
     <w:lsdException w:name="List Table 6 Colorful Accent 6" w:uiPriority="51"/>
     <w:lsdException w:name="List Table 7 Colorful Accent 6" w:uiPriority="52"/>
+    <w:lsdException w:name="Mention" w:semiHidden="1" w:unhideWhenUsed="1"/>
+    <w:lsdException w:name="Smart Hyperlink" w:semiHidden="1" w:unhideWhenUsed="1"/>
+    <w:lsdException w:name="Hashtag" w:semiHidden="1" w:unhideWhenUsed="1"/>
+    <w:lsdException w:name="Unresolved Mention" w:semiHidden="1" w:unhideWhenUsed="1"/>
   </w:latentStyles>
   <w:style w:type="paragraph" w:default="1" w:styleId="Normal">
     <w:name w:val="Normal"/>
@@ -1946,7 +1977,7 @@
 </file>
 
 <file path=word/glossary/document.xml><?xml version="1.0" encoding="utf-8"?>
-<w:glossaryDocument xmlns:wpc="http://schemas.microsoft.com/office/word/2010/wordprocessingCanvas" xmlns:mc="http://schemas.openxmlformats.org/markup-compatibility/2006" xmlns:o="urn:schemas-microsoft-com:office:office" xmlns:r="http://schemas.openxmlformats.org/officeDocument/2006/relationships" xmlns:m="http://schemas.openxmlformats.org/officeDocument/2006/math" xmlns:v="urn:schemas-microsoft-com:vml" xmlns:wp14="http://schemas.microsoft.com/office/word/2010/wordprocessingDrawing" xmlns:wp="http://schemas.openxmlformats.org/drawingml/2006/wordprocessingDrawing" xmlns:w10="urn:schemas-microsoft-com:office:word" xmlns:w="http://schemas.openxmlformats.org/wordprocessingml/2006/main" xmlns:w14="http://schemas.microsoft.com/office/word/2010/wordml" xmlns:w15="http://schemas.microsoft.com/office/word/2012/wordml" xmlns:wpg="http://schemas.microsoft.com/office/word/2010/wordprocessingGroup" xmlns:wpi="http://schemas.microsoft.com/office/word/2010/wordprocessingInk" xmlns:wne="http://schemas.microsoft.com/office/word/2006/wordml" xmlns:wps="http://schemas.microsoft.com/office/word/2010/wordprocessingShape" mc:Ignorable="w14 w15 wp14">
+<w:glossaryDocument xmlns:wpc="http://schemas.microsoft.com/office/word/2010/wordprocessingCanvas" xmlns:cx="http://schemas.microsoft.com/office/drawing/2014/chartex" xmlns:cx1="http://schemas.microsoft.com/office/drawing/2015/9/8/chartex" xmlns:cx2="http://schemas.microsoft.com/office/drawing/2015/10/21/chartex" xmlns:cx3="http://schemas.microsoft.com/office/drawing/2016/5/9/chartex" xmlns:cx4="http://schemas.microsoft.com/office/drawing/2016/5/10/chartex" xmlns:cx5="http://schemas.microsoft.com/office/drawing/2016/5/11/chartex" xmlns:cx6="http://schemas.microsoft.com/office/drawing/2016/5/12/chartex" xmlns:cx7="http://schemas.microsoft.com/office/drawing/2016/5/13/chartex" xmlns:cx8="http://schemas.microsoft.com/office/drawing/2016/5/14/chartex" xmlns:mc="http://schemas.openxmlformats.org/markup-compatibility/2006" xmlns:aink="http://schemas.microsoft.com/office/drawing/2016/ink" xmlns:am3d="http://schemas.microsoft.com/office/drawing/2017/model3d" xmlns:o="urn:schemas-microsoft-com:office:office" xmlns:r="http://schemas.openxmlformats.org/officeDocument/2006/relationships" xmlns:m="http://schemas.openxmlformats.org/officeDocument/2006/math" xmlns:v="urn:schemas-microsoft-com:vml" xmlns:wp14="http://schemas.microsoft.com/office/word/2010/wordprocessingDrawing" xmlns:wp="http://schemas.openxmlformats.org/drawingml/2006/wordprocessingDrawing" xmlns:w10="urn:schemas-microsoft-com:office:word" xmlns:w="http://schemas.openxmlformats.org/wordprocessingml/2006/main" xmlns:w14="http://schemas.microsoft.com/office/word/2010/wordml" xmlns:w15="http://schemas.microsoft.com/office/word/2012/wordml" xmlns:w16cid="http://schemas.microsoft.com/office/word/2016/wordml/cid" xmlns:w16se="http://schemas.microsoft.com/office/word/2015/wordml/symex" xmlns:wpg="http://schemas.microsoft.com/office/word/2010/wordprocessingGroup" xmlns:wpi="http://schemas.microsoft.com/office/word/2010/wordprocessingInk" xmlns:wne="http://schemas.microsoft.com/office/word/2006/wordml" xmlns:wps="http://schemas.microsoft.com/office/word/2010/wordprocessingShape" mc:Ignorable="w14 w15 w16se w16cid wp14">
   <w:docParts>
     <w:docPart>
       <w:docPartPr>
@@ -2299,13 +2330,13 @@
 </file>
 
 <file path=word/glossary/fontTable.xml><?xml version="1.0" encoding="utf-8"?>
-<w:fonts xmlns:mc="http://schemas.openxmlformats.org/markup-compatibility/2006" xmlns:r="http://schemas.openxmlformats.org/officeDocument/2006/relationships" xmlns:w="http://schemas.openxmlformats.org/wordprocessingml/2006/main" xmlns:w14="http://schemas.microsoft.com/office/word/2010/wordml" xmlns:w15="http://schemas.microsoft.com/office/word/2012/wordml" mc:Ignorable="w14 w15">
+<w:fonts xmlns:mc="http://schemas.openxmlformats.org/markup-compatibility/2006" xmlns:r="http://schemas.openxmlformats.org/officeDocument/2006/relationships" xmlns:w="http://schemas.openxmlformats.org/wordprocessingml/2006/main" xmlns:w14="http://schemas.microsoft.com/office/word/2010/wordml" xmlns:w15="http://schemas.microsoft.com/office/word/2012/wordml" xmlns:w16cid="http://schemas.microsoft.com/office/word/2016/wordml/cid" xmlns:w16se="http://schemas.microsoft.com/office/word/2015/wordml/symex" mc:Ignorable="w14 w15 w16se w16cid">
   <w:font w:name="Calibri">
     <w:panose1 w:val="020F0502020204030204"/>
     <w:charset w:val="00"/>
     <w:family w:val="swiss"/>
     <w:pitch w:val="variable"/>
-    <w:sig w:usb0="E00002FF" w:usb1="4000ACFF" w:usb2="00000001" w:usb3="00000000" w:csb0="0000019F" w:csb1="00000000"/>
+    <w:sig w:usb0="E0002AFF" w:usb1="C000247B" w:usb2="00000009" w:usb3="00000000" w:csb0="000001FF" w:csb1="00000000"/>
   </w:font>
   <w:font w:name="SimSun">
     <w:altName w:val="宋体"/>
@@ -2320,7 +2351,7 @@
     <w:charset w:val="00"/>
     <w:family w:val="roman"/>
     <w:pitch w:val="variable"/>
-    <w:sig w:usb0="E0002EFF" w:usb1="C0007843" w:usb2="00000009" w:usb3="00000000" w:csb0="000001FF" w:csb1="00000000"/>
+    <w:sig w:usb0="E0002EFF" w:usb1="C000785B" w:usb2="00000009" w:usb3="00000000" w:csb0="000001FF" w:csb1="00000000"/>
   </w:font>
   <w:font w:name="Segoe UI">
     <w:panose1 w:val="020B0502040204020203"/>
@@ -2335,20 +2366,36 @@
     <w:charset w:val="00"/>
     <w:family w:val="swiss"/>
     <w:pitch w:val="variable"/>
-    <w:sig w:usb0="E0002AFF" w:usb1="C0007843" w:usb2="00000009" w:usb3="00000000" w:csb0="000001FF" w:csb1="00000000"/>
+    <w:sig w:usb0="E0002EFF" w:usb1="C0007843" w:usb2="00000009" w:usb3="00000000" w:csb0="000001FF" w:csb1="00000000"/>
   </w:font>
   <w:font w:name="Calibri Light">
     <w:panose1 w:val="020F0302020204030204"/>
     <w:charset w:val="00"/>
     <w:family w:val="swiss"/>
     <w:pitch w:val="variable"/>
-    <w:sig w:usb0="A00002EF" w:usb1="4000207B" w:usb2="00000000" w:usb3="00000000" w:csb0="0000019F" w:csb1="00000000"/>
+    <w:sig w:usb0="E0002AFF" w:usb1="C000247B" w:usb2="00000009" w:usb3="00000000" w:csb0="000001FF" w:csb1="00000000"/>
+  </w:font>
+  <w:font w:name="DengXian">
+    <w:altName w:val="等线"/>
+    <w:panose1 w:val="02010600030101010101"/>
+    <w:charset w:val="86"/>
+    <w:family w:val="auto"/>
+    <w:pitch w:val="variable"/>
+    <w:sig w:usb0="A00002BF" w:usb1="38CF7CFA" w:usb2="00000016" w:usb3="00000000" w:csb0="0004000F" w:csb1="00000000"/>
+  </w:font>
+  <w:font w:name="DengXian Light">
+    <w:altName w:val="等线 Light"/>
+    <w:panose1 w:val="02010600030101010101"/>
+    <w:charset w:val="86"/>
+    <w:family w:val="auto"/>
+    <w:pitch w:val="variable"/>
+    <w:sig w:usb0="A00002BF" w:usb1="38CF7CFA" w:usb2="00000016" w:usb3="00000000" w:csb0="0004000F" w:csb1="00000000"/>
   </w:font>
 </w:fonts>
 </file>
 
 <file path=word/glossary/settings.xml><?xml version="1.0" encoding="utf-8"?>
-<w:settings xmlns:mc="http://schemas.openxmlformats.org/markup-compatibility/2006" xmlns:o="urn:schemas-microsoft-com:office:office" xmlns:r="http://schemas.openxmlformats.org/officeDocument/2006/relationships" xmlns:m="http://schemas.openxmlformats.org/officeDocument/2006/math" xmlns:v="urn:schemas-microsoft-com:vml" xmlns:w10="urn:schemas-microsoft-com:office:word" xmlns:w="http://schemas.openxmlformats.org/wordprocessingml/2006/main" xmlns:w14="http://schemas.microsoft.com/office/word/2010/wordml" xmlns:w15="http://schemas.microsoft.com/office/word/2012/wordml" xmlns:sl="http://schemas.openxmlformats.org/schemaLibrary/2006/main" mc:Ignorable="w14 w15">
+<w:settings xmlns:mc="http://schemas.openxmlformats.org/markup-compatibility/2006" xmlns:o="urn:schemas-microsoft-com:office:office" xmlns:r="http://schemas.openxmlformats.org/officeDocument/2006/relationships" xmlns:m="http://schemas.openxmlformats.org/officeDocument/2006/math" xmlns:v="urn:schemas-microsoft-com:vml" xmlns:w10="urn:schemas-microsoft-com:office:word" xmlns:w="http://schemas.openxmlformats.org/wordprocessingml/2006/main" xmlns:w14="http://schemas.microsoft.com/office/word/2010/wordml" xmlns:w15="http://schemas.microsoft.com/office/word/2012/wordml" xmlns:w16cid="http://schemas.microsoft.com/office/word/2016/wordml/cid" xmlns:w16se="http://schemas.microsoft.com/office/word/2015/wordml/symex" xmlns:sl="http://schemas.openxmlformats.org/schemaLibrary/2006/main" mc:Ignorable="w14 w15 w16se w16cid">
   <w:view w:val="normal"/>
   <w:defaultTabStop w:val="720"/>
   <w:characterSpacingControl w:val="doNotCompress"/>
@@ -2359,6 +2406,7 @@
     <w:compatSetting w:name="enableOpenTypeFeatures" w:uri="http://schemas.microsoft.com/office/word" w:val="1"/>
     <w:compatSetting w:name="doNotFlipMirrorIndents" w:uri="http://schemas.microsoft.com/office/word" w:val="1"/>
     <w:compatSetting w:name="differentiateMultirowTableHeaders" w:uri="http://schemas.microsoft.com/office/word" w:val="1"/>
+    <w:compatSetting w:name="useWord2013TrackBottomHyphenation" w:uri="http://schemas.microsoft.com/office/word" w:val="1"/>
   </w:compat>
   <w:rsids>
     <w:rsidRoot w:val="000D7BEA"/>
@@ -2419,8 +2467,10 @@
     <w:rsid w:val="00CB76D9"/>
     <w:rsid w:val="00CE2CBE"/>
     <w:rsid w:val="00D06B8B"/>
+    <w:rsid w:val="00D460AB"/>
     <w:rsid w:val="00DD1F4C"/>
     <w:rsid w:val="00E46E6B"/>
+    <w:rsid w:val="00E47EB3"/>
     <w:rsid w:val="00E524A9"/>
     <w:rsid w:val="00E84ACF"/>
     <w:rsid w:val="00F85CA8"/>
@@ -2448,7 +2498,7 @@
 </file>
 
 <file path=word/glossary/styles.xml><?xml version="1.0" encoding="utf-8"?>
-<w:styles xmlns:mc="http://schemas.openxmlformats.org/markup-compatibility/2006" xmlns:r="http://schemas.openxmlformats.org/officeDocument/2006/relationships" xmlns:w="http://schemas.openxmlformats.org/wordprocessingml/2006/main" xmlns:w14="http://schemas.microsoft.com/office/word/2010/wordml" xmlns:w15="http://schemas.microsoft.com/office/word/2012/wordml" mc:Ignorable="w14 w15">
+<w:styles xmlns:mc="http://schemas.openxmlformats.org/markup-compatibility/2006" xmlns:r="http://schemas.openxmlformats.org/officeDocument/2006/relationships" xmlns:w="http://schemas.openxmlformats.org/wordprocessingml/2006/main" xmlns:w14="http://schemas.microsoft.com/office/word/2010/wordml" xmlns:w15="http://schemas.microsoft.com/office/word/2012/wordml" xmlns:w16cid="http://schemas.microsoft.com/office/word/2016/wordml/cid" xmlns:w16se="http://schemas.microsoft.com/office/word/2015/wordml/symex" mc:Ignorable="w14 w15 w16se w16cid">
   <w:docDefaults>
     <w:rPrDefault>
       <w:rPr>
@@ -2464,7 +2514,7 @@
       </w:pPr>
     </w:pPrDefault>
   </w:docDefaults>
-  <w:latentStyles w:defLockedState="0" w:defUIPriority="99" w:defSemiHidden="0" w:defUnhideWhenUsed="0" w:defQFormat="0" w:count="371">
+  <w:latentStyles w:defLockedState="0" w:defUIPriority="99" w:defSemiHidden="0" w:defUnhideWhenUsed="0" w:defQFormat="0" w:count="375">
     <w:lsdException w:name="Normal" w:uiPriority="0" w:qFormat="1"/>
     <w:lsdException w:name="heading 1" w:uiPriority="9" w:qFormat="1"/>
     <w:lsdException w:name="heading 2" w:semiHidden="1" w:uiPriority="9" w:unhideWhenUsed="1" w:qFormat="1"/>
@@ -2836,6 +2886,10 @@
     <w:lsdException w:name="List Table 5 Dark Accent 6" w:uiPriority="50"/>
     <w:lsdException w:name="List Table 6 Colorful Accent 6" w:uiPriority="51"/>
     <w:lsdException w:name="List Table 7 Colorful Accent 6" w:uiPriority="52"/>
+    <w:lsdException w:name="Mention" w:semiHidden="1" w:unhideWhenUsed="1"/>
+    <w:lsdException w:name="Smart Hyperlink" w:semiHidden="1" w:unhideWhenUsed="1"/>
+    <w:lsdException w:name="Hashtag" w:semiHidden="1" w:unhideWhenUsed="1"/>
+    <w:lsdException w:name="Unresolved Mention" w:semiHidden="1" w:unhideWhenUsed="1"/>
   </w:latentStyles>
   <w:style w:type="paragraph" w:default="1" w:styleId="Normal">
     <w:name w:val="Normal"/>
@@ -3018,7 +3072,7 @@
 </file>
 
 <file path=word/glossary/webSettings.xml><?xml version="1.0" encoding="utf-8"?>
-<w:webSettings xmlns:mc="http://schemas.openxmlformats.org/markup-compatibility/2006" xmlns:r="http://schemas.openxmlformats.org/officeDocument/2006/relationships" xmlns:w="http://schemas.openxmlformats.org/wordprocessingml/2006/main" xmlns:w14="http://schemas.microsoft.com/office/word/2010/wordml" xmlns:w15="http://schemas.microsoft.com/office/word/2012/wordml" mc:Ignorable="w14 w15">
+<w:webSettings xmlns:mc="http://schemas.openxmlformats.org/markup-compatibility/2006" xmlns:r="http://schemas.openxmlformats.org/officeDocument/2006/relationships" xmlns:w="http://schemas.openxmlformats.org/wordprocessingml/2006/main" xmlns:w14="http://schemas.microsoft.com/office/word/2010/wordml" xmlns:w15="http://schemas.microsoft.com/office/word/2012/wordml" xmlns:w16cid="http://schemas.microsoft.com/office/word/2016/wordml/cid" xmlns:w16se="http://schemas.microsoft.com/office/word/2015/wordml/symex" mc:Ignorable="w14 w15 w16se w16cid">
   <w:optimizeForBrowser/>
   <w:allowPNG/>
 </w:webSettings>

</xml_diff>